<commit_message>
Adding a code base with exercise modules and sample. Adding data. Updating schedule, and exercises.
</commit_message>
<xml_diff>
--- a/Intro to Apache Spark Setup and Exercises.docx
+++ b/Intro to Apache Spark Setup and Exercises.docx
@@ -677,25 +677,7 @@
             <w:sz w:val="24"/>
             <w:szCs w:val="24"/>
           </w:rPr>
-          <w:t>http://www.cloudera.com/content/cloudera/en/documentation/core/latest/topics/cloudera_q</w:t>
-        </w:r>
-        <w:r>
-          <w:rPr>
-            <w:rStyle w:val="Hyperlink"/>
-            <w:rFonts w:ascii="Cambria" w:hAnsi="Cambria"/>
-            <w:sz w:val="24"/>
-            <w:szCs w:val="24"/>
-          </w:rPr>
-          <w:t>u</w:t>
-        </w:r>
-        <w:r>
-          <w:rPr>
-            <w:rStyle w:val="Hyperlink"/>
-            <w:rFonts w:ascii="Cambria" w:hAnsi="Cambria"/>
-            <w:sz w:val="24"/>
-            <w:szCs w:val="24"/>
-          </w:rPr>
-          <w:t>ickstart_vm.html</w:t>
+          <w:t>http://www.cloudera.com/content/cloudera/en/documentation/core/latest/topics/cloudera_quickstart_vm.html</w:t>
         </w:r>
       </w:hyperlink>
     </w:p>
@@ -763,17 +745,7 @@
           <w:sz w:val="24"/>
           <w:szCs w:val="24"/>
         </w:rPr>
-        <w:t xml:space="preserve"> VM. After un</w:t>
-      </w:r>
-      <w:bookmarkStart w:id="1" w:name="_GoBack"/>
-      <w:bookmarkEnd w:id="1"/>
-      <w:r>
-        <w:rPr>
-          <w:rFonts w:ascii="Cambria" w:hAnsi="Cambria"/>
-          <w:sz w:val="24"/>
-          <w:szCs w:val="24"/>
-        </w:rPr>
-        <w:t>compressing, you will get a file called “cloudera-quickstart-vm-5.</w:t>
+        <w:t xml:space="preserve"> VM. After uncompressing, you will get a file called “cloudera-quickstart-vm-5.</w:t>
       </w:r>
       <w:r>
         <w:rPr>
@@ -1764,51 +1736,2809 @@
     </w:p>
     <w:p>
       <w:pPr>
+        <w:shd w:val="clear" w:color="auto" w:fill="FFFFFF"/>
+        <w:ind w:left="2880"/>
+        <w:jc w:val="both"/>
+        <w:rPr>
+          <w:rFonts w:ascii="Cambria" w:hAnsi="Cambria"/>
+          <w:sz w:val="24"/>
+          <w:szCs w:val="24"/>
+        </w:rPr>
+      </w:pPr>
+      <w:r>
+        <w:rPr>
+          <w:rFonts w:ascii="Cambria" w:hAnsi="Cambria"/>
+          <w:sz w:val="24"/>
+          <w:szCs w:val="24"/>
+        </w:rPr>
+        <w:t>If the setup is successful, it will print</w:t>
+      </w:r>
+      <w:r>
+        <w:rPr>
+          <w:rFonts w:ascii="Cambria" w:hAnsi="Cambria"/>
+          <w:sz w:val="24"/>
+          <w:szCs w:val="24"/>
+        </w:rPr>
+        <w:t xml:space="preserve"> a </w:t>
+      </w:r>
+      <w:proofErr w:type="spellStart"/>
+      <w:r>
+        <w:rPr>
+          <w:rFonts w:ascii="Cambria" w:hAnsi="Cambria"/>
+          <w:sz w:val="24"/>
+          <w:szCs w:val="24"/>
+        </w:rPr>
+        <w:t>SparkContext</w:t>
+      </w:r>
+      <w:proofErr w:type="spellEnd"/>
+      <w:r>
+        <w:rPr>
+          <w:rFonts w:ascii="Cambria" w:hAnsi="Cambria"/>
+          <w:sz w:val="24"/>
+          <w:szCs w:val="24"/>
+        </w:rPr>
+        <w:t xml:space="preserve"> object</w:t>
+      </w:r>
+    </w:p>
+    <w:p>
+      <w:pPr>
+        <w:shd w:val="clear" w:color="auto" w:fill="FFFFFF"/>
+        <w:jc w:val="both"/>
+        <w:rPr>
+          <w:rFonts w:ascii="Cambria" w:hAnsi="Cambria"/>
+          <w:sz w:val="24"/>
+          <w:szCs w:val="24"/>
+        </w:rPr>
+      </w:pPr>
+    </w:p>
+    <w:p>
+      <w:pPr>
+        <w:pStyle w:val="Heading1"/>
+        <w:rPr>
+          <w:rFonts w:ascii="Arial" w:hAnsi="Arial" w:cs="Arial"/>
+        </w:rPr>
+      </w:pPr>
+      <w:r>
+        <w:rPr>
+          <w:rFonts w:ascii="Arial" w:hAnsi="Arial" w:cs="Arial"/>
+        </w:rPr>
+        <w:t>Exercise 1 – Running Spark Jobs</w:t>
+      </w:r>
+    </w:p>
+    <w:p>
+      <w:pPr>
+        <w:shd w:val="clear" w:color="auto" w:fill="FFFFFF"/>
+        <w:jc w:val="both"/>
+        <w:rPr>
+          <w:rFonts w:ascii="Cambria" w:hAnsi="Cambria"/>
+          <w:sz w:val="24"/>
+          <w:szCs w:val="24"/>
+        </w:rPr>
+      </w:pPr>
+    </w:p>
+    <w:p>
+      <w:pPr>
+        <w:shd w:val="clear" w:color="auto" w:fill="FFFFFF"/>
+        <w:jc w:val="both"/>
+        <w:rPr>
+          <w:rFonts w:ascii="Cambria" w:hAnsi="Cambria"/>
+          <w:sz w:val="24"/>
+          <w:szCs w:val="24"/>
+        </w:rPr>
+      </w:pPr>
+      <w:r>
+        <w:rPr>
+          <w:rFonts w:ascii="Cambria" w:hAnsi="Cambria"/>
+          <w:sz w:val="24"/>
+          <w:szCs w:val="24"/>
+        </w:rPr>
+        <w:t>In this exercise you will practice submitting spark jobs using the methods mentioned in the slides.</w:t>
+      </w:r>
+      <w:r>
+        <w:rPr>
+          <w:rFonts w:ascii="Cambria" w:hAnsi="Cambria"/>
+          <w:sz w:val="24"/>
+          <w:szCs w:val="24"/>
+        </w:rPr>
+        <w:t xml:space="preserve"> The job you will submit will take in a list of strings and return the strings that start with “w”.</w:t>
+      </w:r>
+    </w:p>
+    <w:p>
+      <w:pPr>
+        <w:shd w:val="clear" w:color="auto" w:fill="FFFFFF"/>
+        <w:jc w:val="both"/>
+        <w:rPr>
+          <w:rFonts w:ascii="Cambria" w:hAnsi="Cambria"/>
+          <w:sz w:val="24"/>
+          <w:szCs w:val="24"/>
+        </w:rPr>
+      </w:pPr>
+    </w:p>
+    <w:p>
+      <w:pPr>
+        <w:shd w:val="clear" w:color="auto" w:fill="FFFFFF"/>
+        <w:jc w:val="both"/>
+        <w:rPr>
+          <w:rFonts w:ascii="Cambria" w:hAnsi="Cambria"/>
+          <w:b/>
+          <w:sz w:val="32"/>
+          <w:szCs w:val="32"/>
+        </w:rPr>
+      </w:pPr>
+      <w:r>
+        <w:rPr>
+          <w:rFonts w:ascii="Cambria" w:hAnsi="Cambria"/>
+          <w:b/>
+          <w:sz w:val="32"/>
+          <w:szCs w:val="32"/>
+        </w:rPr>
+        <w:t>Spark-Shell</w:t>
+      </w:r>
+    </w:p>
+    <w:p>
+      <w:pPr>
+        <w:shd w:val="clear" w:color="auto" w:fill="FFFFFF"/>
+        <w:jc w:val="both"/>
+        <w:rPr>
+          <w:rFonts w:ascii="Cambria" w:hAnsi="Cambria"/>
+          <w:b/>
+          <w:sz w:val="32"/>
+          <w:szCs w:val="32"/>
+        </w:rPr>
+      </w:pPr>
+    </w:p>
+    <w:p>
+      <w:pPr>
         <w:numPr>
-          <w:ilvl w:val="3"/>
-          <w:numId w:val="1"/>
+          <w:ilvl w:val="0"/>
+          <w:numId w:val="3"/>
         </w:numPr>
-        <w:shd w:val="clear" w:color="auto" w:fill="FFFFFF"/>
-        <w:jc w:val="both"/>
-        <w:rPr>
-          <w:rFonts w:ascii="Cambria" w:hAnsi="Cambria"/>
-          <w:sz w:val="24"/>
-          <w:szCs w:val="24"/>
-        </w:rPr>
-      </w:pPr>
-      <w:r>
-        <w:rPr>
-          <w:rFonts w:ascii="Cambria" w:hAnsi="Cambria"/>
-          <w:sz w:val="24"/>
-          <w:szCs w:val="24"/>
-        </w:rPr>
-        <w:t>If the setup is successful, it will print</w:t>
-      </w:r>
-      <w:r>
-        <w:rPr>
-          <w:rFonts w:ascii="Cambria" w:hAnsi="Cambria"/>
-          <w:sz w:val="24"/>
-          <w:szCs w:val="24"/>
-        </w:rPr>
-        <w:t xml:space="preserve"> a </w:t>
-      </w:r>
+        <w:textAlignment w:val="baseline"/>
+        <w:rPr>
+          <w:rFonts w:ascii="Cambria" w:hAnsi="Cambria"/>
+          <w:sz w:val="24"/>
+          <w:szCs w:val="24"/>
+        </w:rPr>
+      </w:pPr>
+      <w:r>
+        <w:rPr>
+          <w:rFonts w:ascii="Cambria" w:hAnsi="Cambria"/>
+          <w:sz w:val="24"/>
+          <w:szCs w:val="24"/>
+        </w:rPr>
+        <w:t>Open Spark Shell</w:t>
+      </w:r>
+    </w:p>
+    <w:p>
+      <w:pPr>
+        <w:ind w:left="720"/>
+        <w:textAlignment w:val="baseline"/>
+        <w:rPr>
+          <w:rFonts w:ascii="Cambria" w:hAnsi="Cambria"/>
+          <w:sz w:val="24"/>
+          <w:szCs w:val="24"/>
+        </w:rPr>
+      </w:pPr>
+    </w:p>
+    <w:p>
+      <w:pPr>
+        <w:pBdr>
+          <w:top w:val="single" w:sz="4" w:space="1" w:color="auto"/>
+          <w:left w:val="single" w:sz="4" w:space="4" w:color="auto"/>
+          <w:bottom w:val="single" w:sz="4" w:space="8" w:color="auto"/>
+          <w:right w:val="single" w:sz="4" w:space="4" w:color="auto"/>
+        </w:pBdr>
+        <w:ind w:left="450"/>
+        <w:jc w:val="both"/>
+        <w:rPr>
+          <w:rFonts w:ascii="Courier New" w:hAnsi="Courier New" w:cs="Courier New"/>
+          <w:sz w:val="24"/>
+          <w:szCs w:val="24"/>
+        </w:rPr>
+      </w:pPr>
+    </w:p>
+    <w:p>
+      <w:pPr>
+        <w:pBdr>
+          <w:top w:val="single" w:sz="4" w:space="1" w:color="auto"/>
+          <w:left w:val="single" w:sz="4" w:space="4" w:color="auto"/>
+          <w:bottom w:val="single" w:sz="4" w:space="8" w:color="auto"/>
+          <w:right w:val="single" w:sz="4" w:space="4" w:color="auto"/>
+        </w:pBdr>
+        <w:ind w:left="450"/>
+        <w:jc w:val="both"/>
+        <w:rPr>
+          <w:rFonts w:ascii="Cambria" w:hAnsi="Cambria"/>
+          <w:sz w:val="28"/>
+          <w:szCs w:val="28"/>
+        </w:rPr>
+      </w:pPr>
+      <w:proofErr w:type="gramStart"/>
+      <w:r>
+        <w:rPr>
+          <w:rFonts w:ascii="Courier New" w:hAnsi="Courier New" w:cs="Courier New"/>
+          <w:sz w:val="24"/>
+          <w:szCs w:val="24"/>
+        </w:rPr>
+        <w:t>spark</w:t>
+      </w:r>
+      <w:proofErr w:type="gramEnd"/>
+      <w:r>
+        <w:rPr>
+          <w:rFonts w:ascii="Courier New" w:hAnsi="Courier New" w:cs="Courier New"/>
+          <w:sz w:val="24"/>
+          <w:szCs w:val="24"/>
+        </w:rPr>
+        <w:t>-shell --master yarn-client</w:t>
+      </w:r>
+    </w:p>
+    <w:p>
+      <w:pPr>
+        <w:pStyle w:val="ListParagraph"/>
+        <w:shd w:val="clear" w:color="auto" w:fill="FFFFFF"/>
+        <w:jc w:val="both"/>
+        <w:rPr>
+          <w:rFonts w:ascii="Cambria" w:hAnsi="Cambria"/>
+          <w:sz w:val="24"/>
+          <w:szCs w:val="24"/>
+        </w:rPr>
+      </w:pPr>
+    </w:p>
+    <w:p>
+      <w:pPr>
+        <w:pStyle w:val="ListParagraph"/>
+        <w:numPr>
+          <w:ilvl w:val="0"/>
+          <w:numId w:val="3"/>
+        </w:numPr>
+        <w:shd w:val="clear" w:color="auto" w:fill="FFFFFF"/>
+        <w:jc w:val="both"/>
+        <w:rPr>
+          <w:rFonts w:ascii="Cambria" w:hAnsi="Cambria"/>
+          <w:sz w:val="24"/>
+          <w:szCs w:val="24"/>
+        </w:rPr>
+      </w:pPr>
+      <w:r>
+        <w:rPr>
+          <w:rFonts w:ascii="Cambria" w:hAnsi="Cambria"/>
+          <w:sz w:val="24"/>
+          <w:szCs w:val="24"/>
+        </w:rPr>
+        <w:t>Wait for the shell to come up with the following prompt</w:t>
+      </w:r>
+    </w:p>
+    <w:p>
+      <w:pPr>
+        <w:pStyle w:val="ListParagraph"/>
+        <w:shd w:val="clear" w:color="auto" w:fill="FFFFFF"/>
+        <w:jc w:val="both"/>
+        <w:rPr>
+          <w:rFonts w:ascii="Cambria" w:hAnsi="Cambria"/>
+          <w:sz w:val="24"/>
+          <w:szCs w:val="24"/>
+        </w:rPr>
+      </w:pPr>
+    </w:p>
+    <w:p>
+      <w:pPr>
+        <w:pBdr>
+          <w:top w:val="single" w:sz="4" w:space="1" w:color="auto"/>
+          <w:left w:val="single" w:sz="4" w:space="4" w:color="auto"/>
+          <w:bottom w:val="single" w:sz="4" w:space="8" w:color="auto"/>
+          <w:right w:val="single" w:sz="4" w:space="4" w:color="auto"/>
+        </w:pBdr>
+        <w:ind w:left="360"/>
+        <w:jc w:val="both"/>
+        <w:rPr>
+          <w:rFonts w:ascii="Courier New" w:hAnsi="Courier New" w:cs="Courier New"/>
+          <w:sz w:val="24"/>
+          <w:szCs w:val="24"/>
+        </w:rPr>
+      </w:pPr>
+    </w:p>
+    <w:p>
+      <w:pPr>
+        <w:pBdr>
+          <w:top w:val="single" w:sz="4" w:space="1" w:color="auto"/>
+          <w:left w:val="single" w:sz="4" w:space="4" w:color="auto"/>
+          <w:bottom w:val="single" w:sz="4" w:space="8" w:color="auto"/>
+          <w:right w:val="single" w:sz="4" w:space="4" w:color="auto"/>
+        </w:pBdr>
+        <w:ind w:left="360"/>
+        <w:jc w:val="both"/>
+        <w:rPr>
+          <w:rFonts w:ascii="Cambria" w:hAnsi="Cambria"/>
+          <w:sz w:val="28"/>
+          <w:szCs w:val="28"/>
+        </w:rPr>
+      </w:pPr>
       <w:proofErr w:type="spellStart"/>
-      <w:r>
-        <w:rPr>
-          <w:rFonts w:ascii="Cambria" w:hAnsi="Cambria"/>
-          <w:sz w:val="24"/>
-          <w:szCs w:val="24"/>
-        </w:rPr>
-        <w:t>SparkContext</w:t>
+      <w:proofErr w:type="gramStart"/>
+      <w:r>
+        <w:rPr>
+          <w:rFonts w:ascii="Courier New" w:hAnsi="Courier New" w:cs="Courier New"/>
+          <w:sz w:val="24"/>
+          <w:szCs w:val="24"/>
+        </w:rPr>
+        <w:t>scala</w:t>
       </w:r>
       <w:proofErr w:type="spellEnd"/>
-      <w:r>
-        <w:rPr>
-          <w:rFonts w:ascii="Cambria" w:hAnsi="Cambria"/>
-          <w:sz w:val="24"/>
-          <w:szCs w:val="24"/>
-        </w:rPr>
-        <w:t xml:space="preserve"> object</w:t>
+      <w:proofErr w:type="gramEnd"/>
+      <w:r>
+        <w:rPr>
+          <w:rFonts w:ascii="Courier New" w:hAnsi="Courier New" w:cs="Courier New"/>
+          <w:sz w:val="24"/>
+          <w:szCs w:val="24"/>
+        </w:rPr>
+        <w:t>&gt;</w:t>
+      </w:r>
+    </w:p>
+    <w:p>
+      <w:pPr>
+        <w:pStyle w:val="ListParagraph"/>
+        <w:shd w:val="clear" w:color="auto" w:fill="FFFFFF"/>
+        <w:jc w:val="both"/>
+        <w:rPr>
+          <w:rFonts w:ascii="Cambria" w:hAnsi="Cambria"/>
+          <w:sz w:val="24"/>
+          <w:szCs w:val="24"/>
+        </w:rPr>
+      </w:pPr>
+    </w:p>
+    <w:p>
+      <w:pPr>
+        <w:pStyle w:val="ListParagraph"/>
+        <w:numPr>
+          <w:ilvl w:val="0"/>
+          <w:numId w:val="3"/>
+        </w:numPr>
+        <w:shd w:val="clear" w:color="auto" w:fill="FFFFFF"/>
+        <w:jc w:val="both"/>
+        <w:rPr>
+          <w:rFonts w:ascii="Cambria" w:hAnsi="Cambria"/>
+          <w:sz w:val="24"/>
+          <w:szCs w:val="24"/>
+        </w:rPr>
+      </w:pPr>
+      <w:r>
+        <w:rPr>
+          <w:rFonts w:ascii="Cambria" w:hAnsi="Cambria"/>
+          <w:sz w:val="24"/>
+          <w:szCs w:val="24"/>
+        </w:rPr>
+        <w:t xml:space="preserve">Type in the following </w:t>
+      </w:r>
+      <w:proofErr w:type="spellStart"/>
+      <w:r>
+        <w:rPr>
+          <w:rFonts w:ascii="Cambria" w:hAnsi="Cambria"/>
+          <w:sz w:val="24"/>
+          <w:szCs w:val="24"/>
+        </w:rPr>
+        <w:t>Scala</w:t>
+      </w:r>
+      <w:proofErr w:type="spellEnd"/>
+      <w:r>
+        <w:rPr>
+          <w:rFonts w:ascii="Cambria" w:hAnsi="Cambria"/>
+          <w:sz w:val="24"/>
+          <w:szCs w:val="24"/>
+        </w:rPr>
+        <w:t xml:space="preserve"> code</w:t>
+      </w:r>
+    </w:p>
+    <w:p>
+      <w:pPr>
+        <w:pStyle w:val="ListParagraph"/>
+        <w:shd w:val="clear" w:color="auto" w:fill="FFFFFF"/>
+        <w:jc w:val="both"/>
+        <w:rPr>
+          <w:rFonts w:ascii="Cambria" w:hAnsi="Cambria"/>
+          <w:sz w:val="24"/>
+          <w:szCs w:val="24"/>
+        </w:rPr>
+      </w:pPr>
+    </w:p>
+    <w:p>
+      <w:pPr>
+        <w:pBdr>
+          <w:top w:val="single" w:sz="4" w:space="1" w:color="auto"/>
+          <w:left w:val="single" w:sz="4" w:space="4" w:color="auto"/>
+          <w:bottom w:val="single" w:sz="4" w:space="8" w:color="auto"/>
+          <w:right w:val="single" w:sz="4" w:space="4" w:color="auto"/>
+        </w:pBdr>
+        <w:ind w:left="360"/>
+        <w:jc w:val="both"/>
+        <w:rPr>
+          <w:rFonts w:ascii="Courier New" w:hAnsi="Courier New" w:cs="Courier New"/>
+          <w:sz w:val="24"/>
+          <w:szCs w:val="24"/>
+        </w:rPr>
+      </w:pPr>
+    </w:p>
+    <w:p>
+      <w:pPr>
+        <w:pBdr>
+          <w:top w:val="single" w:sz="4" w:space="1" w:color="auto"/>
+          <w:left w:val="single" w:sz="4" w:space="4" w:color="auto"/>
+          <w:bottom w:val="single" w:sz="4" w:space="8" w:color="auto"/>
+          <w:right w:val="single" w:sz="4" w:space="4" w:color="auto"/>
+        </w:pBdr>
+        <w:ind w:left="360"/>
+        <w:jc w:val="both"/>
+        <w:rPr>
+          <w:rFonts w:ascii="Courier New" w:hAnsi="Courier New" w:cs="Courier New"/>
+          <w:sz w:val="24"/>
+          <w:szCs w:val="24"/>
+        </w:rPr>
+      </w:pPr>
+      <w:proofErr w:type="spellStart"/>
+      <w:proofErr w:type="gramStart"/>
+      <w:r>
+        <w:rPr>
+          <w:rFonts w:ascii="Courier New" w:hAnsi="Courier New" w:cs="Courier New"/>
+          <w:sz w:val="24"/>
+          <w:szCs w:val="24"/>
+        </w:rPr>
+        <w:t>val</w:t>
+      </w:r>
+      <w:proofErr w:type="spellEnd"/>
+      <w:proofErr w:type="gramEnd"/>
+      <w:r>
+        <w:rPr>
+          <w:rFonts w:ascii="Courier New" w:hAnsi="Courier New" w:cs="Courier New"/>
+          <w:sz w:val="24"/>
+          <w:szCs w:val="24"/>
+        </w:rPr>
+        <w:t xml:space="preserve"> </w:t>
+      </w:r>
+      <w:r>
+        <w:rPr>
+          <w:rFonts w:ascii="Courier New" w:hAnsi="Courier New" w:cs="Courier New"/>
+          <w:sz w:val="24"/>
+          <w:szCs w:val="24"/>
+        </w:rPr>
+        <w:t>list</w:t>
+      </w:r>
+      <w:r>
+        <w:rPr>
+          <w:rFonts w:ascii="Courier New" w:hAnsi="Courier New" w:cs="Courier New"/>
+          <w:sz w:val="24"/>
+          <w:szCs w:val="24"/>
+        </w:rPr>
+        <w:t xml:space="preserve"> = List("who", "what", "when" ,"where", "how")</w:t>
+      </w:r>
+    </w:p>
+    <w:p>
+      <w:pPr>
+        <w:pBdr>
+          <w:top w:val="single" w:sz="4" w:space="1" w:color="auto"/>
+          <w:left w:val="single" w:sz="4" w:space="4" w:color="auto"/>
+          <w:bottom w:val="single" w:sz="4" w:space="8" w:color="auto"/>
+          <w:right w:val="single" w:sz="4" w:space="4" w:color="auto"/>
+        </w:pBdr>
+        <w:ind w:left="360"/>
+        <w:jc w:val="both"/>
+        <w:rPr>
+          <w:rFonts w:ascii="Courier New" w:hAnsi="Courier New" w:cs="Courier New"/>
+          <w:sz w:val="24"/>
+          <w:szCs w:val="24"/>
+        </w:rPr>
+      </w:pPr>
+      <w:proofErr w:type="spellStart"/>
+      <w:proofErr w:type="gramStart"/>
+      <w:r>
+        <w:rPr>
+          <w:rFonts w:ascii="Courier New" w:hAnsi="Courier New" w:cs="Courier New"/>
+          <w:sz w:val="24"/>
+          <w:szCs w:val="24"/>
+        </w:rPr>
+        <w:t>val</w:t>
+      </w:r>
+      <w:proofErr w:type="spellEnd"/>
+      <w:proofErr w:type="gramEnd"/>
+      <w:r>
+        <w:rPr>
+          <w:rFonts w:ascii="Courier New" w:hAnsi="Courier New" w:cs="Courier New"/>
+          <w:sz w:val="24"/>
+          <w:szCs w:val="24"/>
+        </w:rPr>
+        <w:t xml:space="preserve"> data = </w:t>
+      </w:r>
+      <w:proofErr w:type="spellStart"/>
+      <w:r>
+        <w:rPr>
+          <w:rFonts w:ascii="Courier New" w:hAnsi="Courier New" w:cs="Courier New"/>
+          <w:sz w:val="24"/>
+          <w:szCs w:val="24"/>
+        </w:rPr>
+        <w:t>sc.parallelize</w:t>
+      </w:r>
+      <w:proofErr w:type="spellEnd"/>
+      <w:r>
+        <w:rPr>
+          <w:rFonts w:ascii="Courier New" w:hAnsi="Courier New" w:cs="Courier New"/>
+          <w:sz w:val="24"/>
+          <w:szCs w:val="24"/>
+        </w:rPr>
+        <w:t>(list)</w:t>
+      </w:r>
+    </w:p>
+    <w:p>
+      <w:pPr>
+        <w:pBdr>
+          <w:top w:val="single" w:sz="4" w:space="1" w:color="auto"/>
+          <w:left w:val="single" w:sz="4" w:space="4" w:color="auto"/>
+          <w:bottom w:val="single" w:sz="4" w:space="8" w:color="auto"/>
+          <w:right w:val="single" w:sz="4" w:space="4" w:color="auto"/>
+        </w:pBdr>
+        <w:ind w:left="360"/>
+        <w:jc w:val="both"/>
+        <w:rPr>
+          <w:rFonts w:ascii="Courier New" w:hAnsi="Courier New" w:cs="Courier New"/>
+          <w:sz w:val="24"/>
+          <w:szCs w:val="24"/>
+        </w:rPr>
+      </w:pPr>
+      <w:proofErr w:type="spellStart"/>
+      <w:proofErr w:type="gramStart"/>
+      <w:r>
+        <w:rPr>
+          <w:rFonts w:ascii="Courier New" w:hAnsi="Courier New" w:cs="Courier New"/>
+          <w:sz w:val="24"/>
+          <w:szCs w:val="24"/>
+        </w:rPr>
+        <w:t>val</w:t>
+      </w:r>
+      <w:proofErr w:type="spellEnd"/>
+      <w:proofErr w:type="gramEnd"/>
+      <w:r>
+        <w:rPr>
+          <w:rFonts w:ascii="Courier New" w:hAnsi="Courier New" w:cs="Courier New"/>
+          <w:sz w:val="24"/>
+          <w:szCs w:val="24"/>
+        </w:rPr>
+        <w:t xml:space="preserve"> </w:t>
+      </w:r>
+      <w:proofErr w:type="spellStart"/>
+      <w:r>
+        <w:rPr>
+          <w:rFonts w:ascii="Courier New" w:hAnsi="Courier New" w:cs="Courier New"/>
+          <w:sz w:val="24"/>
+          <w:szCs w:val="24"/>
+        </w:rPr>
+        <w:t>wData</w:t>
+      </w:r>
+      <w:proofErr w:type="spellEnd"/>
+      <w:r>
+        <w:rPr>
+          <w:rFonts w:ascii="Courier New" w:hAnsi="Courier New" w:cs="Courier New"/>
+          <w:sz w:val="24"/>
+          <w:szCs w:val="24"/>
+        </w:rPr>
+        <w:t xml:space="preserve"> = </w:t>
+      </w:r>
+      <w:proofErr w:type="spellStart"/>
+      <w:r>
+        <w:rPr>
+          <w:rFonts w:ascii="Courier New" w:hAnsi="Courier New" w:cs="Courier New"/>
+          <w:sz w:val="24"/>
+          <w:szCs w:val="24"/>
+        </w:rPr>
+        <w:t>data.filter</w:t>
+      </w:r>
+      <w:proofErr w:type="spellEnd"/>
+      <w:r>
+        <w:rPr>
+          <w:rFonts w:ascii="Courier New" w:hAnsi="Courier New" w:cs="Courier New"/>
+          <w:sz w:val="24"/>
+          <w:szCs w:val="24"/>
+        </w:rPr>
+        <w:t>(_.</w:t>
+      </w:r>
+      <w:proofErr w:type="spellStart"/>
+      <w:r>
+        <w:rPr>
+          <w:rFonts w:ascii="Courier New" w:hAnsi="Courier New" w:cs="Courier New"/>
+          <w:sz w:val="24"/>
+          <w:szCs w:val="24"/>
+        </w:rPr>
+        <w:t>startsWith</w:t>
+      </w:r>
+      <w:proofErr w:type="spellEnd"/>
+      <w:r>
+        <w:rPr>
+          <w:rFonts w:ascii="Courier New" w:hAnsi="Courier New" w:cs="Courier New"/>
+          <w:sz w:val="24"/>
+          <w:szCs w:val="24"/>
+        </w:rPr>
+        <w:t>("w"))</w:t>
+      </w:r>
+    </w:p>
+    <w:p>
+      <w:pPr>
+        <w:pBdr>
+          <w:top w:val="single" w:sz="4" w:space="1" w:color="auto"/>
+          <w:left w:val="single" w:sz="4" w:space="4" w:color="auto"/>
+          <w:bottom w:val="single" w:sz="4" w:space="8" w:color="auto"/>
+          <w:right w:val="single" w:sz="4" w:space="4" w:color="auto"/>
+        </w:pBdr>
+        <w:ind w:left="360"/>
+        <w:jc w:val="both"/>
+        <w:rPr>
+          <w:rFonts w:ascii="Courier New" w:hAnsi="Courier New" w:cs="Courier New"/>
+          <w:sz w:val="24"/>
+          <w:szCs w:val="24"/>
+        </w:rPr>
+      </w:pPr>
+      <w:proofErr w:type="spellStart"/>
+      <w:proofErr w:type="gramStart"/>
+      <w:r>
+        <w:rPr>
+          <w:rFonts w:ascii="Courier New" w:hAnsi="Courier New" w:cs="Courier New"/>
+          <w:sz w:val="24"/>
+          <w:szCs w:val="24"/>
+        </w:rPr>
+        <w:t>wData.collect</w:t>
+      </w:r>
+      <w:proofErr w:type="spellEnd"/>
+      <w:proofErr w:type="gramEnd"/>
+      <w:r>
+        <w:rPr>
+          <w:rFonts w:ascii="Courier New" w:hAnsi="Courier New" w:cs="Courier New"/>
+          <w:sz w:val="24"/>
+          <w:szCs w:val="24"/>
+        </w:rPr>
+        <w:t>()</w:t>
+      </w:r>
+    </w:p>
+    <w:p>
+      <w:pPr>
+        <w:pStyle w:val="ListParagraph"/>
+        <w:shd w:val="clear" w:color="auto" w:fill="FFFFFF"/>
+        <w:jc w:val="both"/>
+        <w:rPr>
+          <w:rFonts w:ascii="Cambria" w:hAnsi="Cambria"/>
+          <w:sz w:val="24"/>
+          <w:szCs w:val="24"/>
+        </w:rPr>
+      </w:pPr>
+    </w:p>
+    <w:p>
+      <w:pPr>
+        <w:pStyle w:val="ListParagraph"/>
+        <w:numPr>
+          <w:ilvl w:val="0"/>
+          <w:numId w:val="3"/>
+        </w:numPr>
+        <w:shd w:val="clear" w:color="auto" w:fill="FFFFFF"/>
+        <w:jc w:val="both"/>
+        <w:rPr>
+          <w:rFonts w:ascii="Cambria" w:hAnsi="Cambria"/>
+          <w:sz w:val="24"/>
+          <w:szCs w:val="24"/>
+        </w:rPr>
+      </w:pPr>
+      <w:r>
+        <w:rPr>
+          <w:rFonts w:ascii="Cambria" w:hAnsi="Cambria"/>
+          <w:sz w:val="24"/>
+          <w:szCs w:val="24"/>
+        </w:rPr>
+        <w:t>After running the above code you should get the following result</w:t>
+      </w:r>
+    </w:p>
+    <w:p>
+      <w:pPr>
+        <w:shd w:val="clear" w:color="auto" w:fill="FFFFFF"/>
+        <w:jc w:val="both"/>
+        <w:rPr>
+          <w:rFonts w:ascii="Cambria" w:hAnsi="Cambria"/>
+          <w:sz w:val="24"/>
+          <w:szCs w:val="24"/>
+        </w:rPr>
+      </w:pPr>
+    </w:p>
+    <w:p>
+      <w:pPr>
+        <w:pBdr>
+          <w:top w:val="single" w:sz="4" w:space="1" w:color="auto"/>
+          <w:left w:val="single" w:sz="4" w:space="4" w:color="auto"/>
+          <w:bottom w:val="single" w:sz="4" w:space="8" w:color="auto"/>
+          <w:right w:val="single" w:sz="4" w:space="4" w:color="auto"/>
+        </w:pBdr>
+        <w:ind w:left="360"/>
+        <w:jc w:val="both"/>
+        <w:rPr>
+          <w:rFonts w:ascii="Courier New" w:hAnsi="Courier New" w:cs="Courier New"/>
+          <w:sz w:val="24"/>
+          <w:szCs w:val="24"/>
+        </w:rPr>
+      </w:pPr>
+    </w:p>
+    <w:p>
+      <w:pPr>
+        <w:pBdr>
+          <w:top w:val="single" w:sz="4" w:space="1" w:color="auto"/>
+          <w:left w:val="single" w:sz="4" w:space="4" w:color="auto"/>
+          <w:bottom w:val="single" w:sz="4" w:space="8" w:color="auto"/>
+          <w:right w:val="single" w:sz="4" w:space="4" w:color="auto"/>
+        </w:pBdr>
+        <w:ind w:left="360"/>
+        <w:jc w:val="both"/>
+        <w:rPr>
+          <w:rFonts w:ascii="Courier New" w:hAnsi="Courier New" w:cs="Courier New"/>
+          <w:sz w:val="24"/>
+          <w:szCs w:val="24"/>
+        </w:rPr>
+      </w:pPr>
+      <w:proofErr w:type="gramStart"/>
+      <w:r>
+        <w:rPr>
+          <w:rFonts w:ascii="Courier New" w:hAnsi="Courier New" w:cs="Courier New"/>
+          <w:sz w:val="24"/>
+          <w:szCs w:val="24"/>
+        </w:rPr>
+        <w:t>res5</w:t>
+      </w:r>
+      <w:proofErr w:type="gramEnd"/>
+      <w:r>
+        <w:rPr>
+          <w:rFonts w:ascii="Courier New" w:hAnsi="Courier New" w:cs="Courier New"/>
+          <w:sz w:val="24"/>
+          <w:szCs w:val="24"/>
+        </w:rPr>
+        <w:t>: Array[String] = Array(who, what, when, where)</w:t>
+      </w:r>
+    </w:p>
+    <w:p>
+      <w:pPr>
+        <w:shd w:val="clear" w:color="auto" w:fill="FFFFFF"/>
+        <w:jc w:val="both"/>
+        <w:rPr>
+          <w:rFonts w:ascii="Cambria" w:hAnsi="Cambria"/>
+          <w:sz w:val="24"/>
+          <w:szCs w:val="24"/>
+        </w:rPr>
+      </w:pPr>
+    </w:p>
+    <w:p>
+      <w:pPr>
+        <w:pStyle w:val="ListParagraph"/>
+        <w:numPr>
+          <w:ilvl w:val="0"/>
+          <w:numId w:val="3"/>
+        </w:numPr>
+        <w:shd w:val="clear" w:color="auto" w:fill="FFFFFF"/>
+        <w:jc w:val="both"/>
+        <w:rPr>
+          <w:rFonts w:ascii="Cambria" w:hAnsi="Cambria"/>
+          <w:sz w:val="24"/>
+          <w:szCs w:val="24"/>
+        </w:rPr>
+      </w:pPr>
+      <w:r>
+        <w:rPr>
+          <w:rFonts w:ascii="Cambria" w:hAnsi="Cambria"/>
+          <w:sz w:val="24"/>
+          <w:szCs w:val="24"/>
+        </w:rPr>
+        <w:t xml:space="preserve">Congratulations you just ran a Spark job using </w:t>
+      </w:r>
+      <w:proofErr w:type="spellStart"/>
+      <w:r>
+        <w:rPr>
+          <w:rFonts w:ascii="Cambria" w:hAnsi="Cambria"/>
+          <w:sz w:val="24"/>
+          <w:szCs w:val="24"/>
+        </w:rPr>
+        <w:t>Scala</w:t>
+      </w:r>
+      <w:proofErr w:type="spellEnd"/>
+      <w:r>
+        <w:rPr>
+          <w:rFonts w:ascii="Cambria" w:hAnsi="Cambria"/>
+          <w:sz w:val="24"/>
+          <w:szCs w:val="24"/>
+        </w:rPr>
+        <w:t>!</w:t>
+      </w:r>
+    </w:p>
+    <w:p>
+      <w:pPr>
+        <w:shd w:val="clear" w:color="auto" w:fill="FFFFFF"/>
+        <w:jc w:val="both"/>
+        <w:rPr>
+          <w:rFonts w:ascii="Cambria" w:hAnsi="Cambria"/>
+          <w:sz w:val="24"/>
+          <w:szCs w:val="24"/>
+        </w:rPr>
+      </w:pPr>
+    </w:p>
+    <w:p>
+      <w:pPr>
+        <w:shd w:val="clear" w:color="auto" w:fill="FFFFFF"/>
+        <w:jc w:val="both"/>
+        <w:rPr>
+          <w:rFonts w:ascii="Cambria" w:hAnsi="Cambria"/>
+          <w:b/>
+          <w:sz w:val="32"/>
+          <w:szCs w:val="32"/>
+        </w:rPr>
+      </w:pPr>
+      <w:proofErr w:type="spellStart"/>
+      <w:r>
+        <w:rPr>
+          <w:rFonts w:ascii="Cambria" w:hAnsi="Cambria"/>
+          <w:b/>
+          <w:sz w:val="32"/>
+          <w:szCs w:val="32"/>
+        </w:rPr>
+        <w:t>Pyspark</w:t>
+      </w:r>
+      <w:proofErr w:type="spellEnd"/>
+    </w:p>
+    <w:p>
+      <w:pPr>
+        <w:shd w:val="clear" w:color="auto" w:fill="FFFFFF"/>
+        <w:jc w:val="both"/>
+        <w:rPr>
+          <w:rFonts w:ascii="Cambria" w:hAnsi="Cambria"/>
+          <w:b/>
+          <w:sz w:val="32"/>
+          <w:szCs w:val="32"/>
+        </w:rPr>
+      </w:pPr>
+    </w:p>
+    <w:p>
+      <w:pPr>
+        <w:numPr>
+          <w:ilvl w:val="0"/>
+          <w:numId w:val="9"/>
+        </w:numPr>
+        <w:textAlignment w:val="baseline"/>
+        <w:rPr>
+          <w:rFonts w:ascii="Cambria" w:hAnsi="Cambria"/>
+          <w:sz w:val="24"/>
+          <w:szCs w:val="24"/>
+        </w:rPr>
+      </w:pPr>
+      <w:r>
+        <w:rPr>
+          <w:rFonts w:ascii="Cambria" w:hAnsi="Cambria"/>
+          <w:sz w:val="24"/>
+          <w:szCs w:val="24"/>
+        </w:rPr>
+        <w:t xml:space="preserve">Open </w:t>
+      </w:r>
+      <w:proofErr w:type="spellStart"/>
+      <w:r>
+        <w:rPr>
+          <w:rFonts w:ascii="Cambria" w:hAnsi="Cambria"/>
+          <w:sz w:val="24"/>
+          <w:szCs w:val="24"/>
+        </w:rPr>
+        <w:t>Pyspark</w:t>
+      </w:r>
+      <w:proofErr w:type="spellEnd"/>
+    </w:p>
+    <w:p>
+      <w:pPr>
+        <w:ind w:left="360"/>
+        <w:textAlignment w:val="baseline"/>
+        <w:rPr>
+          <w:rFonts w:ascii="Cambria" w:hAnsi="Cambria"/>
+          <w:sz w:val="24"/>
+          <w:szCs w:val="24"/>
+        </w:rPr>
+      </w:pPr>
+    </w:p>
+    <w:p>
+      <w:pPr>
+        <w:pBdr>
+          <w:top w:val="single" w:sz="4" w:space="1" w:color="auto"/>
+          <w:left w:val="single" w:sz="4" w:space="4" w:color="auto"/>
+          <w:bottom w:val="single" w:sz="4" w:space="8" w:color="auto"/>
+          <w:right w:val="single" w:sz="4" w:space="4" w:color="auto"/>
+        </w:pBdr>
+        <w:ind w:left="450"/>
+        <w:jc w:val="both"/>
+        <w:rPr>
+          <w:rFonts w:ascii="Courier New" w:hAnsi="Courier New" w:cs="Courier New"/>
+          <w:sz w:val="24"/>
+          <w:szCs w:val="24"/>
+        </w:rPr>
+      </w:pPr>
+    </w:p>
+    <w:p>
+      <w:pPr>
+        <w:pBdr>
+          <w:top w:val="single" w:sz="4" w:space="1" w:color="auto"/>
+          <w:left w:val="single" w:sz="4" w:space="4" w:color="auto"/>
+          <w:bottom w:val="single" w:sz="4" w:space="8" w:color="auto"/>
+          <w:right w:val="single" w:sz="4" w:space="4" w:color="auto"/>
+        </w:pBdr>
+        <w:ind w:left="450"/>
+        <w:jc w:val="both"/>
+        <w:rPr>
+          <w:rFonts w:ascii="Cambria" w:hAnsi="Cambria"/>
+          <w:sz w:val="28"/>
+          <w:szCs w:val="28"/>
+        </w:rPr>
+      </w:pPr>
+      <w:proofErr w:type="spellStart"/>
+      <w:proofErr w:type="gramStart"/>
+      <w:r>
+        <w:rPr>
+          <w:rFonts w:ascii="Courier New" w:hAnsi="Courier New" w:cs="Courier New"/>
+          <w:sz w:val="24"/>
+          <w:szCs w:val="24"/>
+        </w:rPr>
+        <w:t>pyspark</w:t>
+      </w:r>
+      <w:proofErr w:type="spellEnd"/>
+      <w:proofErr w:type="gramEnd"/>
+      <w:r>
+        <w:rPr>
+          <w:rFonts w:ascii="Courier New" w:hAnsi="Courier New" w:cs="Courier New"/>
+          <w:sz w:val="24"/>
+          <w:szCs w:val="24"/>
+        </w:rPr>
+        <w:t xml:space="preserve"> --master yarn-client</w:t>
+      </w:r>
+    </w:p>
+    <w:p>
+      <w:pPr>
+        <w:textAlignment w:val="baseline"/>
+        <w:rPr>
+          <w:rFonts w:ascii="Cambria" w:hAnsi="Cambria"/>
+          <w:sz w:val="24"/>
+          <w:szCs w:val="24"/>
+        </w:rPr>
+      </w:pPr>
+    </w:p>
+    <w:p>
+      <w:pPr>
+        <w:pStyle w:val="ListParagraph"/>
+        <w:numPr>
+          <w:ilvl w:val="0"/>
+          <w:numId w:val="9"/>
+        </w:numPr>
+        <w:shd w:val="clear" w:color="auto" w:fill="FFFFFF"/>
+        <w:jc w:val="both"/>
+        <w:rPr>
+          <w:rFonts w:ascii="Cambria" w:hAnsi="Cambria"/>
+          <w:sz w:val="24"/>
+          <w:szCs w:val="24"/>
+        </w:rPr>
+      </w:pPr>
+      <w:r>
+        <w:rPr>
+          <w:rFonts w:ascii="Cambria" w:hAnsi="Cambria"/>
+          <w:sz w:val="24"/>
+          <w:szCs w:val="24"/>
+        </w:rPr>
+        <w:t>Wait for the shell to come up with the following prompt</w:t>
+      </w:r>
+    </w:p>
+    <w:p>
+      <w:pPr>
+        <w:ind w:left="360"/>
+        <w:textAlignment w:val="baseline"/>
+        <w:rPr>
+          <w:rFonts w:ascii="Cambria" w:hAnsi="Cambria"/>
+          <w:sz w:val="24"/>
+          <w:szCs w:val="24"/>
+        </w:rPr>
+      </w:pPr>
+    </w:p>
+    <w:p>
+      <w:pPr>
+        <w:pBdr>
+          <w:top w:val="single" w:sz="4" w:space="1" w:color="auto"/>
+          <w:left w:val="single" w:sz="4" w:space="4" w:color="auto"/>
+          <w:bottom w:val="single" w:sz="4" w:space="8" w:color="auto"/>
+          <w:right w:val="single" w:sz="4" w:space="4" w:color="auto"/>
+        </w:pBdr>
+        <w:ind w:left="360"/>
+        <w:jc w:val="both"/>
+        <w:rPr>
+          <w:rFonts w:ascii="Courier New" w:hAnsi="Courier New" w:cs="Courier New"/>
+          <w:sz w:val="24"/>
+          <w:szCs w:val="24"/>
+        </w:rPr>
+      </w:pPr>
+    </w:p>
+    <w:p>
+      <w:pPr>
+        <w:pBdr>
+          <w:top w:val="single" w:sz="4" w:space="1" w:color="auto"/>
+          <w:left w:val="single" w:sz="4" w:space="4" w:color="auto"/>
+          <w:bottom w:val="single" w:sz="4" w:space="8" w:color="auto"/>
+          <w:right w:val="single" w:sz="4" w:space="4" w:color="auto"/>
+        </w:pBdr>
+        <w:ind w:left="360"/>
+        <w:jc w:val="both"/>
+        <w:rPr>
+          <w:rFonts w:ascii="Cambria" w:hAnsi="Cambria"/>
+          <w:sz w:val="28"/>
+          <w:szCs w:val="28"/>
+        </w:rPr>
+      </w:pPr>
+      <w:r>
+        <w:rPr>
+          <w:rFonts w:ascii="Courier New" w:hAnsi="Courier New" w:cs="Courier New"/>
+          <w:sz w:val="24"/>
+          <w:szCs w:val="24"/>
+        </w:rPr>
+        <w:t>&gt;&gt;&gt;</w:t>
+      </w:r>
+    </w:p>
+    <w:p>
+      <w:pPr>
+        <w:textAlignment w:val="baseline"/>
+        <w:rPr>
+          <w:rFonts w:ascii="Cambria" w:hAnsi="Cambria"/>
+          <w:sz w:val="24"/>
+          <w:szCs w:val="24"/>
+        </w:rPr>
+      </w:pPr>
+    </w:p>
+    <w:p>
+      <w:pPr>
+        <w:pStyle w:val="ListParagraph"/>
+        <w:numPr>
+          <w:ilvl w:val="0"/>
+          <w:numId w:val="9"/>
+        </w:numPr>
+        <w:shd w:val="clear" w:color="auto" w:fill="FFFFFF"/>
+        <w:jc w:val="both"/>
+        <w:rPr>
+          <w:rFonts w:ascii="Cambria" w:hAnsi="Cambria"/>
+          <w:sz w:val="24"/>
+          <w:szCs w:val="24"/>
+        </w:rPr>
+      </w:pPr>
+      <w:r>
+        <w:rPr>
+          <w:rFonts w:ascii="Cambria" w:hAnsi="Cambria"/>
+          <w:sz w:val="24"/>
+          <w:szCs w:val="24"/>
+        </w:rPr>
+        <w:t>Type in the following Python code</w:t>
+      </w:r>
+    </w:p>
+    <w:p>
+      <w:pPr>
+        <w:shd w:val="clear" w:color="auto" w:fill="FFFFFF"/>
+        <w:ind w:left="360"/>
+        <w:jc w:val="both"/>
+        <w:rPr>
+          <w:rFonts w:ascii="Cambria" w:hAnsi="Cambria"/>
+          <w:sz w:val="24"/>
+          <w:szCs w:val="24"/>
+        </w:rPr>
+      </w:pPr>
+    </w:p>
+    <w:p>
+      <w:pPr>
+        <w:pBdr>
+          <w:top w:val="single" w:sz="4" w:space="1" w:color="auto"/>
+          <w:left w:val="single" w:sz="4" w:space="4" w:color="auto"/>
+          <w:bottom w:val="single" w:sz="4" w:space="8" w:color="auto"/>
+          <w:right w:val="single" w:sz="4" w:space="4" w:color="auto"/>
+        </w:pBdr>
+        <w:ind w:left="360"/>
+        <w:jc w:val="both"/>
+        <w:rPr>
+          <w:rFonts w:ascii="Courier New" w:hAnsi="Courier New" w:cs="Courier New"/>
+          <w:sz w:val="24"/>
+          <w:szCs w:val="24"/>
+        </w:rPr>
+      </w:pPr>
+    </w:p>
+    <w:p>
+      <w:pPr>
+        <w:pBdr>
+          <w:top w:val="single" w:sz="4" w:space="1" w:color="auto"/>
+          <w:left w:val="single" w:sz="4" w:space="4" w:color="auto"/>
+          <w:bottom w:val="single" w:sz="4" w:space="8" w:color="auto"/>
+          <w:right w:val="single" w:sz="4" w:space="4" w:color="auto"/>
+        </w:pBdr>
+        <w:ind w:left="360"/>
+        <w:jc w:val="both"/>
+        <w:rPr>
+          <w:rFonts w:ascii="Courier New" w:hAnsi="Courier New" w:cs="Courier New"/>
+          <w:sz w:val="24"/>
+          <w:szCs w:val="24"/>
+        </w:rPr>
+      </w:pPr>
+      <w:proofErr w:type="gramStart"/>
+      <w:r>
+        <w:rPr>
+          <w:rFonts w:ascii="Courier New" w:hAnsi="Courier New" w:cs="Courier New"/>
+          <w:sz w:val="24"/>
+          <w:szCs w:val="24"/>
+        </w:rPr>
+        <w:t>list</w:t>
+      </w:r>
+      <w:proofErr w:type="gramEnd"/>
+      <w:r>
+        <w:rPr>
+          <w:rFonts w:ascii="Courier New" w:hAnsi="Courier New" w:cs="Courier New"/>
+          <w:sz w:val="24"/>
+          <w:szCs w:val="24"/>
+        </w:rPr>
+        <w:t xml:space="preserve"> = </w:t>
+      </w:r>
+      <w:r>
+        <w:rPr>
+          <w:rFonts w:ascii="Courier New" w:hAnsi="Courier New" w:cs="Courier New"/>
+          <w:sz w:val="24"/>
+          <w:szCs w:val="24"/>
+        </w:rPr>
+        <w:t>[</w:t>
+      </w:r>
+      <w:r>
+        <w:rPr>
+          <w:rFonts w:ascii="Courier New" w:hAnsi="Courier New" w:cs="Courier New"/>
+          <w:sz w:val="24"/>
+          <w:szCs w:val="24"/>
+        </w:rPr>
+        <w:t>"who",</w:t>
+      </w:r>
+      <w:r>
+        <w:rPr>
+          <w:rFonts w:ascii="Courier New" w:hAnsi="Courier New" w:cs="Courier New"/>
+          <w:sz w:val="24"/>
+          <w:szCs w:val="24"/>
+        </w:rPr>
+        <w:t xml:space="preserve"> "what", "when" ,"where", "how"]</w:t>
+      </w:r>
+    </w:p>
+    <w:p>
+      <w:pPr>
+        <w:pBdr>
+          <w:top w:val="single" w:sz="4" w:space="1" w:color="auto"/>
+          <w:left w:val="single" w:sz="4" w:space="4" w:color="auto"/>
+          <w:bottom w:val="single" w:sz="4" w:space="8" w:color="auto"/>
+          <w:right w:val="single" w:sz="4" w:space="4" w:color="auto"/>
+        </w:pBdr>
+        <w:ind w:left="360"/>
+        <w:jc w:val="both"/>
+        <w:rPr>
+          <w:rFonts w:ascii="Courier New" w:hAnsi="Courier New" w:cs="Courier New"/>
+          <w:sz w:val="24"/>
+          <w:szCs w:val="24"/>
+        </w:rPr>
+      </w:pPr>
+      <w:proofErr w:type="gramStart"/>
+      <w:r>
+        <w:rPr>
+          <w:rFonts w:ascii="Courier New" w:hAnsi="Courier New" w:cs="Courier New"/>
+          <w:sz w:val="24"/>
+          <w:szCs w:val="24"/>
+        </w:rPr>
+        <w:t>data</w:t>
+      </w:r>
+      <w:proofErr w:type="gramEnd"/>
+      <w:r>
+        <w:rPr>
+          <w:rFonts w:ascii="Courier New" w:hAnsi="Courier New" w:cs="Courier New"/>
+          <w:sz w:val="24"/>
+          <w:szCs w:val="24"/>
+        </w:rPr>
+        <w:t xml:space="preserve"> = </w:t>
+      </w:r>
+      <w:proofErr w:type="spellStart"/>
+      <w:r>
+        <w:rPr>
+          <w:rFonts w:ascii="Courier New" w:hAnsi="Courier New" w:cs="Courier New"/>
+          <w:sz w:val="24"/>
+          <w:szCs w:val="24"/>
+        </w:rPr>
+        <w:t>sc.parallelize</w:t>
+      </w:r>
+      <w:proofErr w:type="spellEnd"/>
+      <w:r>
+        <w:rPr>
+          <w:rFonts w:ascii="Courier New" w:hAnsi="Courier New" w:cs="Courier New"/>
+          <w:sz w:val="24"/>
+          <w:szCs w:val="24"/>
+        </w:rPr>
+        <w:t>(list)</w:t>
+      </w:r>
+    </w:p>
+    <w:p>
+      <w:pPr>
+        <w:pBdr>
+          <w:top w:val="single" w:sz="4" w:space="1" w:color="auto"/>
+          <w:left w:val="single" w:sz="4" w:space="4" w:color="auto"/>
+          <w:bottom w:val="single" w:sz="4" w:space="8" w:color="auto"/>
+          <w:right w:val="single" w:sz="4" w:space="4" w:color="auto"/>
+        </w:pBdr>
+        <w:ind w:left="360"/>
+        <w:jc w:val="both"/>
+        <w:rPr>
+          <w:rFonts w:ascii="Courier New" w:hAnsi="Courier New" w:cs="Courier New"/>
+          <w:sz w:val="24"/>
+          <w:szCs w:val="24"/>
+        </w:rPr>
+      </w:pPr>
+      <w:proofErr w:type="spellStart"/>
+      <w:proofErr w:type="gramStart"/>
+      <w:r>
+        <w:rPr>
+          <w:rFonts w:ascii="Courier New" w:hAnsi="Courier New" w:cs="Courier New"/>
+          <w:sz w:val="24"/>
+          <w:szCs w:val="24"/>
+        </w:rPr>
+        <w:t>wData</w:t>
+      </w:r>
+      <w:proofErr w:type="spellEnd"/>
+      <w:proofErr w:type="gramEnd"/>
+      <w:r>
+        <w:rPr>
+          <w:rFonts w:ascii="Courier New" w:hAnsi="Courier New" w:cs="Courier New"/>
+          <w:sz w:val="24"/>
+          <w:szCs w:val="24"/>
+        </w:rPr>
+        <w:t xml:space="preserve"> = </w:t>
+      </w:r>
+      <w:proofErr w:type="spellStart"/>
+      <w:r>
+        <w:rPr>
+          <w:rFonts w:ascii="Courier New" w:hAnsi="Courier New" w:cs="Courier New"/>
+          <w:sz w:val="24"/>
+          <w:szCs w:val="24"/>
+        </w:rPr>
+        <w:t>data.filter</w:t>
+      </w:r>
+      <w:proofErr w:type="spellEnd"/>
+      <w:r>
+        <w:rPr>
+          <w:rFonts w:ascii="Courier New" w:hAnsi="Courier New" w:cs="Courier New"/>
+          <w:sz w:val="24"/>
+          <w:szCs w:val="24"/>
+        </w:rPr>
+        <w:t>(</w:t>
+      </w:r>
+      <w:r>
+        <w:rPr>
+          <w:rFonts w:ascii="Courier New" w:hAnsi="Courier New" w:cs="Courier New"/>
+          <w:sz w:val="24"/>
+          <w:szCs w:val="24"/>
+        </w:rPr>
+        <w:t xml:space="preserve">lambda x: </w:t>
+      </w:r>
+      <w:proofErr w:type="spellStart"/>
+      <w:r>
+        <w:rPr>
+          <w:rFonts w:ascii="Courier New" w:hAnsi="Courier New" w:cs="Courier New"/>
+          <w:sz w:val="24"/>
+          <w:szCs w:val="24"/>
+        </w:rPr>
+        <w:t>x</w:t>
+      </w:r>
+      <w:r>
+        <w:rPr>
+          <w:rFonts w:ascii="Courier New" w:hAnsi="Courier New" w:cs="Courier New"/>
+          <w:sz w:val="24"/>
+          <w:szCs w:val="24"/>
+        </w:rPr>
+        <w:t>.starts</w:t>
+      </w:r>
+      <w:r>
+        <w:rPr>
+          <w:rFonts w:ascii="Courier New" w:hAnsi="Courier New" w:cs="Courier New"/>
+          <w:sz w:val="24"/>
+          <w:szCs w:val="24"/>
+        </w:rPr>
+        <w:t>w</w:t>
+      </w:r>
+      <w:r>
+        <w:rPr>
+          <w:rFonts w:ascii="Courier New" w:hAnsi="Courier New" w:cs="Courier New"/>
+          <w:sz w:val="24"/>
+          <w:szCs w:val="24"/>
+        </w:rPr>
+        <w:t>ith</w:t>
+      </w:r>
+      <w:proofErr w:type="spellEnd"/>
+      <w:r>
+        <w:rPr>
+          <w:rFonts w:ascii="Courier New" w:hAnsi="Courier New" w:cs="Courier New"/>
+          <w:sz w:val="24"/>
+          <w:szCs w:val="24"/>
+        </w:rPr>
+        <w:t>("w"))</w:t>
+      </w:r>
+    </w:p>
+    <w:p>
+      <w:pPr>
+        <w:pBdr>
+          <w:top w:val="single" w:sz="4" w:space="1" w:color="auto"/>
+          <w:left w:val="single" w:sz="4" w:space="4" w:color="auto"/>
+          <w:bottom w:val="single" w:sz="4" w:space="8" w:color="auto"/>
+          <w:right w:val="single" w:sz="4" w:space="4" w:color="auto"/>
+        </w:pBdr>
+        <w:ind w:left="360"/>
+        <w:jc w:val="both"/>
+        <w:rPr>
+          <w:rFonts w:ascii="Courier New" w:hAnsi="Courier New" w:cs="Courier New"/>
+          <w:sz w:val="24"/>
+          <w:szCs w:val="24"/>
+        </w:rPr>
+      </w:pPr>
+      <w:proofErr w:type="spellStart"/>
+      <w:proofErr w:type="gramStart"/>
+      <w:r>
+        <w:rPr>
+          <w:rFonts w:ascii="Courier New" w:hAnsi="Courier New" w:cs="Courier New"/>
+          <w:sz w:val="24"/>
+          <w:szCs w:val="24"/>
+        </w:rPr>
+        <w:t>wData.collect</w:t>
+      </w:r>
+      <w:proofErr w:type="spellEnd"/>
+      <w:proofErr w:type="gramEnd"/>
+      <w:r>
+        <w:rPr>
+          <w:rFonts w:ascii="Courier New" w:hAnsi="Courier New" w:cs="Courier New"/>
+          <w:sz w:val="24"/>
+          <w:szCs w:val="24"/>
+        </w:rPr>
+        <w:t>()</w:t>
+      </w:r>
+    </w:p>
+    <w:p>
+      <w:pPr>
+        <w:shd w:val="clear" w:color="auto" w:fill="FFFFFF"/>
+        <w:ind w:left="360"/>
+        <w:jc w:val="both"/>
+        <w:rPr>
+          <w:rFonts w:ascii="Cambria" w:hAnsi="Cambria"/>
+          <w:sz w:val="24"/>
+          <w:szCs w:val="24"/>
+        </w:rPr>
+      </w:pPr>
+    </w:p>
+    <w:p>
+      <w:pPr>
+        <w:pStyle w:val="ListParagraph"/>
+        <w:numPr>
+          <w:ilvl w:val="0"/>
+          <w:numId w:val="9"/>
+        </w:numPr>
+        <w:shd w:val="clear" w:color="auto" w:fill="FFFFFF"/>
+        <w:jc w:val="both"/>
+        <w:rPr>
+          <w:rFonts w:ascii="Cambria" w:hAnsi="Cambria"/>
+          <w:sz w:val="24"/>
+          <w:szCs w:val="24"/>
+        </w:rPr>
+      </w:pPr>
+      <w:r>
+        <w:rPr>
+          <w:rFonts w:ascii="Cambria" w:hAnsi="Cambria"/>
+          <w:sz w:val="24"/>
+          <w:szCs w:val="24"/>
+        </w:rPr>
+        <w:t>After running the above code you should get the result:</w:t>
+      </w:r>
+    </w:p>
+    <w:p>
+      <w:pPr>
+        <w:shd w:val="clear" w:color="auto" w:fill="FFFFFF"/>
+        <w:ind w:left="360"/>
+        <w:jc w:val="both"/>
+        <w:rPr>
+          <w:rFonts w:ascii="Cambria" w:hAnsi="Cambria"/>
+          <w:sz w:val="24"/>
+          <w:szCs w:val="24"/>
+        </w:rPr>
+      </w:pPr>
+    </w:p>
+    <w:p>
+      <w:pPr>
+        <w:pBdr>
+          <w:top w:val="single" w:sz="4" w:space="1" w:color="auto"/>
+          <w:left w:val="single" w:sz="4" w:space="4" w:color="auto"/>
+          <w:bottom w:val="single" w:sz="4" w:space="8" w:color="auto"/>
+          <w:right w:val="single" w:sz="4" w:space="4" w:color="auto"/>
+        </w:pBdr>
+        <w:ind w:left="360"/>
+        <w:jc w:val="both"/>
+        <w:rPr>
+          <w:rFonts w:ascii="Courier New" w:hAnsi="Courier New" w:cs="Courier New"/>
+          <w:sz w:val="24"/>
+          <w:szCs w:val="24"/>
+        </w:rPr>
+      </w:pPr>
+    </w:p>
+    <w:p>
+      <w:pPr>
+        <w:pBdr>
+          <w:top w:val="single" w:sz="4" w:space="1" w:color="auto"/>
+          <w:left w:val="single" w:sz="4" w:space="4" w:color="auto"/>
+          <w:bottom w:val="single" w:sz="4" w:space="8" w:color="auto"/>
+          <w:right w:val="single" w:sz="4" w:space="4" w:color="auto"/>
+        </w:pBdr>
+        <w:ind w:left="360"/>
+        <w:jc w:val="both"/>
+        <w:rPr>
+          <w:rFonts w:ascii="Courier New" w:hAnsi="Courier New" w:cs="Courier New"/>
+          <w:sz w:val="24"/>
+          <w:szCs w:val="24"/>
+        </w:rPr>
+      </w:pPr>
+      <w:r>
+        <w:rPr>
+          <w:rFonts w:ascii="Courier New" w:hAnsi="Courier New" w:cs="Courier New"/>
+          <w:sz w:val="24"/>
+          <w:szCs w:val="24"/>
+        </w:rPr>
+        <w:t>[</w:t>
+      </w:r>
+      <w:proofErr w:type="gramStart"/>
+      <w:r>
+        <w:rPr>
+          <w:rFonts w:ascii="Courier New" w:hAnsi="Courier New" w:cs="Courier New"/>
+          <w:sz w:val="24"/>
+          <w:szCs w:val="24"/>
+        </w:rPr>
+        <w:t>'who'</w:t>
+      </w:r>
+      <w:proofErr w:type="gramEnd"/>
+      <w:r>
+        <w:rPr>
+          <w:rFonts w:ascii="Courier New" w:hAnsi="Courier New" w:cs="Courier New"/>
+          <w:sz w:val="24"/>
+          <w:szCs w:val="24"/>
+        </w:rPr>
+        <w:t>, 'what', 'when', 'where']</w:t>
+      </w:r>
+    </w:p>
+    <w:p>
+      <w:pPr>
+        <w:shd w:val="clear" w:color="auto" w:fill="FFFFFF"/>
+        <w:jc w:val="both"/>
+        <w:rPr>
+          <w:rFonts w:ascii="Cambria" w:hAnsi="Cambria"/>
+          <w:sz w:val="24"/>
+          <w:szCs w:val="24"/>
+        </w:rPr>
+      </w:pPr>
+    </w:p>
+    <w:p>
+      <w:pPr>
+        <w:shd w:val="clear" w:color="auto" w:fill="FFFFFF"/>
+        <w:jc w:val="both"/>
+        <w:rPr>
+          <w:rFonts w:ascii="Cambria" w:hAnsi="Cambria"/>
+          <w:sz w:val="24"/>
+          <w:szCs w:val="24"/>
+        </w:rPr>
+      </w:pPr>
+    </w:p>
+    <w:p>
+      <w:pPr>
+        <w:pStyle w:val="ListParagraph"/>
+        <w:numPr>
+          <w:ilvl w:val="0"/>
+          <w:numId w:val="9"/>
+        </w:numPr>
+        <w:textAlignment w:val="baseline"/>
+        <w:rPr>
+          <w:rFonts w:ascii="Cambria" w:hAnsi="Cambria"/>
+          <w:sz w:val="24"/>
+          <w:szCs w:val="24"/>
+        </w:rPr>
+      </w:pPr>
+      <w:r>
+        <w:rPr>
+          <w:rFonts w:ascii="Cambria" w:hAnsi="Cambria"/>
+          <w:sz w:val="24"/>
+          <w:szCs w:val="24"/>
+        </w:rPr>
+        <w:t>Congratulations you just ran a Spark job using Python!</w:t>
+      </w:r>
+    </w:p>
+    <w:p>
+      <w:pPr>
+        <w:shd w:val="clear" w:color="auto" w:fill="FFFFFF"/>
+        <w:jc w:val="both"/>
+        <w:rPr>
+          <w:rFonts w:ascii="Cambria" w:hAnsi="Cambria"/>
+          <w:b/>
+          <w:sz w:val="32"/>
+          <w:szCs w:val="32"/>
+        </w:rPr>
+      </w:pPr>
+    </w:p>
+    <w:p>
+      <w:pPr>
+        <w:shd w:val="clear" w:color="auto" w:fill="FFFFFF"/>
+        <w:jc w:val="both"/>
+        <w:rPr>
+          <w:rFonts w:ascii="Cambria" w:hAnsi="Cambria"/>
+          <w:b/>
+          <w:sz w:val="32"/>
+          <w:szCs w:val="32"/>
+        </w:rPr>
+      </w:pPr>
+      <w:r>
+        <w:rPr>
+          <w:rFonts w:ascii="Cambria" w:hAnsi="Cambria"/>
+          <w:b/>
+          <w:sz w:val="32"/>
+          <w:szCs w:val="32"/>
+        </w:rPr>
+        <w:t>Spark Submit</w:t>
+      </w:r>
+    </w:p>
+    <w:p>
+      <w:pPr>
+        <w:shd w:val="clear" w:color="auto" w:fill="FFFFFF"/>
+        <w:jc w:val="both"/>
+        <w:rPr>
+          <w:rFonts w:ascii="Cambria" w:hAnsi="Cambria"/>
+          <w:sz w:val="24"/>
+          <w:szCs w:val="24"/>
+        </w:rPr>
+      </w:pPr>
+    </w:p>
+    <w:p>
+      <w:pPr>
+        <w:shd w:val="clear" w:color="auto" w:fill="FFFFFF"/>
+        <w:jc w:val="both"/>
+        <w:rPr>
+          <w:rFonts w:ascii="Cambria" w:hAnsi="Cambria"/>
+          <w:sz w:val="24"/>
+          <w:szCs w:val="24"/>
+        </w:rPr>
+      </w:pPr>
+    </w:p>
+    <w:p>
+      <w:pPr>
+        <w:numPr>
+          <w:ilvl w:val="0"/>
+          <w:numId w:val="10"/>
+        </w:numPr>
+        <w:textAlignment w:val="baseline"/>
+        <w:rPr>
+          <w:rFonts w:ascii="Cambria" w:hAnsi="Cambria"/>
+          <w:sz w:val="24"/>
+          <w:szCs w:val="24"/>
+        </w:rPr>
+      </w:pPr>
+      <w:r>
+        <w:rPr>
+          <w:rFonts w:ascii="Cambria" w:hAnsi="Cambria"/>
+          <w:sz w:val="24"/>
+          <w:szCs w:val="24"/>
+        </w:rPr>
+        <w:t xml:space="preserve">Go to the </w:t>
+      </w:r>
+      <w:proofErr w:type="spellStart"/>
+      <w:r>
+        <w:rPr>
+          <w:rFonts w:ascii="Cambria" w:hAnsi="Cambria"/>
+          <w:sz w:val="24"/>
+          <w:szCs w:val="24"/>
+        </w:rPr>
+        <w:t>spark_workshop</w:t>
+      </w:r>
+      <w:proofErr w:type="spellEnd"/>
+      <w:r>
+        <w:rPr>
+          <w:rFonts w:ascii="Cambria" w:hAnsi="Cambria"/>
+          <w:sz w:val="24"/>
+          <w:szCs w:val="24"/>
+        </w:rPr>
+        <w:t xml:space="preserve"> code base provided (on VM at /home/</w:t>
+      </w:r>
+      <w:proofErr w:type="spellStart"/>
+      <w:r>
+        <w:rPr>
+          <w:rFonts w:ascii="Cambria" w:hAnsi="Cambria"/>
+          <w:sz w:val="24"/>
+          <w:szCs w:val="24"/>
+        </w:rPr>
+        <w:t>cloudera</w:t>
+      </w:r>
+      <w:proofErr w:type="spellEnd"/>
+      <w:r>
+        <w:rPr>
+          <w:rFonts w:ascii="Cambria" w:hAnsi="Cambria"/>
+          <w:sz w:val="24"/>
+          <w:szCs w:val="24"/>
+        </w:rPr>
+        <w:t>/spark-workshop/</w:t>
+      </w:r>
+      <w:proofErr w:type="spellStart"/>
+      <w:r>
+        <w:rPr>
+          <w:rFonts w:ascii="Cambria" w:hAnsi="Cambria"/>
+          <w:sz w:val="24"/>
+          <w:szCs w:val="24"/>
+        </w:rPr>
+        <w:t>spark_workshop_codebase</w:t>
+      </w:r>
+      <w:proofErr w:type="spellEnd"/>
+      <w:r>
+        <w:rPr>
+          <w:rFonts w:ascii="Cambria" w:hAnsi="Cambria"/>
+          <w:sz w:val="24"/>
+          <w:szCs w:val="24"/>
+        </w:rPr>
+        <w:t>) and go to the exercise1 module. Run maven install to build the needed jar file:</w:t>
+      </w:r>
+    </w:p>
+    <w:p>
+      <w:pPr>
+        <w:ind w:left="360"/>
+        <w:textAlignment w:val="baseline"/>
+        <w:rPr>
+          <w:rFonts w:ascii="Cambria" w:hAnsi="Cambria"/>
+          <w:sz w:val="24"/>
+          <w:szCs w:val="24"/>
+        </w:rPr>
+      </w:pPr>
+    </w:p>
+    <w:p>
+      <w:pPr>
+        <w:numPr>
+          <w:ilvl w:val="1"/>
+          <w:numId w:val="10"/>
+        </w:numPr>
+        <w:textAlignment w:val="baseline"/>
+        <w:rPr>
+          <w:rFonts w:ascii="Cambria" w:hAnsi="Cambria"/>
+          <w:sz w:val="24"/>
+          <w:szCs w:val="24"/>
+        </w:rPr>
+      </w:pPr>
+      <w:r>
+        <w:rPr>
+          <w:rFonts w:ascii="Cambria" w:hAnsi="Cambria"/>
+          <w:sz w:val="24"/>
+          <w:szCs w:val="24"/>
+        </w:rPr>
+        <w:t>Note 1: The maven build has not been configured to set the main class. So when you submit the job you will need to define the main class to run as a command line argument.</w:t>
+      </w:r>
+    </w:p>
+    <w:p>
+      <w:pPr>
+        <w:textAlignment w:val="baseline"/>
+        <w:rPr>
+          <w:rFonts w:ascii="Cambria" w:hAnsi="Cambria"/>
+          <w:sz w:val="24"/>
+          <w:szCs w:val="24"/>
+        </w:rPr>
+      </w:pPr>
+      <w:bookmarkStart w:id="1" w:name="_GoBack"/>
+      <w:bookmarkEnd w:id="1"/>
+    </w:p>
+    <w:p>
+      <w:pPr>
+        <w:pBdr>
+          <w:top w:val="single" w:sz="4" w:space="1" w:color="auto"/>
+          <w:left w:val="single" w:sz="4" w:space="4" w:color="auto"/>
+          <w:bottom w:val="single" w:sz="4" w:space="8" w:color="auto"/>
+          <w:right w:val="single" w:sz="4" w:space="4" w:color="auto"/>
+        </w:pBdr>
+        <w:ind w:left="360"/>
+        <w:jc w:val="both"/>
+        <w:rPr>
+          <w:rFonts w:ascii="Courier New" w:hAnsi="Courier New" w:cs="Courier New"/>
+          <w:sz w:val="24"/>
+          <w:szCs w:val="24"/>
+        </w:rPr>
+      </w:pPr>
+    </w:p>
+    <w:p>
+      <w:pPr>
+        <w:pBdr>
+          <w:top w:val="single" w:sz="4" w:space="1" w:color="auto"/>
+          <w:left w:val="single" w:sz="4" w:space="4" w:color="auto"/>
+          <w:bottom w:val="single" w:sz="4" w:space="8" w:color="auto"/>
+          <w:right w:val="single" w:sz="4" w:space="4" w:color="auto"/>
+        </w:pBdr>
+        <w:ind w:left="360"/>
+        <w:rPr>
+          <w:rFonts w:ascii="Courier New" w:hAnsi="Courier New" w:cs="Courier New"/>
+          <w:sz w:val="24"/>
+          <w:szCs w:val="24"/>
+        </w:rPr>
+      </w:pPr>
+      <w:r>
+        <w:rPr>
+          <w:rFonts w:ascii="Courier New" w:hAnsi="Courier New" w:cs="Courier New"/>
+          <w:sz w:val="24"/>
+          <w:szCs w:val="24"/>
+        </w:rPr>
+        <w:t>$ cd /home/</w:t>
+      </w:r>
+      <w:proofErr w:type="spellStart"/>
+      <w:r>
+        <w:rPr>
+          <w:rFonts w:ascii="Courier New" w:hAnsi="Courier New" w:cs="Courier New"/>
+          <w:sz w:val="24"/>
+          <w:szCs w:val="24"/>
+        </w:rPr>
+        <w:t>cloudera</w:t>
+      </w:r>
+      <w:proofErr w:type="spellEnd"/>
+      <w:r>
+        <w:rPr>
+          <w:rFonts w:ascii="Courier New" w:hAnsi="Courier New" w:cs="Courier New"/>
+          <w:sz w:val="24"/>
+          <w:szCs w:val="24"/>
+        </w:rPr>
+        <w:t>/spark-</w:t>
+      </w:r>
+      <w:r>
+        <w:rPr>
+          <w:rFonts w:ascii="Courier New" w:hAnsi="Courier New" w:cs="Courier New"/>
+          <w:sz w:val="24"/>
+          <w:szCs w:val="24"/>
+        </w:rPr>
+        <w:t>workshop/</w:t>
+      </w:r>
+      <w:proofErr w:type="spellStart"/>
+      <w:r>
+        <w:rPr>
+          <w:rFonts w:ascii="Courier New" w:hAnsi="Courier New" w:cs="Courier New"/>
+          <w:sz w:val="24"/>
+          <w:szCs w:val="24"/>
+        </w:rPr>
+        <w:t>spark_workshop_codebase</w:t>
+      </w:r>
+      <w:proofErr w:type="spellEnd"/>
+      <w:r>
+        <w:rPr>
+          <w:rFonts w:ascii="Courier New" w:hAnsi="Courier New" w:cs="Courier New"/>
+          <w:sz w:val="24"/>
+          <w:szCs w:val="24"/>
+        </w:rPr>
+        <w:t>/exercise1</w:t>
+      </w:r>
+    </w:p>
+    <w:p>
+      <w:pPr>
+        <w:pBdr>
+          <w:top w:val="single" w:sz="4" w:space="1" w:color="auto"/>
+          <w:left w:val="single" w:sz="4" w:space="4" w:color="auto"/>
+          <w:bottom w:val="single" w:sz="4" w:space="8" w:color="auto"/>
+          <w:right w:val="single" w:sz="4" w:space="4" w:color="auto"/>
+        </w:pBdr>
+        <w:ind w:left="360"/>
+        <w:rPr>
+          <w:rFonts w:ascii="Courier New" w:hAnsi="Courier New" w:cs="Courier New"/>
+          <w:sz w:val="24"/>
+          <w:szCs w:val="24"/>
+        </w:rPr>
+      </w:pPr>
+      <w:r>
+        <w:rPr>
+          <w:rFonts w:ascii="Courier New" w:hAnsi="Courier New" w:cs="Courier New"/>
+          <w:sz w:val="24"/>
+          <w:szCs w:val="24"/>
+        </w:rPr>
+        <w:t xml:space="preserve">$ </w:t>
+      </w:r>
+      <w:proofErr w:type="spellStart"/>
+      <w:proofErr w:type="gramStart"/>
+      <w:r>
+        <w:rPr>
+          <w:rFonts w:ascii="Courier New" w:hAnsi="Courier New" w:cs="Courier New"/>
+          <w:sz w:val="24"/>
+          <w:szCs w:val="24"/>
+        </w:rPr>
+        <w:t>mvn</w:t>
+      </w:r>
+      <w:proofErr w:type="spellEnd"/>
+      <w:proofErr w:type="gramEnd"/>
+      <w:r>
+        <w:rPr>
+          <w:rFonts w:ascii="Courier New" w:hAnsi="Courier New" w:cs="Courier New"/>
+          <w:sz w:val="24"/>
+          <w:szCs w:val="24"/>
+        </w:rPr>
+        <w:t xml:space="preserve"> clean install</w:t>
+      </w:r>
+    </w:p>
+    <w:p>
+      <w:pPr>
+        <w:textAlignment w:val="baseline"/>
+        <w:rPr>
+          <w:rFonts w:ascii="Cambria" w:hAnsi="Cambria"/>
+          <w:sz w:val="24"/>
+          <w:szCs w:val="24"/>
+        </w:rPr>
+      </w:pPr>
+    </w:p>
+    <w:p>
+      <w:pPr>
+        <w:numPr>
+          <w:ilvl w:val="0"/>
+          <w:numId w:val="10"/>
+        </w:numPr>
+        <w:textAlignment w:val="baseline"/>
+        <w:rPr>
+          <w:rFonts w:ascii="Cambria" w:hAnsi="Cambria"/>
+          <w:sz w:val="24"/>
+          <w:szCs w:val="24"/>
+        </w:rPr>
+      </w:pPr>
+      <w:r>
+        <w:rPr>
+          <w:rFonts w:ascii="Cambria" w:hAnsi="Cambria"/>
+          <w:sz w:val="24"/>
+          <w:szCs w:val="24"/>
+        </w:rPr>
+        <w:t>Verify the required jar was built</w:t>
+      </w:r>
+    </w:p>
+    <w:p>
+      <w:pPr>
+        <w:textAlignment w:val="baseline"/>
+        <w:rPr>
+          <w:rFonts w:ascii="Cambria" w:hAnsi="Cambria"/>
+          <w:sz w:val="24"/>
+          <w:szCs w:val="24"/>
+        </w:rPr>
+      </w:pPr>
+    </w:p>
+    <w:p>
+      <w:pPr>
+        <w:pBdr>
+          <w:top w:val="single" w:sz="4" w:space="1" w:color="auto"/>
+          <w:left w:val="single" w:sz="4" w:space="4" w:color="auto"/>
+          <w:bottom w:val="single" w:sz="4" w:space="8" w:color="auto"/>
+          <w:right w:val="single" w:sz="4" w:space="4" w:color="auto"/>
+        </w:pBdr>
+        <w:ind w:left="360"/>
+        <w:jc w:val="both"/>
+        <w:rPr>
+          <w:rFonts w:ascii="Courier New" w:hAnsi="Courier New" w:cs="Courier New"/>
+          <w:sz w:val="24"/>
+          <w:szCs w:val="24"/>
+        </w:rPr>
+      </w:pPr>
+    </w:p>
+    <w:p>
+      <w:pPr>
+        <w:pBdr>
+          <w:top w:val="single" w:sz="4" w:space="1" w:color="auto"/>
+          <w:left w:val="single" w:sz="4" w:space="4" w:color="auto"/>
+          <w:bottom w:val="single" w:sz="4" w:space="8" w:color="auto"/>
+          <w:right w:val="single" w:sz="4" w:space="4" w:color="auto"/>
+        </w:pBdr>
+        <w:ind w:left="360"/>
+        <w:rPr>
+          <w:rFonts w:ascii="Courier New" w:hAnsi="Courier New" w:cs="Courier New"/>
+          <w:sz w:val="24"/>
+          <w:szCs w:val="24"/>
+        </w:rPr>
+      </w:pPr>
+      <w:r>
+        <w:rPr>
+          <w:rFonts w:ascii="Courier New" w:hAnsi="Courier New" w:cs="Courier New"/>
+          <w:sz w:val="24"/>
+          <w:szCs w:val="24"/>
+        </w:rPr>
+        <w:t>$ cd /home/cloudera/spark-</w:t>
+      </w:r>
+      <w:r>
+        <w:rPr>
+          <w:rFonts w:ascii="Courier New" w:hAnsi="Courier New" w:cs="Courier New"/>
+          <w:sz w:val="24"/>
+          <w:szCs w:val="24"/>
+        </w:rPr>
+        <w:t>workshop/spark_workshop_codebase</w:t>
+      </w:r>
+      <w:r>
+        <w:rPr>
+          <w:rFonts w:ascii="Courier New" w:hAnsi="Courier New" w:cs="Courier New"/>
+          <w:sz w:val="24"/>
+          <w:szCs w:val="24"/>
+        </w:rPr>
+        <w:t>/exercise1/target</w:t>
+      </w:r>
+    </w:p>
+    <w:p>
+      <w:pPr>
+        <w:pBdr>
+          <w:top w:val="single" w:sz="4" w:space="1" w:color="auto"/>
+          <w:left w:val="single" w:sz="4" w:space="4" w:color="auto"/>
+          <w:bottom w:val="single" w:sz="4" w:space="8" w:color="auto"/>
+          <w:right w:val="single" w:sz="4" w:space="4" w:color="auto"/>
+        </w:pBdr>
+        <w:ind w:left="360"/>
+        <w:rPr>
+          <w:rFonts w:ascii="Courier New" w:hAnsi="Courier New" w:cs="Courier New"/>
+          <w:sz w:val="24"/>
+          <w:szCs w:val="24"/>
+        </w:rPr>
+      </w:pPr>
+    </w:p>
+    <w:p>
+      <w:pPr>
+        <w:pBdr>
+          <w:top w:val="single" w:sz="4" w:space="1" w:color="auto"/>
+          <w:left w:val="single" w:sz="4" w:space="4" w:color="auto"/>
+          <w:bottom w:val="single" w:sz="4" w:space="8" w:color="auto"/>
+          <w:right w:val="single" w:sz="4" w:space="4" w:color="auto"/>
+        </w:pBdr>
+        <w:ind w:left="360"/>
+        <w:rPr>
+          <w:rFonts w:ascii="Courier New" w:hAnsi="Courier New" w:cs="Courier New"/>
+          <w:sz w:val="24"/>
+          <w:szCs w:val="24"/>
+        </w:rPr>
+      </w:pPr>
+      <w:r>
+        <w:rPr>
+          <w:rFonts w:ascii="Courier New" w:hAnsi="Courier New" w:cs="Courier New"/>
+          <w:sz w:val="24"/>
+          <w:szCs w:val="24"/>
+        </w:rPr>
+        <w:t># The jar “</w:t>
+      </w:r>
+      <w:r>
+        <w:rPr>
+          <w:rFonts w:ascii="Courier New" w:hAnsi="Courier New" w:cs="Courier New"/>
+          <w:sz w:val="24"/>
+          <w:szCs w:val="24"/>
+        </w:rPr>
+        <w:t>com.clairvoyant.spark_workshop.exercise1-jar-with-dependencies</w:t>
+      </w:r>
+      <w:r>
+        <w:rPr>
+          <w:rFonts w:ascii="Courier New" w:hAnsi="Courier New" w:cs="Courier New"/>
+          <w:sz w:val="24"/>
+          <w:szCs w:val="24"/>
+        </w:rPr>
+        <w:t>.jar” should have been built</w:t>
+      </w:r>
+    </w:p>
+    <w:p>
+      <w:pPr>
+        <w:textAlignment w:val="baseline"/>
+        <w:rPr>
+          <w:rFonts w:ascii="Cambria" w:hAnsi="Cambria"/>
+          <w:sz w:val="24"/>
+          <w:szCs w:val="24"/>
+        </w:rPr>
+      </w:pPr>
+    </w:p>
+    <w:p>
+      <w:pPr>
+        <w:textAlignment w:val="baseline"/>
+        <w:rPr>
+          <w:rFonts w:ascii="Cambria" w:hAnsi="Cambria"/>
+          <w:sz w:val="24"/>
+          <w:szCs w:val="24"/>
+        </w:rPr>
+      </w:pPr>
+    </w:p>
+    <w:p>
+      <w:pPr>
+        <w:numPr>
+          <w:ilvl w:val="0"/>
+          <w:numId w:val="10"/>
+        </w:numPr>
+        <w:textAlignment w:val="baseline"/>
+        <w:rPr>
+          <w:rFonts w:ascii="Cambria" w:hAnsi="Cambria"/>
+          <w:sz w:val="24"/>
+          <w:szCs w:val="24"/>
+        </w:rPr>
+      </w:pPr>
+      <w:r>
+        <w:rPr>
+          <w:rFonts w:ascii="Cambria" w:hAnsi="Cambria"/>
+          <w:sz w:val="24"/>
+          <w:szCs w:val="24"/>
+        </w:rPr>
+        <w:t>Submit Java Code</w:t>
+      </w:r>
+    </w:p>
+    <w:p>
+      <w:pPr>
+        <w:textAlignment w:val="baseline"/>
+        <w:rPr>
+          <w:rFonts w:ascii="Cambria" w:hAnsi="Cambria"/>
+          <w:sz w:val="24"/>
+          <w:szCs w:val="24"/>
+        </w:rPr>
+      </w:pPr>
+    </w:p>
+    <w:p>
+      <w:pPr>
+        <w:pBdr>
+          <w:top w:val="single" w:sz="4" w:space="1" w:color="auto"/>
+          <w:left w:val="single" w:sz="4" w:space="4" w:color="auto"/>
+          <w:bottom w:val="single" w:sz="4" w:space="8" w:color="auto"/>
+          <w:right w:val="single" w:sz="4" w:space="4" w:color="auto"/>
+        </w:pBdr>
+        <w:ind w:left="360"/>
+        <w:jc w:val="both"/>
+        <w:rPr>
+          <w:rFonts w:ascii="Courier New" w:hAnsi="Courier New" w:cs="Courier New"/>
+          <w:sz w:val="24"/>
+          <w:szCs w:val="24"/>
+        </w:rPr>
+      </w:pPr>
+    </w:p>
+    <w:p>
+      <w:pPr>
+        <w:pBdr>
+          <w:top w:val="single" w:sz="4" w:space="1" w:color="auto"/>
+          <w:left w:val="single" w:sz="4" w:space="4" w:color="auto"/>
+          <w:bottom w:val="single" w:sz="4" w:space="8" w:color="auto"/>
+          <w:right w:val="single" w:sz="4" w:space="4" w:color="auto"/>
+        </w:pBdr>
+        <w:ind w:left="360"/>
+        <w:rPr>
+          <w:rFonts w:ascii="Courier New" w:hAnsi="Courier New" w:cs="Courier New"/>
+          <w:sz w:val="24"/>
+          <w:szCs w:val="24"/>
+        </w:rPr>
+      </w:pPr>
+      <w:r>
+        <w:rPr>
+          <w:rFonts w:ascii="Courier New" w:hAnsi="Courier New" w:cs="Courier New"/>
+          <w:sz w:val="24"/>
+          <w:szCs w:val="24"/>
+        </w:rPr>
+        <w:t>$ cd /home/cloudera/spark-</w:t>
+      </w:r>
+      <w:r>
+        <w:rPr>
+          <w:rFonts w:ascii="Courier New" w:hAnsi="Courier New" w:cs="Courier New"/>
+          <w:sz w:val="24"/>
+          <w:szCs w:val="24"/>
+        </w:rPr>
+        <w:t>workshop/spark_workshop_codebase</w:t>
+      </w:r>
+      <w:r>
+        <w:rPr>
+          <w:rFonts w:ascii="Courier New" w:hAnsi="Courier New" w:cs="Courier New"/>
+          <w:sz w:val="24"/>
+          <w:szCs w:val="24"/>
+        </w:rPr>
+        <w:t>/exercise1/target</w:t>
+      </w:r>
+    </w:p>
+    <w:p>
+      <w:pPr>
+        <w:pBdr>
+          <w:top w:val="single" w:sz="4" w:space="1" w:color="auto"/>
+          <w:left w:val="single" w:sz="4" w:space="4" w:color="auto"/>
+          <w:bottom w:val="single" w:sz="4" w:space="8" w:color="auto"/>
+          <w:right w:val="single" w:sz="4" w:space="4" w:color="auto"/>
+        </w:pBdr>
+        <w:ind w:left="360"/>
+        <w:rPr>
+          <w:rFonts w:ascii="Courier New" w:hAnsi="Courier New" w:cs="Courier New"/>
+          <w:sz w:val="24"/>
+          <w:szCs w:val="24"/>
+        </w:rPr>
+      </w:pPr>
+    </w:p>
+    <w:p>
+      <w:pPr>
+        <w:pBdr>
+          <w:top w:val="single" w:sz="4" w:space="1" w:color="auto"/>
+          <w:left w:val="single" w:sz="4" w:space="4" w:color="auto"/>
+          <w:bottom w:val="single" w:sz="4" w:space="8" w:color="auto"/>
+          <w:right w:val="single" w:sz="4" w:space="4" w:color="auto"/>
+        </w:pBdr>
+        <w:ind w:left="360"/>
+        <w:rPr>
+          <w:rFonts w:ascii="Courier New" w:hAnsi="Courier New" w:cs="Courier New"/>
+          <w:sz w:val="24"/>
+          <w:szCs w:val="24"/>
+        </w:rPr>
+      </w:pPr>
+      <w:r>
+        <w:rPr>
+          <w:rFonts w:ascii="Courier New" w:hAnsi="Courier New" w:cs="Courier New"/>
+          <w:sz w:val="24"/>
+          <w:szCs w:val="24"/>
+        </w:rPr>
+        <w:t xml:space="preserve">$ </w:t>
+      </w:r>
+      <w:proofErr w:type="gramStart"/>
+      <w:r>
+        <w:rPr>
+          <w:rFonts w:ascii="Courier New" w:hAnsi="Courier New" w:cs="Courier New"/>
+          <w:sz w:val="24"/>
+          <w:szCs w:val="24"/>
+        </w:rPr>
+        <w:t>spark</w:t>
+      </w:r>
+      <w:proofErr w:type="gramEnd"/>
+      <w:r>
+        <w:rPr>
+          <w:rFonts w:ascii="Courier New" w:hAnsi="Courier New" w:cs="Courier New"/>
+          <w:sz w:val="24"/>
+          <w:szCs w:val="24"/>
+        </w:rPr>
+        <w:t>-submit --class com.clairvoyant.spark_workshop.exercise1.java.Exercise1JavaSparkApp com.clairvoyant.spark_workshop.exercise1-jar-with-dependencies.jar who what when were why how</w:t>
+      </w:r>
+    </w:p>
+    <w:p>
+      <w:pPr>
+        <w:pBdr>
+          <w:top w:val="single" w:sz="4" w:space="1" w:color="auto"/>
+          <w:left w:val="single" w:sz="4" w:space="4" w:color="auto"/>
+          <w:bottom w:val="single" w:sz="4" w:space="8" w:color="auto"/>
+          <w:right w:val="single" w:sz="4" w:space="4" w:color="auto"/>
+        </w:pBdr>
+        <w:ind w:left="360"/>
+        <w:rPr>
+          <w:rFonts w:ascii="Courier New" w:hAnsi="Courier New" w:cs="Courier New"/>
+          <w:sz w:val="24"/>
+          <w:szCs w:val="24"/>
+        </w:rPr>
+      </w:pPr>
+    </w:p>
+    <w:p>
+      <w:pPr>
+        <w:pBdr>
+          <w:top w:val="single" w:sz="4" w:space="1" w:color="auto"/>
+          <w:left w:val="single" w:sz="4" w:space="4" w:color="auto"/>
+          <w:bottom w:val="single" w:sz="4" w:space="8" w:color="auto"/>
+          <w:right w:val="single" w:sz="4" w:space="4" w:color="auto"/>
+        </w:pBdr>
+        <w:ind w:left="360"/>
+        <w:rPr>
+          <w:rFonts w:ascii="Courier New" w:hAnsi="Courier New" w:cs="Courier New"/>
+          <w:sz w:val="24"/>
+          <w:szCs w:val="24"/>
+        </w:rPr>
+      </w:pPr>
+      <w:r>
+        <w:rPr>
+          <w:rFonts w:ascii="Courier New" w:hAnsi="Courier New" w:cs="Courier New"/>
+          <w:sz w:val="24"/>
+          <w:szCs w:val="24"/>
+        </w:rPr>
+        <w:t xml:space="preserve">#Output: </w:t>
+      </w:r>
+      <w:r>
+        <w:rPr>
+          <w:rFonts w:ascii="Courier New" w:hAnsi="Courier New" w:cs="Courier New"/>
+          <w:sz w:val="24"/>
+          <w:szCs w:val="24"/>
+        </w:rPr>
+        <w:t>[who, what, when, were, why]</w:t>
+      </w:r>
+    </w:p>
+    <w:p>
+      <w:pPr>
+        <w:textAlignment w:val="baseline"/>
+        <w:rPr>
+          <w:rFonts w:ascii="Cambria" w:hAnsi="Cambria"/>
+          <w:sz w:val="24"/>
+          <w:szCs w:val="24"/>
+        </w:rPr>
+      </w:pPr>
+    </w:p>
+    <w:p>
+      <w:pPr>
+        <w:numPr>
+          <w:ilvl w:val="0"/>
+          <w:numId w:val="10"/>
+        </w:numPr>
+        <w:textAlignment w:val="baseline"/>
+        <w:rPr>
+          <w:rFonts w:ascii="Cambria" w:hAnsi="Cambria"/>
+          <w:sz w:val="24"/>
+          <w:szCs w:val="24"/>
+        </w:rPr>
+      </w:pPr>
+      <w:r>
+        <w:rPr>
+          <w:rFonts w:ascii="Cambria" w:hAnsi="Cambria"/>
+          <w:sz w:val="24"/>
+          <w:szCs w:val="24"/>
+        </w:rPr>
+        <w:t xml:space="preserve">Submit </w:t>
+      </w:r>
+      <w:proofErr w:type="spellStart"/>
+      <w:r>
+        <w:rPr>
+          <w:rFonts w:ascii="Cambria" w:hAnsi="Cambria"/>
+          <w:sz w:val="24"/>
+          <w:szCs w:val="24"/>
+        </w:rPr>
+        <w:t>Scala</w:t>
+      </w:r>
+      <w:proofErr w:type="spellEnd"/>
+      <w:r>
+        <w:rPr>
+          <w:rFonts w:ascii="Cambria" w:hAnsi="Cambria"/>
+          <w:sz w:val="24"/>
+          <w:szCs w:val="24"/>
+        </w:rPr>
+        <w:t xml:space="preserve"> Code</w:t>
+      </w:r>
+    </w:p>
+    <w:p>
+      <w:pPr>
+        <w:textAlignment w:val="baseline"/>
+        <w:rPr>
+          <w:rFonts w:ascii="Cambria" w:hAnsi="Cambria"/>
+          <w:sz w:val="24"/>
+          <w:szCs w:val="24"/>
+        </w:rPr>
+      </w:pPr>
+    </w:p>
+    <w:p>
+      <w:pPr>
+        <w:pBdr>
+          <w:top w:val="single" w:sz="4" w:space="1" w:color="auto"/>
+          <w:left w:val="single" w:sz="4" w:space="4" w:color="auto"/>
+          <w:bottom w:val="single" w:sz="4" w:space="8" w:color="auto"/>
+          <w:right w:val="single" w:sz="4" w:space="4" w:color="auto"/>
+        </w:pBdr>
+        <w:ind w:left="360"/>
+        <w:jc w:val="both"/>
+        <w:rPr>
+          <w:rFonts w:ascii="Courier New" w:hAnsi="Courier New" w:cs="Courier New"/>
+          <w:sz w:val="24"/>
+          <w:szCs w:val="24"/>
+        </w:rPr>
+      </w:pPr>
+    </w:p>
+    <w:p>
+      <w:pPr>
+        <w:pBdr>
+          <w:top w:val="single" w:sz="4" w:space="1" w:color="auto"/>
+          <w:left w:val="single" w:sz="4" w:space="4" w:color="auto"/>
+          <w:bottom w:val="single" w:sz="4" w:space="8" w:color="auto"/>
+          <w:right w:val="single" w:sz="4" w:space="4" w:color="auto"/>
+        </w:pBdr>
+        <w:ind w:left="360"/>
+        <w:rPr>
+          <w:rFonts w:ascii="Courier New" w:hAnsi="Courier New" w:cs="Courier New"/>
+          <w:sz w:val="24"/>
+          <w:szCs w:val="24"/>
+        </w:rPr>
+      </w:pPr>
+      <w:r>
+        <w:rPr>
+          <w:rFonts w:ascii="Courier New" w:hAnsi="Courier New" w:cs="Courier New"/>
+          <w:sz w:val="24"/>
+          <w:szCs w:val="24"/>
+        </w:rPr>
+        <w:t>$ cd /home/cloudera/spark-</w:t>
+      </w:r>
+      <w:r>
+        <w:rPr>
+          <w:rFonts w:ascii="Courier New" w:hAnsi="Courier New" w:cs="Courier New"/>
+          <w:sz w:val="24"/>
+          <w:szCs w:val="24"/>
+        </w:rPr>
+        <w:t>workshop/spark_workshop_codebase</w:t>
+      </w:r>
+      <w:r>
+        <w:rPr>
+          <w:rFonts w:ascii="Courier New" w:hAnsi="Courier New" w:cs="Courier New"/>
+          <w:sz w:val="24"/>
+          <w:szCs w:val="24"/>
+        </w:rPr>
+        <w:t>/exercise1/target</w:t>
+      </w:r>
+    </w:p>
+    <w:p>
+      <w:pPr>
+        <w:pBdr>
+          <w:top w:val="single" w:sz="4" w:space="1" w:color="auto"/>
+          <w:left w:val="single" w:sz="4" w:space="4" w:color="auto"/>
+          <w:bottom w:val="single" w:sz="4" w:space="8" w:color="auto"/>
+          <w:right w:val="single" w:sz="4" w:space="4" w:color="auto"/>
+        </w:pBdr>
+        <w:ind w:left="360"/>
+        <w:rPr>
+          <w:rFonts w:ascii="Courier New" w:hAnsi="Courier New" w:cs="Courier New"/>
+          <w:sz w:val="24"/>
+          <w:szCs w:val="24"/>
+        </w:rPr>
+      </w:pPr>
+    </w:p>
+    <w:p>
+      <w:pPr>
+        <w:pBdr>
+          <w:top w:val="single" w:sz="4" w:space="1" w:color="auto"/>
+          <w:left w:val="single" w:sz="4" w:space="4" w:color="auto"/>
+          <w:bottom w:val="single" w:sz="4" w:space="8" w:color="auto"/>
+          <w:right w:val="single" w:sz="4" w:space="4" w:color="auto"/>
+        </w:pBdr>
+        <w:ind w:left="360"/>
+        <w:rPr>
+          <w:rFonts w:ascii="Courier New" w:hAnsi="Courier New" w:cs="Courier New"/>
+          <w:sz w:val="24"/>
+          <w:szCs w:val="24"/>
+        </w:rPr>
+      </w:pPr>
+      <w:r>
+        <w:rPr>
+          <w:rFonts w:ascii="Courier New" w:hAnsi="Courier New" w:cs="Courier New"/>
+          <w:sz w:val="24"/>
+          <w:szCs w:val="24"/>
+        </w:rPr>
+        <w:t xml:space="preserve">$ </w:t>
+      </w:r>
+      <w:proofErr w:type="gramStart"/>
+      <w:r>
+        <w:rPr>
+          <w:rFonts w:ascii="Courier New" w:hAnsi="Courier New" w:cs="Courier New"/>
+          <w:sz w:val="24"/>
+          <w:szCs w:val="24"/>
+        </w:rPr>
+        <w:t>spark</w:t>
+      </w:r>
+      <w:proofErr w:type="gramEnd"/>
+      <w:r>
+        <w:rPr>
+          <w:rFonts w:ascii="Courier New" w:hAnsi="Courier New" w:cs="Courier New"/>
+          <w:sz w:val="24"/>
+          <w:szCs w:val="24"/>
+        </w:rPr>
+        <w:t>-submit</w:t>
+      </w:r>
+      <w:r>
+        <w:rPr>
+          <w:rFonts w:ascii="Courier New" w:hAnsi="Courier New" w:cs="Courier New"/>
+          <w:sz w:val="24"/>
+          <w:szCs w:val="24"/>
+        </w:rPr>
+        <w:t xml:space="preserve"> --class </w:t>
+      </w:r>
+      <w:r>
+        <w:rPr>
+          <w:rFonts w:ascii="Courier New" w:hAnsi="Courier New" w:cs="Courier New"/>
+          <w:sz w:val="24"/>
+          <w:szCs w:val="24"/>
+        </w:rPr>
+        <w:t>com.clairvoyant.spark_workshop.exercise1.</w:t>
+      </w:r>
+      <w:r>
+        <w:rPr>
+          <w:rFonts w:ascii="Courier New" w:hAnsi="Courier New" w:cs="Courier New"/>
+          <w:sz w:val="24"/>
+          <w:szCs w:val="24"/>
+        </w:rPr>
+        <w:t>scala</w:t>
+      </w:r>
+      <w:r>
+        <w:rPr>
+          <w:rFonts w:ascii="Courier New" w:hAnsi="Courier New" w:cs="Courier New"/>
+          <w:sz w:val="24"/>
+          <w:szCs w:val="24"/>
+        </w:rPr>
+        <w:t>.Exercise1</w:t>
+      </w:r>
+      <w:r>
+        <w:rPr>
+          <w:rFonts w:ascii="Courier New" w:hAnsi="Courier New" w:cs="Courier New"/>
+          <w:sz w:val="24"/>
+          <w:szCs w:val="24"/>
+        </w:rPr>
+        <w:t>Scala</w:t>
+      </w:r>
+      <w:r>
+        <w:rPr>
+          <w:rFonts w:ascii="Courier New" w:hAnsi="Courier New" w:cs="Courier New"/>
+          <w:sz w:val="24"/>
+          <w:szCs w:val="24"/>
+        </w:rPr>
+        <w:t>SparkApp</w:t>
+      </w:r>
+      <w:r>
+        <w:rPr>
+          <w:rFonts w:ascii="Courier New" w:hAnsi="Courier New" w:cs="Courier New"/>
+          <w:sz w:val="24"/>
+          <w:szCs w:val="24"/>
+        </w:rPr>
+        <w:t xml:space="preserve"> </w:t>
+      </w:r>
+      <w:r>
+        <w:rPr>
+          <w:rFonts w:ascii="Courier New" w:hAnsi="Courier New" w:cs="Courier New"/>
+          <w:sz w:val="24"/>
+          <w:szCs w:val="24"/>
+        </w:rPr>
+        <w:t>com.clairvoyant.spark_workshop.exercise1-jar-with-dependencies</w:t>
+      </w:r>
+      <w:r>
+        <w:rPr>
+          <w:rFonts w:ascii="Courier New" w:hAnsi="Courier New" w:cs="Courier New"/>
+          <w:sz w:val="24"/>
+          <w:szCs w:val="24"/>
+        </w:rPr>
+        <w:t>.jar who what when were why how</w:t>
+      </w:r>
+    </w:p>
+    <w:p>
+      <w:pPr>
+        <w:pBdr>
+          <w:top w:val="single" w:sz="4" w:space="1" w:color="auto"/>
+          <w:left w:val="single" w:sz="4" w:space="4" w:color="auto"/>
+          <w:bottom w:val="single" w:sz="4" w:space="8" w:color="auto"/>
+          <w:right w:val="single" w:sz="4" w:space="4" w:color="auto"/>
+        </w:pBdr>
+        <w:ind w:left="360"/>
+        <w:rPr>
+          <w:rFonts w:ascii="Courier New" w:hAnsi="Courier New" w:cs="Courier New"/>
+          <w:sz w:val="24"/>
+          <w:szCs w:val="24"/>
+        </w:rPr>
+      </w:pPr>
+    </w:p>
+    <w:p>
+      <w:pPr>
+        <w:pBdr>
+          <w:top w:val="single" w:sz="4" w:space="1" w:color="auto"/>
+          <w:left w:val="single" w:sz="4" w:space="4" w:color="auto"/>
+          <w:bottom w:val="single" w:sz="4" w:space="8" w:color="auto"/>
+          <w:right w:val="single" w:sz="4" w:space="4" w:color="auto"/>
+        </w:pBdr>
+        <w:ind w:left="360"/>
+        <w:rPr>
+          <w:rFonts w:ascii="Courier New" w:hAnsi="Courier New" w:cs="Courier New"/>
+          <w:sz w:val="24"/>
+          <w:szCs w:val="24"/>
+        </w:rPr>
+      </w:pPr>
+      <w:r>
+        <w:rPr>
+          <w:rFonts w:ascii="Courier New" w:hAnsi="Courier New" w:cs="Courier New"/>
+          <w:sz w:val="24"/>
+          <w:szCs w:val="24"/>
+        </w:rPr>
+        <w:t xml:space="preserve">#Output: </w:t>
+      </w:r>
+      <w:r>
+        <w:rPr>
+          <w:rFonts w:ascii="Courier New" w:hAnsi="Courier New" w:cs="Courier New"/>
+          <w:sz w:val="24"/>
+          <w:szCs w:val="24"/>
+        </w:rPr>
+        <w:t>who what when where</w:t>
+      </w:r>
+    </w:p>
+    <w:p>
+      <w:pPr>
+        <w:textAlignment w:val="baseline"/>
+        <w:rPr>
+          <w:rFonts w:ascii="Cambria" w:hAnsi="Cambria"/>
+          <w:sz w:val="24"/>
+          <w:szCs w:val="24"/>
+        </w:rPr>
+      </w:pPr>
+    </w:p>
+    <w:p>
+      <w:pPr>
+        <w:numPr>
+          <w:ilvl w:val="0"/>
+          <w:numId w:val="10"/>
+        </w:numPr>
+        <w:textAlignment w:val="baseline"/>
+        <w:rPr>
+          <w:rFonts w:ascii="Cambria" w:hAnsi="Cambria"/>
+          <w:sz w:val="24"/>
+          <w:szCs w:val="24"/>
+        </w:rPr>
+      </w:pPr>
+      <w:r>
+        <w:rPr>
+          <w:rFonts w:ascii="Cambria" w:hAnsi="Cambria"/>
+          <w:sz w:val="24"/>
+          <w:szCs w:val="24"/>
+        </w:rPr>
+        <w:t>Submit Python Code</w:t>
+      </w:r>
+    </w:p>
+    <w:p>
+      <w:pPr>
+        <w:textAlignment w:val="baseline"/>
+        <w:rPr>
+          <w:rFonts w:ascii="Cambria" w:hAnsi="Cambria"/>
+          <w:sz w:val="24"/>
+          <w:szCs w:val="24"/>
+        </w:rPr>
+      </w:pPr>
+    </w:p>
+    <w:p>
+      <w:pPr>
+        <w:pBdr>
+          <w:top w:val="single" w:sz="4" w:space="1" w:color="auto"/>
+          <w:left w:val="single" w:sz="4" w:space="4" w:color="auto"/>
+          <w:bottom w:val="single" w:sz="4" w:space="8" w:color="auto"/>
+          <w:right w:val="single" w:sz="4" w:space="4" w:color="auto"/>
+        </w:pBdr>
+        <w:ind w:left="360"/>
+        <w:jc w:val="both"/>
+        <w:rPr>
+          <w:rFonts w:ascii="Courier New" w:hAnsi="Courier New" w:cs="Courier New"/>
+          <w:sz w:val="24"/>
+          <w:szCs w:val="24"/>
+        </w:rPr>
+      </w:pPr>
+    </w:p>
+    <w:p>
+      <w:pPr>
+        <w:pBdr>
+          <w:top w:val="single" w:sz="4" w:space="1" w:color="auto"/>
+          <w:left w:val="single" w:sz="4" w:space="4" w:color="auto"/>
+          <w:bottom w:val="single" w:sz="4" w:space="8" w:color="auto"/>
+          <w:right w:val="single" w:sz="4" w:space="4" w:color="auto"/>
+        </w:pBdr>
+        <w:ind w:left="360"/>
+        <w:rPr>
+          <w:rFonts w:ascii="Courier New" w:hAnsi="Courier New" w:cs="Courier New"/>
+          <w:sz w:val="24"/>
+          <w:szCs w:val="24"/>
+        </w:rPr>
+      </w:pPr>
+      <w:r>
+        <w:rPr>
+          <w:rFonts w:ascii="Courier New" w:hAnsi="Courier New" w:cs="Courier New"/>
+          <w:sz w:val="24"/>
+          <w:szCs w:val="24"/>
+        </w:rPr>
+        <w:t>$ cd /home/</w:t>
+      </w:r>
+      <w:proofErr w:type="spellStart"/>
+      <w:r>
+        <w:rPr>
+          <w:rFonts w:ascii="Courier New" w:hAnsi="Courier New" w:cs="Courier New"/>
+          <w:sz w:val="24"/>
+          <w:szCs w:val="24"/>
+        </w:rPr>
+        <w:t>cloudera</w:t>
+      </w:r>
+      <w:proofErr w:type="spellEnd"/>
+      <w:r>
+        <w:rPr>
+          <w:rFonts w:ascii="Courier New" w:hAnsi="Courier New" w:cs="Courier New"/>
+          <w:sz w:val="24"/>
+          <w:szCs w:val="24"/>
+        </w:rPr>
+        <w:t>/spark-</w:t>
+      </w:r>
+      <w:r>
+        <w:rPr>
+          <w:rFonts w:ascii="Courier New" w:hAnsi="Courier New" w:cs="Courier New"/>
+          <w:sz w:val="24"/>
+          <w:szCs w:val="24"/>
+        </w:rPr>
+        <w:t xml:space="preserve">workshop/ </w:t>
+      </w:r>
+    </w:p>
+    <w:p>
+      <w:pPr>
+        <w:pBdr>
+          <w:top w:val="single" w:sz="4" w:space="1" w:color="auto"/>
+          <w:left w:val="single" w:sz="4" w:space="4" w:color="auto"/>
+          <w:bottom w:val="single" w:sz="4" w:space="8" w:color="auto"/>
+          <w:right w:val="single" w:sz="4" w:space="4" w:color="auto"/>
+        </w:pBdr>
+        <w:ind w:left="360"/>
+        <w:rPr>
+          <w:rFonts w:ascii="Courier New" w:hAnsi="Courier New" w:cs="Courier New"/>
+          <w:sz w:val="24"/>
+          <w:szCs w:val="24"/>
+        </w:rPr>
+      </w:pPr>
+      <w:proofErr w:type="spellStart"/>
+      <w:proofErr w:type="gramStart"/>
+      <w:r>
+        <w:rPr>
+          <w:rFonts w:ascii="Courier New" w:hAnsi="Courier New" w:cs="Courier New"/>
+          <w:sz w:val="24"/>
+          <w:szCs w:val="24"/>
+        </w:rPr>
+        <w:t>spark</w:t>
+      </w:r>
+      <w:proofErr w:type="gramEnd"/>
+      <w:r>
+        <w:rPr>
+          <w:rFonts w:ascii="Courier New" w:hAnsi="Courier New" w:cs="Courier New"/>
+          <w:sz w:val="24"/>
+          <w:szCs w:val="24"/>
+        </w:rPr>
+        <w:t>_workshop_codebase</w:t>
+      </w:r>
+      <w:proofErr w:type="spellEnd"/>
+      <w:r>
+        <w:rPr>
+          <w:rFonts w:ascii="Courier New" w:hAnsi="Courier New" w:cs="Courier New"/>
+          <w:sz w:val="24"/>
+          <w:szCs w:val="24"/>
+        </w:rPr>
+        <w:t>/exercise1/</w:t>
+      </w:r>
+      <w:proofErr w:type="spellStart"/>
+      <w:r>
+        <w:rPr>
+          <w:rFonts w:ascii="Courier New" w:hAnsi="Courier New" w:cs="Courier New"/>
+          <w:sz w:val="24"/>
+          <w:szCs w:val="24"/>
+        </w:rPr>
+        <w:t>src</w:t>
+      </w:r>
+      <w:proofErr w:type="spellEnd"/>
+      <w:r>
+        <w:rPr>
+          <w:rFonts w:ascii="Courier New" w:hAnsi="Courier New" w:cs="Courier New"/>
+          <w:sz w:val="24"/>
+          <w:szCs w:val="24"/>
+        </w:rPr>
+        <w:t>/main/python</w:t>
+      </w:r>
+    </w:p>
+    <w:p>
+      <w:pPr>
+        <w:pBdr>
+          <w:top w:val="single" w:sz="4" w:space="1" w:color="auto"/>
+          <w:left w:val="single" w:sz="4" w:space="4" w:color="auto"/>
+          <w:bottom w:val="single" w:sz="4" w:space="8" w:color="auto"/>
+          <w:right w:val="single" w:sz="4" w:space="4" w:color="auto"/>
+        </w:pBdr>
+        <w:ind w:left="360"/>
+        <w:rPr>
+          <w:rFonts w:ascii="Courier New" w:hAnsi="Courier New" w:cs="Courier New"/>
+          <w:sz w:val="24"/>
+          <w:szCs w:val="24"/>
+        </w:rPr>
+      </w:pPr>
+    </w:p>
+    <w:p>
+      <w:pPr>
+        <w:pBdr>
+          <w:top w:val="single" w:sz="4" w:space="1" w:color="auto"/>
+          <w:left w:val="single" w:sz="4" w:space="4" w:color="auto"/>
+          <w:bottom w:val="single" w:sz="4" w:space="8" w:color="auto"/>
+          <w:right w:val="single" w:sz="4" w:space="4" w:color="auto"/>
+        </w:pBdr>
+        <w:ind w:left="360"/>
+        <w:rPr>
+          <w:rFonts w:ascii="Courier New" w:hAnsi="Courier New" w:cs="Courier New"/>
+          <w:sz w:val="24"/>
+          <w:szCs w:val="24"/>
+        </w:rPr>
+      </w:pPr>
+      <w:r>
+        <w:rPr>
+          <w:rFonts w:ascii="Courier New" w:hAnsi="Courier New" w:cs="Courier New"/>
+          <w:sz w:val="24"/>
+          <w:szCs w:val="24"/>
+        </w:rPr>
+        <w:t xml:space="preserve">$ </w:t>
+      </w:r>
+      <w:proofErr w:type="gramStart"/>
+      <w:r>
+        <w:rPr>
+          <w:rFonts w:ascii="Courier New" w:hAnsi="Courier New" w:cs="Courier New"/>
+          <w:sz w:val="24"/>
+          <w:szCs w:val="24"/>
+        </w:rPr>
+        <w:t>spark</w:t>
+      </w:r>
+      <w:proofErr w:type="gramEnd"/>
+      <w:r>
+        <w:rPr>
+          <w:rFonts w:ascii="Courier New" w:hAnsi="Courier New" w:cs="Courier New"/>
+          <w:sz w:val="24"/>
+          <w:szCs w:val="24"/>
+        </w:rPr>
+        <w:t xml:space="preserve">-submit </w:t>
+      </w:r>
+      <w:r>
+        <w:rPr>
+          <w:rFonts w:ascii="Courier New" w:hAnsi="Courier New" w:cs="Courier New"/>
+          <w:sz w:val="24"/>
+          <w:szCs w:val="24"/>
+        </w:rPr>
+        <w:t>Exercise1PythonSparkApp.py</w:t>
+      </w:r>
+      <w:r>
+        <w:rPr>
+          <w:rFonts w:ascii="Courier New" w:hAnsi="Courier New" w:cs="Courier New"/>
+          <w:sz w:val="24"/>
+          <w:szCs w:val="24"/>
+        </w:rPr>
+        <w:t xml:space="preserve"> who what when were why how</w:t>
+      </w:r>
+    </w:p>
+    <w:p>
+      <w:pPr>
+        <w:pBdr>
+          <w:top w:val="single" w:sz="4" w:space="1" w:color="auto"/>
+          <w:left w:val="single" w:sz="4" w:space="4" w:color="auto"/>
+          <w:bottom w:val="single" w:sz="4" w:space="8" w:color="auto"/>
+          <w:right w:val="single" w:sz="4" w:space="4" w:color="auto"/>
+        </w:pBdr>
+        <w:ind w:left="360"/>
+        <w:rPr>
+          <w:rFonts w:ascii="Courier New" w:hAnsi="Courier New" w:cs="Courier New"/>
+          <w:sz w:val="24"/>
+          <w:szCs w:val="24"/>
+        </w:rPr>
+      </w:pPr>
+    </w:p>
+    <w:p>
+      <w:pPr>
+        <w:pBdr>
+          <w:top w:val="single" w:sz="4" w:space="1" w:color="auto"/>
+          <w:left w:val="single" w:sz="4" w:space="4" w:color="auto"/>
+          <w:bottom w:val="single" w:sz="4" w:space="8" w:color="auto"/>
+          <w:right w:val="single" w:sz="4" w:space="4" w:color="auto"/>
+        </w:pBdr>
+        <w:ind w:left="360"/>
+        <w:rPr>
+          <w:rFonts w:ascii="Courier New" w:hAnsi="Courier New" w:cs="Courier New"/>
+          <w:sz w:val="24"/>
+          <w:szCs w:val="24"/>
+        </w:rPr>
+      </w:pPr>
+      <w:r>
+        <w:rPr>
+          <w:rFonts w:ascii="Courier New" w:hAnsi="Courier New" w:cs="Courier New"/>
+          <w:sz w:val="24"/>
+          <w:szCs w:val="24"/>
+        </w:rPr>
+        <w:t xml:space="preserve">#Output: </w:t>
+      </w:r>
+      <w:r>
+        <w:rPr>
+          <w:rFonts w:ascii="Courier New" w:hAnsi="Courier New" w:cs="Courier New"/>
+          <w:sz w:val="24"/>
+          <w:szCs w:val="24"/>
+        </w:rPr>
+        <w:t>['who', 'what', 'when', 'where', 'why']</w:t>
+      </w:r>
+    </w:p>
+    <w:p>
+      <w:pPr>
+        <w:textAlignment w:val="baseline"/>
+        <w:rPr>
+          <w:rFonts w:ascii="Cambria" w:hAnsi="Cambria"/>
+          <w:sz w:val="24"/>
+          <w:szCs w:val="24"/>
+        </w:rPr>
+      </w:pPr>
+    </w:p>
+    <w:p>
+      <w:pPr>
+        <w:pStyle w:val="ListParagraph"/>
+        <w:numPr>
+          <w:ilvl w:val="0"/>
+          <w:numId w:val="10"/>
+        </w:numPr>
+        <w:textAlignment w:val="baseline"/>
+        <w:rPr>
+          <w:rFonts w:ascii="Cambria" w:hAnsi="Cambria"/>
+          <w:sz w:val="24"/>
+          <w:szCs w:val="24"/>
+        </w:rPr>
+      </w:pPr>
+      <w:r>
+        <w:rPr>
+          <w:rFonts w:ascii="Cambria" w:hAnsi="Cambria"/>
+          <w:sz w:val="24"/>
+          <w:szCs w:val="24"/>
+        </w:rPr>
+        <w:t>Congratulations you just ran a Spark job as a pre-packaged/built file!</w:t>
       </w:r>
     </w:p>
     <w:p>
@@ -1833,7 +4563,7 @@
         <w:rPr>
           <w:rFonts w:ascii="Arial" w:hAnsi="Arial" w:cs="Arial"/>
         </w:rPr>
-        <w:t>Exercise 1</w:t>
+        <w:t>Exercise 2</w:t>
       </w:r>
       <w:r>
         <w:rPr>
@@ -1869,7 +4599,7 @@
           <w:sz w:val="24"/>
           <w:szCs w:val="24"/>
         </w:rPr>
-        <w:t>Analyze the access.log file and calculate the following:</w:t>
+        <w:t>In this exercise you will analyze the access.log file using spark by calculate the following:</w:t>
       </w:r>
     </w:p>
     <w:p>
@@ -1986,15 +4716,7 @@
           <w:sz w:val="24"/>
           <w:szCs w:val="24"/>
         </w:rPr>
-        <w:t>spark-workshop-data</w:t>
-      </w:r>
-      <w:r>
-        <w:rPr>
-          <w:rFonts w:ascii="Cambria" w:hAnsi="Cambria"/>
-          <w:sz w:val="24"/>
-          <w:szCs w:val="24"/>
-        </w:rPr>
-        <w:t>.zip file</w:t>
+        <w:t>spark-workshop-data.zip file</w:t>
       </w:r>
       <w:r>
         <w:rPr>
@@ -2026,15 +4748,7 @@
           <w:sz w:val="24"/>
           <w:szCs w:val="24"/>
         </w:rPr>
-        <w:t>log</w:t>
-      </w:r>
-      <w:r>
-        <w:rPr>
-          <w:rFonts w:ascii="Cambria" w:hAnsi="Cambria"/>
-          <w:sz w:val="24"/>
-          <w:szCs w:val="24"/>
-        </w:rPr>
-        <w:t>s</w:t>
+        <w:t>logs</w:t>
       </w:r>
       <w:r>
         <w:rPr>
@@ -2110,39 +4824,7 @@
           <w:sz w:val="24"/>
           <w:szCs w:val="24"/>
         </w:rPr>
-        <w:t>/</w:t>
-      </w:r>
-      <w:r>
-        <w:rPr>
-          <w:rFonts w:ascii="Cambria" w:hAnsi="Cambria"/>
-          <w:sz w:val="24"/>
-          <w:szCs w:val="24"/>
-        </w:rPr>
-        <w:t>spark-workshop-data</w:t>
-      </w:r>
-      <w:r>
-        <w:rPr>
-          <w:rFonts w:ascii="Cambria" w:hAnsi="Cambria"/>
-          <w:sz w:val="24"/>
-          <w:szCs w:val="24"/>
-        </w:rPr>
-        <w:t>/log</w:t>
-      </w:r>
-      <w:r>
-        <w:rPr>
-          <w:rFonts w:ascii="Cambria" w:hAnsi="Cambria"/>
-          <w:sz w:val="24"/>
-          <w:szCs w:val="24"/>
-        </w:rPr>
-        <w:t>s</w:t>
-      </w:r>
-      <w:r>
-        <w:rPr>
-          <w:rFonts w:ascii="Cambria" w:hAnsi="Cambria"/>
-          <w:sz w:val="24"/>
-          <w:szCs w:val="24"/>
-        </w:rPr>
-        <w:t>/access.log</w:t>
+        <w:t>/spark-workshop-data/logs/access.log</w:t>
       </w:r>
     </w:p>
     <w:p>
@@ -2167,33 +4849,56 @@
         <w:rPr>
           <w:rFonts w:ascii="Arial" w:hAnsi="Arial" w:cs="Arial"/>
         </w:rPr>
-        <w:t>Exercise 2 – Joining Datasets</w:t>
-      </w:r>
-    </w:p>
-    <w:p>
-      <w:pPr>
-        <w:shd w:val="clear" w:color="auto" w:fill="FFFFFF"/>
-        <w:jc w:val="both"/>
-        <w:rPr>
-          <w:rFonts w:ascii="Cambria" w:hAnsi="Cambria"/>
-          <w:sz w:val="24"/>
-          <w:szCs w:val="24"/>
-        </w:rPr>
-      </w:pPr>
-      <w:r>
-        <w:rPr>
-          <w:rFonts w:ascii="Cambria" w:hAnsi="Cambria"/>
-          <w:sz w:val="24"/>
-          <w:szCs w:val="24"/>
-        </w:rPr>
-        <w:t>Using the README.md and CHANGES.txt, find out how many time the word “Spark” shows up in both of the files together by following the bellow steps:</w:t>
+        <w:t>Exe</w:t>
+      </w:r>
+      <w:r>
+        <w:rPr>
+          <w:rFonts w:ascii="Arial" w:hAnsi="Arial" w:cs="Arial"/>
+        </w:rPr>
+        <w:t>rcise 3</w:t>
+      </w:r>
+      <w:r>
+        <w:rPr>
+          <w:rFonts w:ascii="Arial" w:hAnsi="Arial" w:cs="Arial"/>
+        </w:rPr>
+        <w:t xml:space="preserve"> – Joining Datasets</w:t>
+      </w:r>
+    </w:p>
+    <w:p>
+      <w:pPr>
+        <w:shd w:val="clear" w:color="auto" w:fill="FFFFFF"/>
+        <w:jc w:val="both"/>
+        <w:rPr>
+          <w:rFonts w:ascii="Cambria" w:hAnsi="Cambria"/>
+          <w:sz w:val="24"/>
+          <w:szCs w:val="24"/>
+        </w:rPr>
+      </w:pPr>
+    </w:p>
+    <w:p>
+      <w:pPr>
+        <w:shd w:val="clear" w:color="auto" w:fill="FFFFFF"/>
+        <w:jc w:val="both"/>
+        <w:rPr>
+          <w:rFonts w:ascii="Cambria" w:hAnsi="Cambria"/>
+          <w:sz w:val="24"/>
+          <w:szCs w:val="24"/>
+        </w:rPr>
+      </w:pPr>
+      <w:r>
+        <w:rPr>
+          <w:rFonts w:ascii="Cambria" w:hAnsi="Cambria"/>
+          <w:sz w:val="24"/>
+          <w:szCs w:val="24"/>
+        </w:rPr>
+        <w:t>In this exercise you will be finding out how many times the work “Spark” shows up in the README.md and CHANGES.txt by following the bellow steps:</w:t>
       </w:r>
     </w:p>
     <w:p>
       <w:pPr>
         <w:numPr>
           <w:ilvl w:val="0"/>
-          <w:numId w:val="3"/>
+          <w:numId w:val="8"/>
         </w:numPr>
         <w:textAlignment w:val="baseline"/>
         <w:rPr>
@@ -2215,7 +4920,7 @@
       <w:pPr>
         <w:numPr>
           <w:ilvl w:val="0"/>
-          <w:numId w:val="3"/>
+          <w:numId w:val="8"/>
         </w:numPr>
         <w:textAlignment w:val="baseline"/>
         <w:rPr>
@@ -2271,7 +4976,7 @@
       <w:pPr>
         <w:numPr>
           <w:ilvl w:val="0"/>
-          <w:numId w:val="3"/>
+          <w:numId w:val="8"/>
         </w:numPr>
         <w:textAlignment w:val="baseline"/>
         <w:rPr>
@@ -2469,7 +5174,6 @@
     <w:p>
       <w:pPr>
         <w:shd w:val="clear" w:color="auto" w:fill="FFFFFF"/>
-        <w:jc w:val="both"/>
         <w:rPr>
           <w:rFonts w:ascii="Arial" w:eastAsiaTheme="minorEastAsia" w:hAnsi="Arial" w:cs="Arial"/>
           <w:color w:val="595959"/>
@@ -2490,7 +5194,7 @@
         <w:rPr>
           <w:rFonts w:ascii="Arial" w:hAnsi="Arial" w:cs="Arial"/>
         </w:rPr>
-        <w:t>Exercise 3</w:t>
+        <w:t>Exercise 4</w:t>
       </w:r>
       <w:r>
         <w:rPr>
@@ -2507,6 +5211,15 @@
           <w:szCs w:val="24"/>
         </w:rPr>
       </w:pPr>
+    </w:p>
+    <w:p>
+      <w:pPr>
+        <w:rPr>
+          <w:rFonts w:ascii="Cambria" w:hAnsi="Cambria"/>
+          <w:sz w:val="24"/>
+          <w:szCs w:val="24"/>
+        </w:rPr>
+      </w:pPr>
       <w:r>
         <w:rPr>
           <w:rFonts w:ascii="Cambria" w:hAnsi="Cambria"/>
@@ -2519,62 +5232,25 @@
     <w:p>
       <w:pPr>
         <w:shd w:val="clear" w:color="auto" w:fill="FFFFFF"/>
-        <w:jc w:val="both"/>
-        <w:rPr>
-          <w:rFonts w:ascii="Cambria" w:hAnsi="Cambria"/>
-          <w:sz w:val="24"/>
-          <w:szCs w:val="24"/>
-        </w:rPr>
-      </w:pPr>
-    </w:p>
-    <w:p>
-      <w:pPr>
-        <w:pStyle w:val="Heading1"/>
-        <w:rPr>
-          <w:rFonts w:ascii="Arial" w:hAnsi="Arial" w:cs="Arial"/>
-        </w:rPr>
-      </w:pPr>
-      <w:r>
-        <w:rPr>
-          <w:rFonts w:ascii="Arial" w:hAnsi="Arial" w:cs="Arial"/>
-        </w:rPr>
-        <w:t>Exercise 4</w:t>
-      </w:r>
-      <w:r>
-        <w:rPr>
-          <w:rFonts w:ascii="Arial" w:hAnsi="Arial" w:cs="Arial"/>
-        </w:rPr>
-        <w:t xml:space="preserve"> – Spark Submit</w:t>
-      </w:r>
-    </w:p>
-    <w:p>
-      <w:pPr>
-        <w:rPr>
-          <w:rFonts w:ascii="Cambria" w:hAnsi="Cambria"/>
-          <w:sz w:val="24"/>
-          <w:szCs w:val="24"/>
-        </w:rPr>
-      </w:pPr>
-      <w:r>
-        <w:rPr>
-          <w:rFonts w:ascii="Cambria" w:hAnsi="Cambria"/>
-          <w:sz w:val="24"/>
-          <w:szCs w:val="24"/>
-        </w:rPr>
-        <w:t>Provide an exercise for participants that includes putting everything together</w:t>
-      </w:r>
-    </w:p>
-    <w:p>
-      <w:pPr>
-        <w:shd w:val="clear" w:color="auto" w:fill="FFFFFF"/>
-        <w:jc w:val="both"/>
-        <w:rPr>
-          <w:rFonts w:ascii="Cambria" w:hAnsi="Cambria"/>
-          <w:sz w:val="24"/>
-          <w:szCs w:val="24"/>
-        </w:rPr>
-      </w:pPr>
-    </w:p>
+        <w:rPr>
+          <w:rFonts w:ascii="Cambria" w:hAnsi="Cambria"/>
+          <w:sz w:val="24"/>
+          <w:szCs w:val="24"/>
+        </w:rPr>
+      </w:pPr>
+    </w:p>
+    <w:p>
+      <w:pPr>
+        <w:shd w:val="clear" w:color="auto" w:fill="FFFFFF"/>
+        <w:jc w:val="both"/>
+        <w:rPr>
+          <w:rFonts w:ascii="Cambria" w:hAnsi="Cambria"/>
+          <w:sz w:val="24"/>
+          <w:szCs w:val="24"/>
+        </w:rPr>
+      </w:pPr>
+    </w:p>
+    <w:p/>
     <w:sectPr>
       <w:headerReference w:type="default" r:id="rId11"/>
       <w:pgSz w:w="12240" w:h="15840"/>
@@ -2907,6 +5583,119 @@
     </w:lvl>
   </w:abstractNum>
   <w:abstractNum w:abstractNumId="1">
+    <w:nsid w:val="15C430DC"/>
+    <w:multiLevelType w:val="multilevel"/>
+    <w:tmpl w:val="BCC6803E"/>
+    <w:lvl w:ilvl="0">
+      <w:start w:val="1"/>
+      <w:numFmt w:val="decimal"/>
+      <w:lvlText w:val="%1."/>
+      <w:lvlJc w:val="left"/>
+      <w:pPr>
+        <w:tabs>
+          <w:tab w:val="num" w:pos="720"/>
+        </w:tabs>
+        <w:ind w:left="720" w:hanging="360"/>
+      </w:pPr>
+    </w:lvl>
+    <w:lvl w:ilvl="1" w:tentative="1">
+      <w:start w:val="1"/>
+      <w:numFmt w:val="decimal"/>
+      <w:lvlText w:val="%2."/>
+      <w:lvlJc w:val="left"/>
+      <w:pPr>
+        <w:tabs>
+          <w:tab w:val="num" w:pos="1440"/>
+        </w:tabs>
+        <w:ind w:left="1440" w:hanging="360"/>
+      </w:pPr>
+    </w:lvl>
+    <w:lvl w:ilvl="2" w:tentative="1">
+      <w:start w:val="1"/>
+      <w:numFmt w:val="decimal"/>
+      <w:lvlText w:val="%3."/>
+      <w:lvlJc w:val="left"/>
+      <w:pPr>
+        <w:tabs>
+          <w:tab w:val="num" w:pos="2160"/>
+        </w:tabs>
+        <w:ind w:left="2160" w:hanging="360"/>
+      </w:pPr>
+    </w:lvl>
+    <w:lvl w:ilvl="3" w:tentative="1">
+      <w:start w:val="1"/>
+      <w:numFmt w:val="decimal"/>
+      <w:lvlText w:val="%4."/>
+      <w:lvlJc w:val="left"/>
+      <w:pPr>
+        <w:tabs>
+          <w:tab w:val="num" w:pos="2880"/>
+        </w:tabs>
+        <w:ind w:left="2880" w:hanging="360"/>
+      </w:pPr>
+    </w:lvl>
+    <w:lvl w:ilvl="4" w:tentative="1">
+      <w:start w:val="1"/>
+      <w:numFmt w:val="decimal"/>
+      <w:lvlText w:val="%5."/>
+      <w:lvlJc w:val="left"/>
+      <w:pPr>
+        <w:tabs>
+          <w:tab w:val="num" w:pos="3600"/>
+        </w:tabs>
+        <w:ind w:left="3600" w:hanging="360"/>
+      </w:pPr>
+    </w:lvl>
+    <w:lvl w:ilvl="5" w:tentative="1">
+      <w:start w:val="1"/>
+      <w:numFmt w:val="decimal"/>
+      <w:lvlText w:val="%6."/>
+      <w:lvlJc w:val="left"/>
+      <w:pPr>
+        <w:tabs>
+          <w:tab w:val="num" w:pos="4320"/>
+        </w:tabs>
+        <w:ind w:left="4320" w:hanging="360"/>
+      </w:pPr>
+    </w:lvl>
+    <w:lvl w:ilvl="6" w:tentative="1">
+      <w:start w:val="1"/>
+      <w:numFmt w:val="decimal"/>
+      <w:lvlText w:val="%7."/>
+      <w:lvlJc w:val="left"/>
+      <w:pPr>
+        <w:tabs>
+          <w:tab w:val="num" w:pos="5040"/>
+        </w:tabs>
+        <w:ind w:left="5040" w:hanging="360"/>
+      </w:pPr>
+    </w:lvl>
+    <w:lvl w:ilvl="7" w:tentative="1">
+      <w:start w:val="1"/>
+      <w:numFmt w:val="decimal"/>
+      <w:lvlText w:val="%8."/>
+      <w:lvlJc w:val="left"/>
+      <w:pPr>
+        <w:tabs>
+          <w:tab w:val="num" w:pos="5760"/>
+        </w:tabs>
+        <w:ind w:left="5760" w:hanging="360"/>
+      </w:pPr>
+    </w:lvl>
+    <w:lvl w:ilvl="8" w:tentative="1">
+      <w:start w:val="1"/>
+      <w:numFmt w:val="decimal"/>
+      <w:lvlText w:val="%9."/>
+      <w:lvlJc w:val="left"/>
+      <w:pPr>
+        <w:tabs>
+          <w:tab w:val="num" w:pos="6480"/>
+        </w:tabs>
+        <w:ind w:left="6480" w:hanging="360"/>
+      </w:pPr>
+    </w:lvl>
+  </w:abstractNum>
+  <w:abstractNum w:abstractNumId="2">
     <w:nsid w:val="19FC0C59"/>
     <w:multiLevelType w:val="hybridMultilevel"/>
     <w:tmpl w:val="DA8244F4"/>
@@ -3019,7 +5808,120 @@
       </w:rPr>
     </w:lvl>
   </w:abstractNum>
-  <w:abstractNum w:abstractNumId="2">
+  <w:abstractNum w:abstractNumId="3">
+    <w:nsid w:val="3EBA33CE"/>
+    <w:multiLevelType w:val="multilevel"/>
+    <w:tmpl w:val="BCC6803E"/>
+    <w:lvl w:ilvl="0">
+      <w:start w:val="1"/>
+      <w:numFmt w:val="decimal"/>
+      <w:lvlText w:val="%1."/>
+      <w:lvlJc w:val="left"/>
+      <w:pPr>
+        <w:tabs>
+          <w:tab w:val="num" w:pos="720"/>
+        </w:tabs>
+        <w:ind w:left="720" w:hanging="360"/>
+      </w:pPr>
+    </w:lvl>
+    <w:lvl w:ilvl="1">
+      <w:start w:val="1"/>
+      <w:numFmt w:val="decimal"/>
+      <w:lvlText w:val="%2."/>
+      <w:lvlJc w:val="left"/>
+      <w:pPr>
+        <w:tabs>
+          <w:tab w:val="num" w:pos="1440"/>
+        </w:tabs>
+        <w:ind w:left="1440" w:hanging="360"/>
+      </w:pPr>
+    </w:lvl>
+    <w:lvl w:ilvl="2" w:tentative="1">
+      <w:start w:val="1"/>
+      <w:numFmt w:val="decimal"/>
+      <w:lvlText w:val="%3."/>
+      <w:lvlJc w:val="left"/>
+      <w:pPr>
+        <w:tabs>
+          <w:tab w:val="num" w:pos="2160"/>
+        </w:tabs>
+        <w:ind w:left="2160" w:hanging="360"/>
+      </w:pPr>
+    </w:lvl>
+    <w:lvl w:ilvl="3" w:tentative="1">
+      <w:start w:val="1"/>
+      <w:numFmt w:val="decimal"/>
+      <w:lvlText w:val="%4."/>
+      <w:lvlJc w:val="left"/>
+      <w:pPr>
+        <w:tabs>
+          <w:tab w:val="num" w:pos="2880"/>
+        </w:tabs>
+        <w:ind w:left="2880" w:hanging="360"/>
+      </w:pPr>
+    </w:lvl>
+    <w:lvl w:ilvl="4" w:tentative="1">
+      <w:start w:val="1"/>
+      <w:numFmt w:val="decimal"/>
+      <w:lvlText w:val="%5."/>
+      <w:lvlJc w:val="left"/>
+      <w:pPr>
+        <w:tabs>
+          <w:tab w:val="num" w:pos="3600"/>
+        </w:tabs>
+        <w:ind w:left="3600" w:hanging="360"/>
+      </w:pPr>
+    </w:lvl>
+    <w:lvl w:ilvl="5" w:tentative="1">
+      <w:start w:val="1"/>
+      <w:numFmt w:val="decimal"/>
+      <w:lvlText w:val="%6."/>
+      <w:lvlJc w:val="left"/>
+      <w:pPr>
+        <w:tabs>
+          <w:tab w:val="num" w:pos="4320"/>
+        </w:tabs>
+        <w:ind w:left="4320" w:hanging="360"/>
+      </w:pPr>
+    </w:lvl>
+    <w:lvl w:ilvl="6" w:tentative="1">
+      <w:start w:val="1"/>
+      <w:numFmt w:val="decimal"/>
+      <w:lvlText w:val="%7."/>
+      <w:lvlJc w:val="left"/>
+      <w:pPr>
+        <w:tabs>
+          <w:tab w:val="num" w:pos="5040"/>
+        </w:tabs>
+        <w:ind w:left="5040" w:hanging="360"/>
+      </w:pPr>
+    </w:lvl>
+    <w:lvl w:ilvl="7" w:tentative="1">
+      <w:start w:val="1"/>
+      <w:numFmt w:val="decimal"/>
+      <w:lvlText w:val="%8."/>
+      <w:lvlJc w:val="left"/>
+      <w:pPr>
+        <w:tabs>
+          <w:tab w:val="num" w:pos="5760"/>
+        </w:tabs>
+        <w:ind w:left="5760" w:hanging="360"/>
+      </w:pPr>
+    </w:lvl>
+    <w:lvl w:ilvl="8" w:tentative="1">
+      <w:start w:val="1"/>
+      <w:numFmt w:val="decimal"/>
+      <w:lvlText w:val="%9."/>
+      <w:lvlJc w:val="left"/>
+      <w:pPr>
+        <w:tabs>
+          <w:tab w:val="num" w:pos="6480"/>
+        </w:tabs>
+        <w:ind w:left="6480" w:hanging="360"/>
+      </w:pPr>
+    </w:lvl>
+  </w:abstractNum>
+  <w:abstractNum w:abstractNumId="4">
     <w:nsid w:val="423B0AFE"/>
     <w:multiLevelType w:val="multilevel"/>
     <w:tmpl w:val="BCC6803E"/>
@@ -3132,7 +6034,120 @@
       </w:pPr>
     </w:lvl>
   </w:abstractNum>
-  <w:abstractNum w:abstractNumId="3">
+  <w:abstractNum w:abstractNumId="5">
+    <w:nsid w:val="4756035D"/>
+    <w:multiLevelType w:val="multilevel"/>
+    <w:tmpl w:val="BCC6803E"/>
+    <w:lvl w:ilvl="0">
+      <w:start w:val="1"/>
+      <w:numFmt w:val="decimal"/>
+      <w:lvlText w:val="%1."/>
+      <w:lvlJc w:val="left"/>
+      <w:pPr>
+        <w:tabs>
+          <w:tab w:val="num" w:pos="720"/>
+        </w:tabs>
+        <w:ind w:left="720" w:hanging="360"/>
+      </w:pPr>
+    </w:lvl>
+    <w:lvl w:ilvl="1" w:tentative="1">
+      <w:start w:val="1"/>
+      <w:numFmt w:val="decimal"/>
+      <w:lvlText w:val="%2."/>
+      <w:lvlJc w:val="left"/>
+      <w:pPr>
+        <w:tabs>
+          <w:tab w:val="num" w:pos="1440"/>
+        </w:tabs>
+        <w:ind w:left="1440" w:hanging="360"/>
+      </w:pPr>
+    </w:lvl>
+    <w:lvl w:ilvl="2" w:tentative="1">
+      <w:start w:val="1"/>
+      <w:numFmt w:val="decimal"/>
+      <w:lvlText w:val="%3."/>
+      <w:lvlJc w:val="left"/>
+      <w:pPr>
+        <w:tabs>
+          <w:tab w:val="num" w:pos="2160"/>
+        </w:tabs>
+        <w:ind w:left="2160" w:hanging="360"/>
+      </w:pPr>
+    </w:lvl>
+    <w:lvl w:ilvl="3" w:tentative="1">
+      <w:start w:val="1"/>
+      <w:numFmt w:val="decimal"/>
+      <w:lvlText w:val="%4."/>
+      <w:lvlJc w:val="left"/>
+      <w:pPr>
+        <w:tabs>
+          <w:tab w:val="num" w:pos="2880"/>
+        </w:tabs>
+        <w:ind w:left="2880" w:hanging="360"/>
+      </w:pPr>
+    </w:lvl>
+    <w:lvl w:ilvl="4" w:tentative="1">
+      <w:start w:val="1"/>
+      <w:numFmt w:val="decimal"/>
+      <w:lvlText w:val="%5."/>
+      <w:lvlJc w:val="left"/>
+      <w:pPr>
+        <w:tabs>
+          <w:tab w:val="num" w:pos="3600"/>
+        </w:tabs>
+        <w:ind w:left="3600" w:hanging="360"/>
+      </w:pPr>
+    </w:lvl>
+    <w:lvl w:ilvl="5" w:tentative="1">
+      <w:start w:val="1"/>
+      <w:numFmt w:val="decimal"/>
+      <w:lvlText w:val="%6."/>
+      <w:lvlJc w:val="left"/>
+      <w:pPr>
+        <w:tabs>
+          <w:tab w:val="num" w:pos="4320"/>
+        </w:tabs>
+        <w:ind w:left="4320" w:hanging="360"/>
+      </w:pPr>
+    </w:lvl>
+    <w:lvl w:ilvl="6" w:tentative="1">
+      <w:start w:val="1"/>
+      <w:numFmt w:val="decimal"/>
+      <w:lvlText w:val="%7."/>
+      <w:lvlJc w:val="left"/>
+      <w:pPr>
+        <w:tabs>
+          <w:tab w:val="num" w:pos="5040"/>
+        </w:tabs>
+        <w:ind w:left="5040" w:hanging="360"/>
+      </w:pPr>
+    </w:lvl>
+    <w:lvl w:ilvl="7" w:tentative="1">
+      <w:start w:val="1"/>
+      <w:numFmt w:val="decimal"/>
+      <w:lvlText w:val="%8."/>
+      <w:lvlJc w:val="left"/>
+      <w:pPr>
+        <w:tabs>
+          <w:tab w:val="num" w:pos="5760"/>
+        </w:tabs>
+        <w:ind w:left="5760" w:hanging="360"/>
+      </w:pPr>
+    </w:lvl>
+    <w:lvl w:ilvl="8" w:tentative="1">
+      <w:start w:val="1"/>
+      <w:numFmt w:val="decimal"/>
+      <w:lvlText w:val="%9."/>
+      <w:lvlJc w:val="left"/>
+      <w:pPr>
+        <w:tabs>
+          <w:tab w:val="num" w:pos="6480"/>
+        </w:tabs>
+        <w:ind w:left="6480" w:hanging="360"/>
+      </w:pPr>
+    </w:lvl>
+  </w:abstractNum>
+  <w:abstractNum w:abstractNumId="6">
     <w:nsid w:val="492303C5"/>
     <w:multiLevelType w:val="hybridMultilevel"/>
     <w:tmpl w:val="B5CCECB2"/>
@@ -3245,7 +6260,7 @@
       </w:rPr>
     </w:lvl>
   </w:abstractNum>
-  <w:abstractNum w:abstractNumId="4">
+  <w:abstractNum w:abstractNumId="7">
     <w:nsid w:val="55515D62"/>
     <w:multiLevelType w:val="hybridMultilevel"/>
     <w:tmpl w:val="6F54503C"/>
@@ -3358,7 +6373,7 @@
       </w:rPr>
     </w:lvl>
   </w:abstractNum>
-  <w:abstractNum w:abstractNumId="5">
+  <w:abstractNum w:abstractNumId="8">
     <w:nsid w:val="5E7C138C"/>
     <w:multiLevelType w:val="hybridMultilevel"/>
     <w:tmpl w:val="E77625A2"/>
@@ -3447,7 +6462,7 @@
       </w:pPr>
     </w:lvl>
   </w:abstractNum>
-  <w:abstractNum w:abstractNumId="6">
+  <w:abstractNum w:abstractNumId="9">
     <w:nsid w:val="657A4B4C"/>
     <w:multiLevelType w:val="multilevel"/>
     <w:tmpl w:val="EF121702"/>
@@ -3597,25 +6612,34 @@
     </w:lvl>
   </w:abstractNum>
   <w:num w:numId="1">
-    <w:abstractNumId w:val="5"/>
+    <w:abstractNumId w:val="8"/>
   </w:num>
   <w:num w:numId="2">
+    <w:abstractNumId w:val="9"/>
+  </w:num>
+  <w:num w:numId="3">
+    <w:abstractNumId w:val="4"/>
+  </w:num>
+  <w:num w:numId="4">
     <w:abstractNumId w:val="6"/>
   </w:num>
-  <w:num w:numId="3">
-    <w:abstractNumId w:val="2"/>
-  </w:num>
-  <w:num w:numId="4">
-    <w:abstractNumId w:val="3"/>
-  </w:num>
   <w:num w:numId="5">
-    <w:abstractNumId w:val="4"/>
+    <w:abstractNumId w:val="7"/>
   </w:num>
   <w:num w:numId="6">
     <w:abstractNumId w:val="0"/>
   </w:num>
   <w:num w:numId="7">
+    <w:abstractNumId w:val="2"/>
+  </w:num>
+  <w:num w:numId="8">
+    <w:abstractNumId w:val="5"/>
+  </w:num>
+  <w:num w:numId="9">
     <w:abstractNumId w:val="1"/>
+  </w:num>
+  <w:num w:numId="10">
+    <w:abstractNumId w:val="3"/>
   </w:num>
 </w:numbering>
 </file>

</xml_diff>

<commit_message>
Fixing load-files-to-vm.sh script. Updating the Setup step with the new VM instructions.
</commit_message>
<xml_diff>
--- a/Intro to Apache Spark Setup and Exercises.docx
+++ b/Intro to Apache Spark Setup and Exercises.docx
@@ -361,31 +361,41 @@
           <w:sz w:val="24"/>
           <w:szCs w:val="24"/>
         </w:rPr>
-        <w:t xml:space="preserve">The </w:t>
-      </w:r>
-      <w:r>
-        <w:rPr>
-          <w:rFonts w:ascii="Cambria" w:hAnsi="Cambria"/>
-          <w:sz w:val="24"/>
-          <w:szCs w:val="24"/>
-        </w:rPr>
-        <w:t xml:space="preserve">Intro to Apache Spark </w:t>
-      </w:r>
-      <w:r>
-        <w:rPr>
-          <w:rFonts w:ascii="Cambria" w:hAnsi="Cambria"/>
-          <w:sz w:val="24"/>
-          <w:szCs w:val="24"/>
-        </w:rPr>
-        <w:t xml:space="preserve">workshop uses the VM CDH5.0 </w:t>
-      </w:r>
-      <w:r>
-        <w:rPr>
-          <w:rFonts w:ascii="Cambria" w:hAnsi="Cambria"/>
-          <w:sz w:val="24"/>
-          <w:szCs w:val="24"/>
-        </w:rPr>
-        <w:t xml:space="preserve">Quick Start </w:t>
+        <w:t xml:space="preserve">The Intro to Apache Spark workshop uses a modified </w:t>
+      </w:r>
+      <w:proofErr w:type="spellStart"/>
+      <w:r>
+        <w:rPr>
+          <w:rFonts w:ascii="Cambria" w:hAnsi="Cambria"/>
+          <w:sz w:val="24"/>
+          <w:szCs w:val="24"/>
+        </w:rPr>
+        <w:t>verison</w:t>
+      </w:r>
+      <w:proofErr w:type="spellEnd"/>
+      <w:r>
+        <w:rPr>
+          <w:rFonts w:ascii="Cambria" w:hAnsi="Cambria"/>
+          <w:sz w:val="24"/>
+          <w:szCs w:val="24"/>
+        </w:rPr>
+        <w:t xml:space="preserve"> of the </w:t>
+      </w:r>
+      <w:r>
+        <w:rPr>
+          <w:rFonts w:ascii="Cambria" w:hAnsi="Cambria"/>
+          <w:sz w:val="24"/>
+          <w:szCs w:val="24"/>
+        </w:rPr>
+        <w:t xml:space="preserve">CDH5.0 </w:t>
+      </w:r>
+      <w:r>
+        <w:rPr>
+          <w:rFonts w:ascii="Cambria" w:hAnsi="Cambria"/>
+          <w:sz w:val="24"/>
+          <w:szCs w:val="24"/>
+        </w:rPr>
+        <w:t xml:space="preserve">Quick Start VM </w:t>
       </w:r>
       <w:r>
         <w:rPr>
@@ -445,16 +455,54 @@
           <w:sz w:val="24"/>
           <w:szCs w:val="24"/>
         </w:rPr>
-        <w:t>-Distributed mode.</w:t>
-      </w:r>
-      <w:r>
-        <w:rPr>
-          <w:rFonts w:ascii="Cambria" w:hAnsi="Cambria"/>
-          <w:sz w:val="24"/>
-          <w:szCs w:val="24"/>
-        </w:rPr>
-        <w:t xml:space="preserve"> The VM comes pre-installed with Apache Spark running on Apache Hadoop.</w:t>
-      </w:r>
+        <w:t>-Distributed mode</w:t>
+      </w:r>
+      <w:r>
+        <w:rPr>
+          <w:rFonts w:ascii="Cambria" w:hAnsi="Cambria"/>
+          <w:sz w:val="24"/>
+          <w:szCs w:val="24"/>
+        </w:rPr>
+        <w:t>. The VM comes pre-installed with Apache Spark running on Apache Hadoop as well as all the workshop code and data loaded onto it.</w:t>
+      </w:r>
+    </w:p>
+    <w:p>
+      <w:pPr>
+        <w:jc w:val="both"/>
+        <w:rPr>
+          <w:rFonts w:ascii="Cambria" w:hAnsi="Cambria"/>
+          <w:sz w:val="24"/>
+          <w:szCs w:val="24"/>
+        </w:rPr>
+      </w:pPr>
+    </w:p>
+    <w:p>
+      <w:pPr>
+        <w:rPr>
+          <w:rFonts w:ascii="Cambria" w:hAnsi="Cambria"/>
+          <w:sz w:val="24"/>
+          <w:szCs w:val="24"/>
+        </w:rPr>
+      </w:pPr>
+      <w:r>
+        <w:rPr>
+          <w:rFonts w:ascii="Cambria" w:hAnsi="Cambria"/>
+          <w:sz w:val="24"/>
+          <w:szCs w:val="24"/>
+        </w:rPr>
+        <w:t xml:space="preserve">The original VM can be found at: </w:t>
+      </w:r>
+      <w:hyperlink r:id="rId8" w:history="1">
+        <w:r>
+          <w:rPr>
+            <w:rStyle w:val="Hyperlink"/>
+            <w:rFonts w:ascii="Cambria" w:hAnsi="Cambria"/>
+            <w:sz w:val="24"/>
+            <w:szCs w:val="24"/>
+          </w:rPr>
+          <w:t>http://www.cloudera.com/content/cloudera/en/documentation/core/latest/topics/cloudera_quickstart_vm.html</w:t>
+        </w:r>
+      </w:hyperlink>
     </w:p>
     <w:p>
       <w:pPr>
@@ -531,7 +579,7 @@
         </w:rPr>
         <w:t xml:space="preserve"> from: </w:t>
       </w:r>
-      <w:hyperlink r:id="rId8" w:history="1">
+      <w:hyperlink r:id="rId9" w:history="1">
         <w:r>
           <w:rPr>
             <w:rStyle w:val="Hyperlink"/>
@@ -655,35 +703,42 @@
           <w:sz w:val="24"/>
           <w:szCs w:val="24"/>
         </w:rPr>
-        <w:t>Once the installation is complete, download the CDH5.0 VM from the following URL:</w:t>
-      </w:r>
-    </w:p>
-    <w:p>
-      <w:pPr>
-        <w:ind w:left="1440"/>
-        <w:jc w:val="both"/>
-        <w:rPr>
-          <w:rStyle w:val="Hyperlink"/>
-          <w:rFonts w:ascii="Cambria" w:hAnsi="Cambria"/>
-          <w:sz w:val="24"/>
-          <w:szCs w:val="24"/>
-        </w:rPr>
-      </w:pPr>
-      <w:hyperlink r:id="rId9" w:history="1">
-        <w:r>
-          <w:rPr>
-            <w:rStyle w:val="Hyperlink"/>
-            <w:rFonts w:ascii="Cambria" w:hAnsi="Cambria"/>
-            <w:sz w:val="24"/>
-            <w:szCs w:val="24"/>
-          </w:rPr>
-          <w:t>http://www.cloudera.com/content/cloudera/en/documentation/core/latest/topics/cloudera_quickstart_vm.html</w:t>
-        </w:r>
-      </w:hyperlink>
-    </w:p>
-    <w:p>
-      <w:pPr>
-        <w:ind w:left="1440"/>
+        <w:t>Once the installation is complete, extract the VM provided in the course workshop documents named:</w:t>
+      </w:r>
+    </w:p>
+    <w:p>
+      <w:pPr>
+        <w:ind w:left="720"/>
+        <w:jc w:val="both"/>
+        <w:rPr>
+          <w:rFonts w:ascii="Cambria" w:hAnsi="Cambria"/>
+          <w:sz w:val="24"/>
+          <w:szCs w:val="24"/>
+        </w:rPr>
+      </w:pPr>
+      <w:proofErr w:type="gramStart"/>
+      <w:r>
+        <w:rPr>
+          <w:rFonts w:ascii="Cambria" w:hAnsi="Cambria"/>
+          <w:b/>
+          <w:sz w:val="24"/>
+          <w:szCs w:val="24"/>
+        </w:rPr>
+        <w:t>cloudera</w:t>
+      </w:r>
+      <w:proofErr w:type="gramEnd"/>
+      <w:r>
+        <w:rPr>
+          <w:rFonts w:ascii="Cambria" w:hAnsi="Cambria"/>
+          <w:b/>
+          <w:sz w:val="24"/>
+          <w:szCs w:val="24"/>
+        </w:rPr>
+        <w:t>-quickstart-vm-5.4.2-0-.clairvoyant-spark-workshop.ova.zip</w:t>
+      </w:r>
+    </w:p>
+    <w:p>
+      <w:pPr>
         <w:jc w:val="both"/>
         <w:rPr>
           <w:rFonts w:ascii="Cambria" w:hAnsi="Cambria"/>
@@ -900,25 +955,7 @@
           <w:sz w:val="24"/>
           <w:szCs w:val="24"/>
         </w:rPr>
-        <w:t>cloudera-quickstart-vm-5.</w:t>
-      </w:r>
-      <w:r>
-        <w:rPr>
-          <w:rFonts w:ascii="Cambria" w:hAnsi="Cambria"/>
-          <w:b/>
-          <w:sz w:val="24"/>
-          <w:szCs w:val="24"/>
-        </w:rPr>
-        <w:t>X.X-</w:t>
-      </w:r>
-      <w:r>
-        <w:rPr>
-          <w:rFonts w:ascii="Cambria" w:hAnsi="Cambria"/>
-          <w:b/>
-          <w:sz w:val="24"/>
-          <w:szCs w:val="24"/>
-        </w:rPr>
-        <w:t>0-virtualbox.ovf</w:t>
+        <w:t>cloudera-quickstart-vm-5.4.2-0-.clairvoyant-spark-workshop.ova</w:t>
       </w:r>
       <w:r>
         <w:rPr>
@@ -1736,30 +1773,26 @@
     </w:p>
     <w:p>
       <w:pPr>
-        <w:shd w:val="clear" w:color="auto" w:fill="FFFFFF"/>
-        <w:ind w:left="2880"/>
-        <w:jc w:val="both"/>
-        <w:rPr>
-          <w:rFonts w:ascii="Cambria" w:hAnsi="Cambria"/>
-          <w:sz w:val="24"/>
-          <w:szCs w:val="24"/>
-        </w:rPr>
-      </w:pPr>
-      <w:r>
-        <w:rPr>
-          <w:rFonts w:ascii="Cambria" w:hAnsi="Cambria"/>
-          <w:sz w:val="24"/>
-          <w:szCs w:val="24"/>
-        </w:rPr>
-        <w:t>If the setup is successful, it will print</w:t>
-      </w:r>
-      <w:r>
-        <w:rPr>
-          <w:rFonts w:ascii="Cambria" w:hAnsi="Cambria"/>
-          <w:sz w:val="24"/>
-          <w:szCs w:val="24"/>
-        </w:rPr>
-        <w:t xml:space="preserve"> a </w:t>
+        <w:pStyle w:val="ListParagraph"/>
+        <w:numPr>
+          <w:ilvl w:val="0"/>
+          <w:numId w:val="16"/>
+        </w:numPr>
+        <w:shd w:val="clear" w:color="auto" w:fill="FFFFFF"/>
+        <w:jc w:val="both"/>
+        <w:rPr>
+          <w:rFonts w:ascii="Cambria" w:hAnsi="Cambria"/>
+          <w:sz w:val="24"/>
+          <w:szCs w:val="24"/>
+        </w:rPr>
+      </w:pPr>
+      <w:r>
+        <w:rPr>
+          <w:rFonts w:ascii="Cambria" w:hAnsi="Cambria"/>
+          <w:sz w:val="24"/>
+          <w:szCs w:val="24"/>
+        </w:rPr>
+        <w:t xml:space="preserve">If the setup is successful, it will print a </w:t>
       </w:r>
       <w:proofErr w:type="spellStart"/>
       <w:r>
@@ -1778,6 +1811,692 @@
           <w:szCs w:val="24"/>
         </w:rPr>
         <w:t xml:space="preserve"> object</w:t>
+      </w:r>
+    </w:p>
+    <w:p>
+      <w:pPr>
+        <w:shd w:val="clear" w:color="auto" w:fill="FFFFFF"/>
+        <w:jc w:val="both"/>
+        <w:rPr>
+          <w:rFonts w:ascii="Arial" w:hAnsi="Arial" w:cs="Arial"/>
+          <w:b/>
+          <w:sz w:val="31"/>
+          <w:szCs w:val="31"/>
+        </w:rPr>
+      </w:pPr>
+      <w:r>
+        <w:rPr>
+          <w:rFonts w:ascii="Arial" w:hAnsi="Arial" w:cs="Arial"/>
+          <w:b/>
+          <w:sz w:val="31"/>
+          <w:szCs w:val="31"/>
+        </w:rPr>
+        <w:t>VM</w:t>
+      </w:r>
+      <w:r>
+        <w:rPr>
+          <w:rFonts w:ascii="Arial" w:hAnsi="Arial" w:cs="Arial"/>
+          <w:b/>
+          <w:sz w:val="31"/>
+          <w:szCs w:val="31"/>
+        </w:rPr>
+        <w:t xml:space="preserve"> Notes</w:t>
+      </w:r>
+    </w:p>
+    <w:p>
+      <w:pPr>
+        <w:pStyle w:val="ListParagraph"/>
+        <w:shd w:val="clear" w:color="auto" w:fill="FFFFFF"/>
+        <w:rPr>
+          <w:rFonts w:ascii="Cambria" w:hAnsi="Cambria"/>
+          <w:sz w:val="24"/>
+          <w:szCs w:val="24"/>
+        </w:rPr>
+      </w:pPr>
+    </w:p>
+    <w:p>
+      <w:pPr>
+        <w:pStyle w:val="ListParagraph"/>
+        <w:numPr>
+          <w:ilvl w:val="0"/>
+          <w:numId w:val="15"/>
+        </w:numPr>
+        <w:shd w:val="clear" w:color="auto" w:fill="FFFFFF"/>
+        <w:rPr>
+          <w:rFonts w:ascii="Cambria" w:hAnsi="Cambria"/>
+          <w:sz w:val="24"/>
+          <w:szCs w:val="24"/>
+        </w:rPr>
+      </w:pPr>
+      <w:r>
+        <w:rPr>
+          <w:rFonts w:ascii="Cambria" w:hAnsi="Cambria"/>
+          <w:sz w:val="24"/>
+          <w:szCs w:val="24"/>
+        </w:rPr>
+        <w:t xml:space="preserve">Workshop code is available at </w:t>
+      </w:r>
+    </w:p>
+    <w:p>
+      <w:pPr>
+        <w:pStyle w:val="ListParagraph"/>
+        <w:shd w:val="clear" w:color="auto" w:fill="FFFFFF"/>
+        <w:rPr>
+          <w:rFonts w:ascii="Cambria" w:hAnsi="Cambria"/>
+          <w:sz w:val="24"/>
+          <w:szCs w:val="24"/>
+        </w:rPr>
+      </w:pPr>
+      <w:r>
+        <w:rPr>
+          <w:rFonts w:ascii="Cambria" w:hAnsi="Cambria"/>
+          <w:sz w:val="24"/>
+          <w:szCs w:val="24"/>
+        </w:rPr>
+        <w:t>“/</w:t>
+      </w:r>
+      <w:r>
+        <w:rPr>
+          <w:rFonts w:ascii="Cambria" w:hAnsi="Cambria"/>
+          <w:sz w:val="24"/>
+          <w:szCs w:val="24"/>
+        </w:rPr>
+        <w:t>home</w:t>
+      </w:r>
+      <w:r>
+        <w:rPr>
+          <w:rFonts w:ascii="Cambria" w:hAnsi="Cambria"/>
+          <w:sz w:val="24"/>
+          <w:szCs w:val="24"/>
+        </w:rPr>
+        <w:t>/</w:t>
+      </w:r>
+      <w:proofErr w:type="spellStart"/>
+      <w:r>
+        <w:rPr>
+          <w:rFonts w:ascii="Cambria" w:hAnsi="Cambria"/>
+          <w:sz w:val="24"/>
+          <w:szCs w:val="24"/>
+        </w:rPr>
+        <w:t>cloudera</w:t>
+      </w:r>
+      <w:proofErr w:type="spellEnd"/>
+      <w:r>
+        <w:rPr>
+          <w:rFonts w:ascii="Cambria" w:hAnsi="Cambria"/>
+          <w:sz w:val="24"/>
+          <w:szCs w:val="24"/>
+        </w:rPr>
+        <w:t>/spark-workshop/</w:t>
+      </w:r>
+      <w:proofErr w:type="spellStart"/>
+      <w:r>
+        <w:rPr>
+          <w:rFonts w:ascii="Cambria" w:hAnsi="Cambria"/>
+          <w:sz w:val="24"/>
+          <w:szCs w:val="24"/>
+        </w:rPr>
+        <w:t>spark_workshop_codebase</w:t>
+      </w:r>
+      <w:proofErr w:type="spellEnd"/>
+      <w:r>
+        <w:rPr>
+          <w:rFonts w:ascii="Cambria" w:hAnsi="Cambria"/>
+          <w:sz w:val="24"/>
+          <w:szCs w:val="24"/>
+        </w:rPr>
+        <w:t>”</w:t>
+      </w:r>
+    </w:p>
+    <w:p>
+      <w:pPr>
+        <w:shd w:val="clear" w:color="auto" w:fill="FFFFFF"/>
+        <w:rPr>
+          <w:rFonts w:ascii="Cambria" w:hAnsi="Cambria"/>
+          <w:sz w:val="24"/>
+          <w:szCs w:val="24"/>
+        </w:rPr>
+      </w:pPr>
+    </w:p>
+    <w:p>
+      <w:pPr>
+        <w:pStyle w:val="ListParagraph"/>
+        <w:numPr>
+          <w:ilvl w:val="0"/>
+          <w:numId w:val="15"/>
+        </w:numPr>
+        <w:shd w:val="clear" w:color="auto" w:fill="FFFFFF"/>
+        <w:rPr>
+          <w:rFonts w:ascii="Cambria" w:hAnsi="Cambria"/>
+          <w:sz w:val="24"/>
+          <w:szCs w:val="24"/>
+        </w:rPr>
+      </w:pPr>
+      <w:r>
+        <w:rPr>
+          <w:rFonts w:ascii="Cambria" w:hAnsi="Cambria"/>
+          <w:sz w:val="24"/>
+          <w:szCs w:val="24"/>
+        </w:rPr>
+        <w:t>Workshop data is available at 2 locations:</w:t>
+      </w:r>
+    </w:p>
+    <w:p>
+      <w:pPr>
+        <w:pStyle w:val="ListParagraph"/>
+        <w:numPr>
+          <w:ilvl w:val="1"/>
+          <w:numId w:val="15"/>
+        </w:numPr>
+        <w:shd w:val="clear" w:color="auto" w:fill="FFFFFF"/>
+        <w:rPr>
+          <w:rFonts w:ascii="Cambria" w:hAnsi="Cambria"/>
+          <w:sz w:val="24"/>
+          <w:szCs w:val="24"/>
+        </w:rPr>
+      </w:pPr>
+      <w:r>
+        <w:rPr>
+          <w:rFonts w:ascii="Cambria" w:hAnsi="Cambria"/>
+          <w:sz w:val="24"/>
+          <w:szCs w:val="24"/>
+        </w:rPr>
+        <w:t>On the local file system of the VM at</w:t>
+      </w:r>
+      <w:r>
+        <w:rPr>
+          <w:rFonts w:ascii="Cambria" w:hAnsi="Cambria"/>
+          <w:sz w:val="24"/>
+          <w:szCs w:val="24"/>
+        </w:rPr>
+        <w:t>:</w:t>
+      </w:r>
+      <w:r>
+        <w:rPr>
+          <w:rFonts w:ascii="Cambria" w:hAnsi="Cambria"/>
+          <w:sz w:val="24"/>
+          <w:szCs w:val="24"/>
+        </w:rPr>
+        <w:t xml:space="preserve"> </w:t>
+      </w:r>
+    </w:p>
+    <w:p>
+      <w:pPr>
+        <w:pStyle w:val="ListParagraph"/>
+        <w:shd w:val="clear" w:color="auto" w:fill="FFFFFF"/>
+        <w:ind w:left="1440"/>
+        <w:rPr>
+          <w:rFonts w:ascii="Cambria" w:hAnsi="Cambria"/>
+          <w:sz w:val="24"/>
+          <w:szCs w:val="24"/>
+        </w:rPr>
+      </w:pPr>
+      <w:r>
+        <w:rPr>
+          <w:rFonts w:ascii="Cambria" w:hAnsi="Cambria"/>
+          <w:sz w:val="24"/>
+          <w:szCs w:val="24"/>
+        </w:rPr>
+        <w:t>“/</w:t>
+      </w:r>
+      <w:r>
+        <w:rPr>
+          <w:rFonts w:ascii="Cambria" w:hAnsi="Cambria"/>
+          <w:sz w:val="24"/>
+          <w:szCs w:val="24"/>
+        </w:rPr>
+        <w:t>home</w:t>
+      </w:r>
+      <w:bookmarkStart w:id="1" w:name="_GoBack"/>
+      <w:bookmarkEnd w:id="1"/>
+      <w:r>
+        <w:rPr>
+          <w:rFonts w:ascii="Cambria" w:hAnsi="Cambria"/>
+          <w:sz w:val="24"/>
+          <w:szCs w:val="24"/>
+        </w:rPr>
+        <w:t>/</w:t>
+      </w:r>
+      <w:proofErr w:type="spellStart"/>
+      <w:r>
+        <w:rPr>
+          <w:rFonts w:ascii="Cambria" w:hAnsi="Cambria"/>
+          <w:sz w:val="24"/>
+          <w:szCs w:val="24"/>
+        </w:rPr>
+        <w:t>cloudera</w:t>
+      </w:r>
+      <w:proofErr w:type="spellEnd"/>
+      <w:r>
+        <w:rPr>
+          <w:rFonts w:ascii="Cambria" w:hAnsi="Cambria"/>
+          <w:sz w:val="24"/>
+          <w:szCs w:val="24"/>
+        </w:rPr>
+        <w:t>/spark-workshop/spark-workshop-code”</w:t>
+      </w:r>
+    </w:p>
+    <w:p>
+      <w:pPr>
+        <w:pStyle w:val="ListParagraph"/>
+        <w:shd w:val="clear" w:color="auto" w:fill="FFFFFF"/>
+        <w:ind w:left="1440"/>
+        <w:rPr>
+          <w:rFonts w:ascii="Cambria" w:hAnsi="Cambria"/>
+          <w:sz w:val="24"/>
+          <w:szCs w:val="24"/>
+        </w:rPr>
+      </w:pPr>
+    </w:p>
+    <w:p>
+      <w:pPr>
+        <w:pStyle w:val="ListParagraph"/>
+        <w:numPr>
+          <w:ilvl w:val="1"/>
+          <w:numId w:val="15"/>
+        </w:numPr>
+        <w:shd w:val="clear" w:color="auto" w:fill="FFFFFF"/>
+        <w:rPr>
+          <w:rFonts w:ascii="Cambria" w:hAnsi="Cambria"/>
+          <w:sz w:val="24"/>
+          <w:szCs w:val="24"/>
+        </w:rPr>
+      </w:pPr>
+      <w:r>
+        <w:rPr>
+          <w:rFonts w:ascii="Cambria" w:hAnsi="Cambria"/>
+          <w:sz w:val="24"/>
+          <w:szCs w:val="24"/>
+        </w:rPr>
+        <w:t>On HDFS of the VM at:</w:t>
+      </w:r>
+    </w:p>
+    <w:p>
+      <w:pPr>
+        <w:shd w:val="clear" w:color="auto" w:fill="FFFFFF"/>
+        <w:ind w:left="1080"/>
+        <w:rPr>
+          <w:rFonts w:ascii="Cambria" w:hAnsi="Cambria"/>
+          <w:sz w:val="24"/>
+          <w:szCs w:val="24"/>
+        </w:rPr>
+      </w:pPr>
+    </w:p>
+    <w:p>
+      <w:pPr>
+        <w:shd w:val="clear" w:color="auto" w:fill="FFFFFF"/>
+        <w:ind w:left="720" w:firstLine="720"/>
+        <w:rPr>
+          <w:rFonts w:ascii="Cambria" w:hAnsi="Cambria"/>
+          <w:sz w:val="24"/>
+          <w:szCs w:val="24"/>
+        </w:rPr>
+      </w:pPr>
+      <w:r>
+        <w:rPr>
+          <w:rFonts w:ascii="Cambria" w:hAnsi="Cambria"/>
+          <w:sz w:val="24"/>
+          <w:szCs w:val="24"/>
+        </w:rPr>
+        <w:t>“/user/</w:t>
+      </w:r>
+      <w:proofErr w:type="spellStart"/>
+      <w:r>
+        <w:rPr>
+          <w:rFonts w:ascii="Cambria" w:hAnsi="Cambria"/>
+          <w:sz w:val="24"/>
+          <w:szCs w:val="24"/>
+        </w:rPr>
+        <w:t>cloudera</w:t>
+      </w:r>
+      <w:proofErr w:type="spellEnd"/>
+      <w:r>
+        <w:rPr>
+          <w:rFonts w:ascii="Cambria" w:hAnsi="Cambria"/>
+          <w:sz w:val="24"/>
+          <w:szCs w:val="24"/>
+        </w:rPr>
+        <w:t>/spark-workshop-code”</w:t>
+      </w:r>
+    </w:p>
+    <w:p>
+      <w:pPr>
+        <w:shd w:val="clear" w:color="auto" w:fill="FFFFFF"/>
+        <w:ind w:left="720" w:firstLine="720"/>
+        <w:rPr>
+          <w:rFonts w:ascii="Cambria" w:hAnsi="Cambria"/>
+          <w:sz w:val="24"/>
+          <w:szCs w:val="24"/>
+        </w:rPr>
+      </w:pPr>
+    </w:p>
+    <w:p>
+      <w:pPr>
+        <w:pStyle w:val="ListParagraph"/>
+        <w:numPr>
+          <w:ilvl w:val="0"/>
+          <w:numId w:val="15"/>
+        </w:numPr>
+        <w:shd w:val="clear" w:color="auto" w:fill="FFFFFF"/>
+        <w:rPr>
+          <w:rFonts w:ascii="Cambria" w:hAnsi="Cambria"/>
+          <w:sz w:val="24"/>
+          <w:szCs w:val="24"/>
+        </w:rPr>
+      </w:pPr>
+      <w:r>
+        <w:rPr>
+          <w:rFonts w:ascii="Cambria" w:hAnsi="Cambria"/>
+          <w:sz w:val="24"/>
+          <w:szCs w:val="24"/>
+        </w:rPr>
+        <w:t>Credentials for the VM</w:t>
+      </w:r>
+    </w:p>
+    <w:p>
+      <w:pPr>
+        <w:pStyle w:val="ListParagraph"/>
+        <w:numPr>
+          <w:ilvl w:val="1"/>
+          <w:numId w:val="15"/>
+        </w:numPr>
+        <w:shd w:val="clear" w:color="auto" w:fill="FFFFFF"/>
+        <w:rPr>
+          <w:rFonts w:ascii="Cambria" w:hAnsi="Cambria"/>
+          <w:sz w:val="24"/>
+          <w:szCs w:val="24"/>
+        </w:rPr>
+      </w:pPr>
+      <w:r>
+        <w:rPr>
+          <w:rFonts w:ascii="Cambria" w:hAnsi="Cambria"/>
+          <w:sz w:val="24"/>
+          <w:szCs w:val="24"/>
+        </w:rPr>
+        <w:t xml:space="preserve">Username: </w:t>
+      </w:r>
+      <w:proofErr w:type="spellStart"/>
+      <w:r>
+        <w:rPr>
+          <w:rFonts w:ascii="Cambria" w:hAnsi="Cambria"/>
+          <w:sz w:val="24"/>
+          <w:szCs w:val="24"/>
+        </w:rPr>
+        <w:t>cloudera</w:t>
+      </w:r>
+      <w:proofErr w:type="spellEnd"/>
+    </w:p>
+    <w:p>
+      <w:pPr>
+        <w:pStyle w:val="ListParagraph"/>
+        <w:numPr>
+          <w:ilvl w:val="1"/>
+          <w:numId w:val="15"/>
+        </w:numPr>
+        <w:shd w:val="clear" w:color="auto" w:fill="FFFFFF"/>
+        <w:rPr>
+          <w:rFonts w:ascii="Cambria" w:hAnsi="Cambria"/>
+          <w:sz w:val="24"/>
+          <w:szCs w:val="24"/>
+        </w:rPr>
+      </w:pPr>
+      <w:r>
+        <w:rPr>
+          <w:rFonts w:ascii="Cambria" w:hAnsi="Cambria"/>
+          <w:sz w:val="24"/>
+          <w:szCs w:val="24"/>
+        </w:rPr>
+        <w:t xml:space="preserve">Password: </w:t>
+      </w:r>
+      <w:proofErr w:type="spellStart"/>
+      <w:r>
+        <w:rPr>
+          <w:rFonts w:ascii="Cambria" w:hAnsi="Cambria"/>
+          <w:sz w:val="24"/>
+          <w:szCs w:val="24"/>
+        </w:rPr>
+        <w:t>cloudera</w:t>
+      </w:r>
+      <w:proofErr w:type="spellEnd"/>
+    </w:p>
+    <w:p>
+      <w:pPr>
+        <w:pStyle w:val="ListParagraph"/>
+        <w:shd w:val="clear" w:color="auto" w:fill="FFFFFF"/>
+        <w:ind w:left="1440"/>
+        <w:rPr>
+          <w:rFonts w:ascii="Cambria" w:hAnsi="Cambria"/>
+          <w:sz w:val="24"/>
+          <w:szCs w:val="24"/>
+        </w:rPr>
+      </w:pPr>
+    </w:p>
+    <w:p>
+      <w:pPr>
+        <w:pStyle w:val="ListParagraph"/>
+        <w:numPr>
+          <w:ilvl w:val="0"/>
+          <w:numId w:val="15"/>
+        </w:numPr>
+        <w:shd w:val="clear" w:color="auto" w:fill="FFFFFF"/>
+        <w:rPr>
+          <w:rFonts w:ascii="Cambria" w:hAnsi="Cambria"/>
+          <w:sz w:val="24"/>
+          <w:szCs w:val="24"/>
+        </w:rPr>
+      </w:pPr>
+      <w:r>
+        <w:rPr>
+          <w:rFonts w:ascii="Cambria" w:hAnsi="Cambria"/>
+          <w:sz w:val="24"/>
+          <w:szCs w:val="24"/>
+        </w:rPr>
+        <w:t>You can SSH to the VM by running the following command:</w:t>
+      </w:r>
+    </w:p>
+    <w:p>
+      <w:pPr>
+        <w:pStyle w:val="ListParagraph"/>
+        <w:shd w:val="clear" w:color="auto" w:fill="FFFFFF"/>
+        <w:rPr>
+          <w:rFonts w:ascii="Cambria" w:hAnsi="Cambria"/>
+          <w:sz w:val="24"/>
+          <w:szCs w:val="24"/>
+        </w:rPr>
+      </w:pPr>
+    </w:p>
+    <w:p>
+      <w:pPr>
+        <w:pStyle w:val="ListParagraph"/>
+        <w:numPr>
+          <w:ilvl w:val="1"/>
+          <w:numId w:val="15"/>
+        </w:numPr>
+        <w:shd w:val="clear" w:color="auto" w:fill="FFFFFF"/>
+        <w:rPr>
+          <w:rFonts w:ascii="Cambria" w:hAnsi="Cambria"/>
+          <w:sz w:val="24"/>
+          <w:szCs w:val="24"/>
+        </w:rPr>
+      </w:pPr>
+      <w:r>
+        <w:rPr>
+          <w:rFonts w:ascii="Cambria" w:hAnsi="Cambria"/>
+          <w:sz w:val="24"/>
+          <w:szCs w:val="24"/>
+        </w:rPr>
+        <w:t xml:space="preserve">$ </w:t>
+      </w:r>
+      <w:proofErr w:type="spellStart"/>
+      <w:proofErr w:type="gramStart"/>
+      <w:r>
+        <w:rPr>
+          <w:rFonts w:ascii="Cambria" w:hAnsi="Cambria"/>
+          <w:sz w:val="24"/>
+          <w:szCs w:val="24"/>
+        </w:rPr>
+        <w:t>ssh</w:t>
+      </w:r>
+      <w:proofErr w:type="spellEnd"/>
+      <w:proofErr w:type="gramEnd"/>
+      <w:r>
+        <w:rPr>
+          <w:rFonts w:ascii="Cambria" w:hAnsi="Cambria"/>
+          <w:sz w:val="24"/>
+          <w:szCs w:val="24"/>
+        </w:rPr>
+        <w:t xml:space="preserve"> -p 2222 </w:t>
+      </w:r>
+      <w:proofErr w:type="spellStart"/>
+      <w:r>
+        <w:rPr>
+          <w:rFonts w:ascii="Cambria" w:hAnsi="Cambria"/>
+          <w:sz w:val="24"/>
+          <w:szCs w:val="24"/>
+        </w:rPr>
+        <w:t>cloudera@localhost</w:t>
+      </w:r>
+      <w:proofErr w:type="spellEnd"/>
+    </w:p>
+    <w:p>
+      <w:pPr>
+        <w:pStyle w:val="ListParagraph"/>
+        <w:shd w:val="clear" w:color="auto" w:fill="FFFFFF"/>
+        <w:ind w:left="1440"/>
+        <w:rPr>
+          <w:rFonts w:ascii="Cambria" w:hAnsi="Cambria"/>
+          <w:sz w:val="24"/>
+          <w:szCs w:val="24"/>
+        </w:rPr>
+      </w:pPr>
+    </w:p>
+    <w:p>
+      <w:pPr>
+        <w:pStyle w:val="ListParagraph"/>
+        <w:numPr>
+          <w:ilvl w:val="0"/>
+          <w:numId w:val="15"/>
+        </w:numPr>
+        <w:shd w:val="clear" w:color="auto" w:fill="FFFFFF"/>
+        <w:rPr>
+          <w:rFonts w:ascii="Cambria" w:hAnsi="Cambria"/>
+          <w:sz w:val="24"/>
+          <w:szCs w:val="24"/>
+        </w:rPr>
+      </w:pPr>
+      <w:r>
+        <w:rPr>
+          <w:rFonts w:ascii="Cambria" w:hAnsi="Cambria"/>
+          <w:sz w:val="24"/>
+          <w:szCs w:val="24"/>
+        </w:rPr>
+        <w:t>You can copy files to the VM by running the following command:</w:t>
+      </w:r>
+    </w:p>
+    <w:p>
+      <w:pPr>
+        <w:pStyle w:val="ListParagraph"/>
+        <w:shd w:val="clear" w:color="auto" w:fill="FFFFFF"/>
+        <w:rPr>
+          <w:rFonts w:ascii="Cambria" w:hAnsi="Cambria"/>
+          <w:sz w:val="24"/>
+          <w:szCs w:val="24"/>
+        </w:rPr>
+      </w:pPr>
+    </w:p>
+    <w:p>
+      <w:pPr>
+        <w:pStyle w:val="ListParagraph"/>
+        <w:numPr>
+          <w:ilvl w:val="1"/>
+          <w:numId w:val="15"/>
+        </w:numPr>
+        <w:shd w:val="clear" w:color="auto" w:fill="FFFFFF"/>
+        <w:rPr>
+          <w:rFonts w:ascii="Cambria" w:hAnsi="Cambria"/>
+          <w:sz w:val="24"/>
+          <w:szCs w:val="24"/>
+        </w:rPr>
+      </w:pPr>
+      <w:r>
+        <w:rPr>
+          <w:rFonts w:ascii="Cambria" w:hAnsi="Cambria"/>
+          <w:sz w:val="24"/>
+          <w:szCs w:val="24"/>
+        </w:rPr>
+        <w:t xml:space="preserve">$ </w:t>
+      </w:r>
+      <w:proofErr w:type="spellStart"/>
+      <w:proofErr w:type="gramStart"/>
+      <w:r>
+        <w:rPr>
+          <w:rFonts w:ascii="Cambria" w:hAnsi="Cambria"/>
+          <w:sz w:val="24"/>
+          <w:szCs w:val="24"/>
+        </w:rPr>
+        <w:t>scp</w:t>
+      </w:r>
+      <w:proofErr w:type="spellEnd"/>
+      <w:proofErr w:type="gramEnd"/>
+      <w:r>
+        <w:rPr>
+          <w:rFonts w:ascii="Cambria" w:hAnsi="Cambria"/>
+          <w:sz w:val="24"/>
+          <w:szCs w:val="24"/>
+        </w:rPr>
+        <w:t xml:space="preserve"> -P 2222 {</w:t>
+      </w:r>
+      <w:proofErr w:type="spellStart"/>
+      <w:r>
+        <w:rPr>
+          <w:rFonts w:ascii="Cambria" w:hAnsi="Cambria"/>
+          <w:sz w:val="24"/>
+          <w:szCs w:val="24"/>
+        </w:rPr>
+        <w:t>path_to_</w:t>
+      </w:r>
+      <w:r>
+        <w:rPr>
+          <w:rFonts w:ascii="Cambria" w:hAnsi="Cambria"/>
+          <w:sz w:val="24"/>
+          <w:szCs w:val="24"/>
+        </w:rPr>
+        <w:t>local_</w:t>
+      </w:r>
+      <w:r>
+        <w:rPr>
+          <w:rFonts w:ascii="Cambria" w:hAnsi="Cambria"/>
+          <w:sz w:val="24"/>
+          <w:szCs w:val="24"/>
+        </w:rPr>
+        <w:t>file</w:t>
+      </w:r>
+      <w:proofErr w:type="spellEnd"/>
+      <w:r>
+        <w:rPr>
+          <w:rFonts w:ascii="Cambria" w:hAnsi="Cambria"/>
+          <w:sz w:val="24"/>
+          <w:szCs w:val="24"/>
+        </w:rPr>
+        <w:t xml:space="preserve">} </w:t>
+      </w:r>
+      <w:proofErr w:type="spellStart"/>
+      <w:r>
+        <w:rPr>
+          <w:rFonts w:ascii="Cambria" w:hAnsi="Cambria"/>
+          <w:sz w:val="24"/>
+          <w:szCs w:val="24"/>
+        </w:rPr>
+        <w:t>cloudera@localhost</w:t>
+      </w:r>
+      <w:proofErr w:type="spellEnd"/>
+      <w:r>
+        <w:rPr>
+          <w:rFonts w:ascii="Cambria" w:hAnsi="Cambria"/>
+          <w:sz w:val="24"/>
+          <w:szCs w:val="24"/>
+        </w:rPr>
+        <w:t>:{destination}</w:t>
       </w:r>
     </w:p>
     <w:p>
@@ -5753,10 +6472,7 @@
         <w:t xml:space="preserve"> were of type “OTHER”.</w:t>
       </w:r>
     </w:p>
-    <w:p>
-      <w:bookmarkStart w:id="1" w:name="_GoBack"/>
-      <w:bookmarkEnd w:id="1"/>
-    </w:p>
+    <w:p/>
     <w:sectPr>
       <w:headerReference w:type="default" r:id="rId11"/>
       <w:pgSz w:w="12240" w:h="15840"/>
@@ -6428,6 +7144,178 @@
     </w:lvl>
   </w:abstractNum>
   <w:abstractNum w:abstractNumId="4">
+    <w:nsid w:val="23436A9E"/>
+    <w:multiLevelType w:val="hybridMultilevel"/>
+    <w:tmpl w:val="204A156E"/>
+    <w:lvl w:ilvl="0" w:tplc="0409000F">
+      <w:start w:val="1"/>
+      <w:numFmt w:val="decimal"/>
+      <w:lvlText w:val="%1."/>
+      <w:lvlJc w:val="left"/>
+      <w:pPr>
+        <w:ind w:left="3600" w:hanging="360"/>
+      </w:pPr>
+    </w:lvl>
+    <w:lvl w:ilvl="1" w:tplc="04090019" w:tentative="1">
+      <w:start w:val="1"/>
+      <w:numFmt w:val="lowerLetter"/>
+      <w:lvlText w:val="%2."/>
+      <w:lvlJc w:val="left"/>
+      <w:pPr>
+        <w:ind w:left="4320" w:hanging="360"/>
+      </w:pPr>
+    </w:lvl>
+    <w:lvl w:ilvl="2" w:tplc="0409001B" w:tentative="1">
+      <w:start w:val="1"/>
+      <w:numFmt w:val="lowerRoman"/>
+      <w:lvlText w:val="%3."/>
+      <w:lvlJc w:val="right"/>
+      <w:pPr>
+        <w:ind w:left="5040" w:hanging="180"/>
+      </w:pPr>
+    </w:lvl>
+    <w:lvl w:ilvl="3" w:tplc="0409000F" w:tentative="1">
+      <w:start w:val="1"/>
+      <w:numFmt w:val="decimal"/>
+      <w:lvlText w:val="%4."/>
+      <w:lvlJc w:val="left"/>
+      <w:pPr>
+        <w:ind w:left="5760" w:hanging="360"/>
+      </w:pPr>
+    </w:lvl>
+    <w:lvl w:ilvl="4" w:tplc="04090019" w:tentative="1">
+      <w:start w:val="1"/>
+      <w:numFmt w:val="lowerLetter"/>
+      <w:lvlText w:val="%5."/>
+      <w:lvlJc w:val="left"/>
+      <w:pPr>
+        <w:ind w:left="6480" w:hanging="360"/>
+      </w:pPr>
+    </w:lvl>
+    <w:lvl w:ilvl="5" w:tplc="0409001B" w:tentative="1">
+      <w:start w:val="1"/>
+      <w:numFmt w:val="lowerRoman"/>
+      <w:lvlText w:val="%6."/>
+      <w:lvlJc w:val="right"/>
+      <w:pPr>
+        <w:ind w:left="7200" w:hanging="180"/>
+      </w:pPr>
+    </w:lvl>
+    <w:lvl w:ilvl="6" w:tplc="0409000F" w:tentative="1">
+      <w:start w:val="1"/>
+      <w:numFmt w:val="decimal"/>
+      <w:lvlText w:val="%7."/>
+      <w:lvlJc w:val="left"/>
+      <w:pPr>
+        <w:ind w:left="7920" w:hanging="360"/>
+      </w:pPr>
+    </w:lvl>
+    <w:lvl w:ilvl="7" w:tplc="04090019" w:tentative="1">
+      <w:start w:val="1"/>
+      <w:numFmt w:val="lowerLetter"/>
+      <w:lvlText w:val="%8."/>
+      <w:lvlJc w:val="left"/>
+      <w:pPr>
+        <w:ind w:left="8640" w:hanging="360"/>
+      </w:pPr>
+    </w:lvl>
+    <w:lvl w:ilvl="8" w:tplc="0409001B" w:tentative="1">
+      <w:start w:val="1"/>
+      <w:numFmt w:val="lowerRoman"/>
+      <w:lvlText w:val="%9."/>
+      <w:lvlJc w:val="right"/>
+      <w:pPr>
+        <w:ind w:left="9360" w:hanging="180"/>
+      </w:pPr>
+    </w:lvl>
+  </w:abstractNum>
+  <w:abstractNum w:abstractNumId="5">
+    <w:nsid w:val="2F8E1D0D"/>
+    <w:multiLevelType w:val="hybridMultilevel"/>
+    <w:tmpl w:val="7698359A"/>
+    <w:lvl w:ilvl="0" w:tplc="0409000F">
+      <w:start w:val="1"/>
+      <w:numFmt w:val="decimal"/>
+      <w:lvlText w:val="%1."/>
+      <w:lvlJc w:val="left"/>
+      <w:pPr>
+        <w:ind w:left="720" w:hanging="360"/>
+      </w:pPr>
+    </w:lvl>
+    <w:lvl w:ilvl="1" w:tplc="04090019" w:tentative="1">
+      <w:start w:val="1"/>
+      <w:numFmt w:val="lowerLetter"/>
+      <w:lvlText w:val="%2."/>
+      <w:lvlJc w:val="left"/>
+      <w:pPr>
+        <w:ind w:left="1440" w:hanging="360"/>
+      </w:pPr>
+    </w:lvl>
+    <w:lvl w:ilvl="2" w:tplc="0409001B" w:tentative="1">
+      <w:start w:val="1"/>
+      <w:numFmt w:val="lowerRoman"/>
+      <w:lvlText w:val="%3."/>
+      <w:lvlJc w:val="right"/>
+      <w:pPr>
+        <w:ind w:left="2160" w:hanging="180"/>
+      </w:pPr>
+    </w:lvl>
+    <w:lvl w:ilvl="3" w:tplc="0409000F" w:tentative="1">
+      <w:start w:val="1"/>
+      <w:numFmt w:val="decimal"/>
+      <w:lvlText w:val="%4."/>
+      <w:lvlJc w:val="left"/>
+      <w:pPr>
+        <w:ind w:left="2880" w:hanging="360"/>
+      </w:pPr>
+    </w:lvl>
+    <w:lvl w:ilvl="4" w:tplc="04090019" w:tentative="1">
+      <w:start w:val="1"/>
+      <w:numFmt w:val="lowerLetter"/>
+      <w:lvlText w:val="%5."/>
+      <w:lvlJc w:val="left"/>
+      <w:pPr>
+        <w:ind w:left="3600" w:hanging="360"/>
+      </w:pPr>
+    </w:lvl>
+    <w:lvl w:ilvl="5" w:tplc="0409001B" w:tentative="1">
+      <w:start w:val="1"/>
+      <w:numFmt w:val="lowerRoman"/>
+      <w:lvlText w:val="%6."/>
+      <w:lvlJc w:val="right"/>
+      <w:pPr>
+        <w:ind w:left="4320" w:hanging="180"/>
+      </w:pPr>
+    </w:lvl>
+    <w:lvl w:ilvl="6" w:tplc="0409000F" w:tentative="1">
+      <w:start w:val="1"/>
+      <w:numFmt w:val="decimal"/>
+      <w:lvlText w:val="%7."/>
+      <w:lvlJc w:val="left"/>
+      <w:pPr>
+        <w:ind w:left="5040" w:hanging="360"/>
+      </w:pPr>
+    </w:lvl>
+    <w:lvl w:ilvl="7" w:tplc="04090019" w:tentative="1">
+      <w:start w:val="1"/>
+      <w:numFmt w:val="lowerLetter"/>
+      <w:lvlText w:val="%8."/>
+      <w:lvlJc w:val="left"/>
+      <w:pPr>
+        <w:ind w:left="5760" w:hanging="360"/>
+      </w:pPr>
+    </w:lvl>
+    <w:lvl w:ilvl="8" w:tplc="0409001B" w:tentative="1">
+      <w:start w:val="1"/>
+      <w:numFmt w:val="lowerRoman"/>
+      <w:lvlText w:val="%9."/>
+      <w:lvlJc w:val="right"/>
+      <w:pPr>
+        <w:ind w:left="6480" w:hanging="180"/>
+      </w:pPr>
+    </w:lvl>
+  </w:abstractNum>
+  <w:abstractNum w:abstractNumId="6">
     <w:nsid w:val="3EBA33CE"/>
     <w:multiLevelType w:val="multilevel"/>
     <w:tmpl w:val="BCC6803E"/>
@@ -6540,7 +7428,7 @@
       </w:pPr>
     </w:lvl>
   </w:abstractNum>
-  <w:abstractNum w:abstractNumId="5">
+  <w:abstractNum w:abstractNumId="7">
     <w:nsid w:val="423B0AFE"/>
     <w:multiLevelType w:val="multilevel"/>
     <w:tmpl w:val="BCC6803E"/>
@@ -6653,7 +7541,7 @@
       </w:pPr>
     </w:lvl>
   </w:abstractNum>
-  <w:abstractNum w:abstractNumId="6">
+  <w:abstractNum w:abstractNumId="8">
     <w:nsid w:val="4756035D"/>
     <w:multiLevelType w:val="multilevel"/>
     <w:tmpl w:val="BCC6803E"/>
@@ -6766,7 +7654,7 @@
       </w:pPr>
     </w:lvl>
   </w:abstractNum>
-  <w:abstractNum w:abstractNumId="7">
+  <w:abstractNum w:abstractNumId="9">
     <w:nsid w:val="492303C5"/>
     <w:multiLevelType w:val="hybridMultilevel"/>
     <w:tmpl w:val="B5CCECB2"/>
@@ -6879,7 +7767,7 @@
       </w:rPr>
     </w:lvl>
   </w:abstractNum>
-  <w:abstractNum w:abstractNumId="8">
+  <w:abstractNum w:abstractNumId="10">
     <w:nsid w:val="55515D62"/>
     <w:multiLevelType w:val="hybridMultilevel"/>
     <w:tmpl w:val="6F54503C"/>
@@ -6992,7 +7880,7 @@
       </w:rPr>
     </w:lvl>
   </w:abstractNum>
-  <w:abstractNum w:abstractNumId="9">
+  <w:abstractNum w:abstractNumId="11">
     <w:nsid w:val="5E7C138C"/>
     <w:multiLevelType w:val="hybridMultilevel"/>
     <w:tmpl w:val="E77625A2"/>
@@ -7081,7 +7969,7 @@
       </w:pPr>
     </w:lvl>
   </w:abstractNum>
-  <w:abstractNum w:abstractNumId="10">
+  <w:abstractNum w:abstractNumId="12">
     <w:nsid w:val="5FF63038"/>
     <w:multiLevelType w:val="hybridMultilevel"/>
     <w:tmpl w:val="3CF04D00"/>
@@ -7194,7 +8082,7 @@
       </w:rPr>
     </w:lvl>
   </w:abstractNum>
-  <w:abstractNum w:abstractNumId="11">
+  <w:abstractNum w:abstractNumId="13">
     <w:nsid w:val="657A4B4C"/>
     <w:multiLevelType w:val="multilevel"/>
     <w:tmpl w:val="EF121702"/>
@@ -7343,7 +8231,120 @@
       </w:rPr>
     </w:lvl>
   </w:abstractNum>
-  <w:abstractNum w:abstractNumId="12">
+  <w:abstractNum w:abstractNumId="14">
+    <w:nsid w:val="6BA44DA8"/>
+    <w:multiLevelType w:val="hybridMultilevel"/>
+    <w:tmpl w:val="B5F2BA48"/>
+    <w:lvl w:ilvl="0" w:tplc="04090001">
+      <w:start w:val="1"/>
+      <w:numFmt w:val="bullet"/>
+      <w:lvlText w:val=""/>
+      <w:lvlJc w:val="left"/>
+      <w:pPr>
+        <w:ind w:left="720" w:hanging="360"/>
+      </w:pPr>
+      <w:rPr>
+        <w:rFonts w:ascii="Symbol" w:hAnsi="Symbol" w:hint="default"/>
+      </w:rPr>
+    </w:lvl>
+    <w:lvl w:ilvl="1" w:tplc="04090003">
+      <w:start w:val="1"/>
+      <w:numFmt w:val="bullet"/>
+      <w:lvlText w:val="o"/>
+      <w:lvlJc w:val="left"/>
+      <w:pPr>
+        <w:ind w:left="1440" w:hanging="360"/>
+      </w:pPr>
+      <w:rPr>
+        <w:rFonts w:ascii="Courier New" w:hAnsi="Courier New" w:hint="default"/>
+      </w:rPr>
+    </w:lvl>
+    <w:lvl w:ilvl="2" w:tplc="04090005">
+      <w:start w:val="1"/>
+      <w:numFmt w:val="bullet"/>
+      <w:lvlText w:val=""/>
+      <w:lvlJc w:val="left"/>
+      <w:pPr>
+        <w:ind w:left="2160" w:hanging="360"/>
+      </w:pPr>
+      <w:rPr>
+        <w:rFonts w:ascii="Wingdings" w:hAnsi="Wingdings" w:hint="default"/>
+      </w:rPr>
+    </w:lvl>
+    <w:lvl w:ilvl="3" w:tplc="04090001" w:tentative="1">
+      <w:start w:val="1"/>
+      <w:numFmt w:val="bullet"/>
+      <w:lvlText w:val=""/>
+      <w:lvlJc w:val="left"/>
+      <w:pPr>
+        <w:ind w:left="2880" w:hanging="360"/>
+      </w:pPr>
+      <w:rPr>
+        <w:rFonts w:ascii="Symbol" w:hAnsi="Symbol" w:hint="default"/>
+      </w:rPr>
+    </w:lvl>
+    <w:lvl w:ilvl="4" w:tplc="04090003" w:tentative="1">
+      <w:start w:val="1"/>
+      <w:numFmt w:val="bullet"/>
+      <w:lvlText w:val="o"/>
+      <w:lvlJc w:val="left"/>
+      <w:pPr>
+        <w:ind w:left="3600" w:hanging="360"/>
+      </w:pPr>
+      <w:rPr>
+        <w:rFonts w:ascii="Courier New" w:hAnsi="Courier New" w:hint="default"/>
+      </w:rPr>
+    </w:lvl>
+    <w:lvl w:ilvl="5" w:tplc="04090005" w:tentative="1">
+      <w:start w:val="1"/>
+      <w:numFmt w:val="bullet"/>
+      <w:lvlText w:val=""/>
+      <w:lvlJc w:val="left"/>
+      <w:pPr>
+        <w:ind w:left="4320" w:hanging="360"/>
+      </w:pPr>
+      <w:rPr>
+        <w:rFonts w:ascii="Wingdings" w:hAnsi="Wingdings" w:hint="default"/>
+      </w:rPr>
+    </w:lvl>
+    <w:lvl w:ilvl="6" w:tplc="04090001" w:tentative="1">
+      <w:start w:val="1"/>
+      <w:numFmt w:val="bullet"/>
+      <w:lvlText w:val=""/>
+      <w:lvlJc w:val="left"/>
+      <w:pPr>
+        <w:ind w:left="5040" w:hanging="360"/>
+      </w:pPr>
+      <w:rPr>
+        <w:rFonts w:ascii="Symbol" w:hAnsi="Symbol" w:hint="default"/>
+      </w:rPr>
+    </w:lvl>
+    <w:lvl w:ilvl="7" w:tplc="04090003" w:tentative="1">
+      <w:start w:val="1"/>
+      <w:numFmt w:val="bullet"/>
+      <w:lvlText w:val="o"/>
+      <w:lvlJc w:val="left"/>
+      <w:pPr>
+        <w:ind w:left="5760" w:hanging="360"/>
+      </w:pPr>
+      <w:rPr>
+        <w:rFonts w:ascii="Courier New" w:hAnsi="Courier New" w:hint="default"/>
+      </w:rPr>
+    </w:lvl>
+    <w:lvl w:ilvl="8" w:tplc="04090005" w:tentative="1">
+      <w:start w:val="1"/>
+      <w:numFmt w:val="bullet"/>
+      <w:lvlText w:val=""/>
+      <w:lvlJc w:val="left"/>
+      <w:pPr>
+        <w:ind w:left="6480" w:hanging="360"/>
+      </w:pPr>
+      <w:rPr>
+        <w:rFonts w:ascii="Wingdings" w:hAnsi="Wingdings" w:hint="default"/>
+      </w:rPr>
+    </w:lvl>
+  </w:abstractNum>
+  <w:abstractNum w:abstractNumId="15">
     <w:nsid w:val="7D6B339A"/>
     <w:multiLevelType w:val="hybridMultilevel"/>
     <w:tmpl w:val="21C4E900"/>
@@ -7430,19 +8431,19 @@
     </w:lvl>
   </w:abstractNum>
   <w:num w:numId="1">
+    <w:abstractNumId w:val="11"/>
+  </w:num>
+  <w:num w:numId="2">
+    <w:abstractNumId w:val="13"/>
+  </w:num>
+  <w:num w:numId="3">
+    <w:abstractNumId w:val="7"/>
+  </w:num>
+  <w:num w:numId="4">
     <w:abstractNumId w:val="9"/>
   </w:num>
-  <w:num w:numId="2">
-    <w:abstractNumId w:val="11"/>
-  </w:num>
-  <w:num w:numId="3">
-    <w:abstractNumId w:val="5"/>
-  </w:num>
-  <w:num w:numId="4">
-    <w:abstractNumId w:val="7"/>
-  </w:num>
   <w:num w:numId="5">
-    <w:abstractNumId w:val="8"/>
+    <w:abstractNumId w:val="10"/>
   </w:num>
   <w:num w:numId="6">
     <w:abstractNumId w:val="0"/>
@@ -7451,22 +8452,31 @@
     <w:abstractNumId w:val="2"/>
   </w:num>
   <w:num w:numId="8">
-    <w:abstractNumId w:val="6"/>
+    <w:abstractNumId w:val="8"/>
   </w:num>
   <w:num w:numId="9">
     <w:abstractNumId w:val="1"/>
   </w:num>
   <w:num w:numId="10">
-    <w:abstractNumId w:val="4"/>
+    <w:abstractNumId w:val="6"/>
   </w:num>
   <w:num w:numId="11">
     <w:abstractNumId w:val="3"/>
   </w:num>
   <w:num w:numId="12">
-    <w:abstractNumId w:val="10"/>
+    <w:abstractNumId w:val="12"/>
   </w:num>
   <w:num w:numId="13">
-    <w:abstractNumId w:val="12"/>
+    <w:abstractNumId w:val="15"/>
+  </w:num>
+  <w:num w:numId="14">
+    <w:abstractNumId w:val="5"/>
+  </w:num>
+  <w:num w:numId="15">
+    <w:abstractNumId w:val="14"/>
+  </w:num>
+  <w:num w:numId="16">
+    <w:abstractNumId w:val="4"/>
   </w:num>
 </w:numbering>
 </file>

</xml_diff>

<commit_message>
Updating slides and formatting for exercise documents.
</commit_message>
<xml_diff>
--- a/Intro to Apache Spark Setup and Exercises.docx
+++ b/Intro to Apache Spark Setup and Exercises.docx
@@ -2047,8 +2047,6 @@
         </w:rPr>
         <w:t>home</w:t>
       </w:r>
-      <w:bookmarkStart w:id="1" w:name="_GoBack"/>
-      <w:bookmarkEnd w:id="1"/>
       <w:r>
         <w:rPr>
           <w:rFonts w:ascii="Cambria" w:hAnsi="Cambria"/>
@@ -2497,6 +2495,23 @@
           <w:szCs w:val="24"/>
         </w:rPr>
         <w:t>:{destination}</w:t>
+      </w:r>
+    </w:p>
+    <w:p>
+      <w:pPr>
+        <w:rPr>
+          <w:rFonts w:ascii="Cambria" w:hAnsi="Cambria"/>
+          <w:sz w:val="24"/>
+          <w:szCs w:val="24"/>
+        </w:rPr>
+      </w:pPr>
+      <w:r>
+        <w:rPr>
+          <w:rFonts w:ascii="Cambria" w:hAnsi="Cambria"/>
+          <w:sz w:val="24"/>
+          <w:szCs w:val="24"/>
+        </w:rPr>
+        <w:br w:type="page"/>
       </w:r>
     </w:p>
     <w:p>
@@ -5260,6 +5275,23 @@
     </w:p>
     <w:p>
       <w:pPr>
+        <w:rPr>
+          <w:rFonts w:ascii="Cambria" w:hAnsi="Cambria"/>
+          <w:sz w:val="24"/>
+          <w:szCs w:val="24"/>
+        </w:rPr>
+      </w:pPr>
+      <w:r>
+        <w:rPr>
+          <w:rFonts w:ascii="Cambria" w:hAnsi="Cambria"/>
+          <w:sz w:val="24"/>
+          <w:szCs w:val="24"/>
+        </w:rPr>
+        <w:br w:type="page"/>
+      </w:r>
+    </w:p>
+    <w:p>
+      <w:pPr>
         <w:shd w:val="clear" w:color="auto" w:fill="FFFFFF"/>
         <w:jc w:val="both"/>
         <w:rPr>
@@ -5546,6 +5578,23 @@
     </w:p>
     <w:p>
       <w:pPr>
+        <w:rPr>
+          <w:rFonts w:ascii="Cambria" w:hAnsi="Cambria"/>
+          <w:sz w:val="24"/>
+          <w:szCs w:val="24"/>
+        </w:rPr>
+      </w:pPr>
+      <w:r>
+        <w:rPr>
+          <w:rFonts w:ascii="Cambria" w:hAnsi="Cambria"/>
+          <w:sz w:val="24"/>
+          <w:szCs w:val="24"/>
+        </w:rPr>
+        <w:br w:type="page"/>
+      </w:r>
+    </w:p>
+    <w:p>
+      <w:pPr>
         <w:shd w:val="clear" w:color="auto" w:fill="FFFFFF"/>
         <w:jc w:val="both"/>
         <w:rPr>
@@ -5890,7 +5939,6 @@
     </w:p>
     <w:p>
       <w:pPr>
-        <w:shd w:val="clear" w:color="auto" w:fill="FFFFFF"/>
         <w:rPr>
           <w:rFonts w:ascii="Arial" w:eastAsiaTheme="minorEastAsia" w:hAnsi="Arial" w:cs="Arial"/>
           <w:color w:val="595959"/>
@@ -5899,6 +5947,30 @@
           <w:szCs w:val="36"/>
         </w:rPr>
       </w:pPr>
+      <w:r>
+        <w:rPr>
+          <w:rFonts w:ascii="Arial" w:eastAsiaTheme="minorEastAsia" w:hAnsi="Arial" w:cs="Arial"/>
+          <w:color w:val="595959"/>
+          <w:kern w:val="0"/>
+          <w:sz w:val="36"/>
+          <w:szCs w:val="36"/>
+        </w:rPr>
+        <w:br w:type="page"/>
+      </w:r>
+    </w:p>
+    <w:p>
+      <w:pPr>
+        <w:shd w:val="clear" w:color="auto" w:fill="FFFFFF"/>
+        <w:rPr>
+          <w:rFonts w:ascii="Arial" w:eastAsiaTheme="minorEastAsia" w:hAnsi="Arial" w:cs="Arial"/>
+          <w:color w:val="595959"/>
+          <w:kern w:val="0"/>
+          <w:sz w:val="36"/>
+          <w:szCs w:val="36"/>
+        </w:rPr>
+      </w:pPr>
+      <w:bookmarkStart w:id="1" w:name="_GoBack"/>
+      <w:bookmarkEnd w:id="1"/>
     </w:p>
     <w:p>
       <w:pPr>

</xml_diff>

<commit_message>
Fixing the markdown files. Fixing Setup and Exercises format. Adding a cluster vs client slide.
</commit_message>
<xml_diff>
--- a/Intro to Apache Spark Setup and Exercises.docx
+++ b/Intro to Apache Spark Setup and Exercises.docx
@@ -1215,204 +1215,14 @@
     <w:p>
       <w:pPr>
         <w:shd w:val="clear" w:color="auto" w:fill="FFFFFF"/>
-        <w:ind w:left="720"/>
-        <w:jc w:val="both"/>
-        <w:rPr>
-          <w:rFonts w:ascii="Cambria" w:hAnsi="Cambria"/>
-          <w:sz w:val="24"/>
-          <w:szCs w:val="24"/>
-        </w:rPr>
-      </w:pPr>
-    </w:p>
-    <w:p>
-      <w:pPr>
-        <w:numPr>
-          <w:ilvl w:val="0"/>
-          <w:numId w:val="1"/>
-        </w:numPr>
-        <w:shd w:val="clear" w:color="auto" w:fill="FFFFFF"/>
-        <w:jc w:val="both"/>
-        <w:rPr>
-          <w:rFonts w:ascii="Cambria" w:hAnsi="Cambria"/>
-          <w:sz w:val="24"/>
-          <w:szCs w:val="24"/>
-        </w:rPr>
-      </w:pPr>
-      <w:r>
-        <w:rPr>
-          <w:rFonts w:ascii="Cambria" w:hAnsi="Cambria"/>
-          <w:sz w:val="24"/>
-          <w:szCs w:val="24"/>
-        </w:rPr>
-        <w:t xml:space="preserve"> Add </w:t>
-      </w:r>
-      <w:r>
-        <w:rPr>
-          <w:rFonts w:ascii="Cambria" w:hAnsi="Cambria"/>
-          <w:b/>
-          <w:sz w:val="24"/>
-          <w:szCs w:val="24"/>
-        </w:rPr>
-        <w:t xml:space="preserve">Port 50010 </w:t>
-      </w:r>
-      <w:r>
-        <w:rPr>
-          <w:rFonts w:ascii="Cambria" w:hAnsi="Cambria"/>
-          <w:sz w:val="24"/>
-          <w:szCs w:val="24"/>
-        </w:rPr>
-        <w:t>to NAT adapter.</w:t>
-      </w:r>
-    </w:p>
-    <w:p>
-      <w:pPr>
-        <w:shd w:val="clear" w:color="auto" w:fill="FFFFFF"/>
-        <w:ind w:left="720"/>
-        <w:jc w:val="both"/>
-        <w:rPr>
-          <w:rFonts w:ascii="Cambria" w:hAnsi="Cambria"/>
-          <w:sz w:val="24"/>
-          <w:szCs w:val="24"/>
-        </w:rPr>
-      </w:pPr>
-    </w:p>
-    <w:p>
-      <w:pPr>
-        <w:numPr>
-          <w:ilvl w:val="0"/>
-          <w:numId w:val="1"/>
-        </w:numPr>
-        <w:shd w:val="clear" w:color="auto" w:fill="FFFFFF"/>
-        <w:jc w:val="both"/>
-        <w:rPr>
-          <w:rFonts w:ascii="Cambria" w:hAnsi="Cambria"/>
-          <w:sz w:val="24"/>
-          <w:szCs w:val="24"/>
-        </w:rPr>
-      </w:pPr>
-      <w:r>
-        <w:rPr>
-          <w:rFonts w:ascii="Cambria" w:hAnsi="Cambria"/>
-          <w:sz w:val="24"/>
-          <w:szCs w:val="24"/>
-        </w:rPr>
-        <w:t>Open the VM Network Settings.</w:t>
-      </w:r>
-    </w:p>
-    <w:p>
-      <w:pPr>
-        <w:shd w:val="clear" w:color="auto" w:fill="FFFFFF"/>
-        <w:ind w:left="360"/>
-        <w:jc w:val="both"/>
-        <w:rPr>
-          <w:rFonts w:ascii="Cambria" w:hAnsi="Cambria"/>
-          <w:sz w:val="24"/>
-          <w:szCs w:val="24"/>
-        </w:rPr>
-      </w:pPr>
-    </w:p>
-    <w:p>
-      <w:pPr>
-        <w:numPr>
-          <w:ilvl w:val="1"/>
-          <w:numId w:val="1"/>
-        </w:numPr>
-        <w:shd w:val="clear" w:color="auto" w:fill="FFFFFF"/>
-        <w:jc w:val="both"/>
-        <w:rPr>
-          <w:rFonts w:ascii="Cambria" w:hAnsi="Cambria"/>
-          <w:sz w:val="24"/>
-          <w:szCs w:val="24"/>
-        </w:rPr>
-      </w:pPr>
-      <w:r>
-        <w:rPr>
-          <w:rFonts w:ascii="Cambria" w:hAnsi="Cambria"/>
-          <w:sz w:val="24"/>
-          <w:szCs w:val="24"/>
-        </w:rPr>
-        <w:t xml:space="preserve">Go to </w:t>
-      </w:r>
-      <w:r>
-        <w:rPr>
-          <w:rFonts w:ascii="Cambria" w:hAnsi="Cambria"/>
-          <w:b/>
-          <w:sz w:val="24"/>
-          <w:szCs w:val="24"/>
-        </w:rPr>
-        <w:t>Adapter 1</w:t>
-      </w:r>
-      <w:r>
-        <w:rPr>
-          <w:rFonts w:ascii="Cambria" w:hAnsi="Cambria"/>
-          <w:sz w:val="24"/>
-          <w:szCs w:val="24"/>
-        </w:rPr>
-        <w:t>, 'Attached to:' NAT should display.</w:t>
-      </w:r>
-    </w:p>
-    <w:p>
-      <w:pPr>
-        <w:shd w:val="clear" w:color="auto" w:fill="FFFFFF"/>
-        <w:ind w:left="1440"/>
-        <w:jc w:val="both"/>
-        <w:rPr>
-          <w:rFonts w:ascii="Cambria" w:hAnsi="Cambria"/>
-          <w:sz w:val="24"/>
-          <w:szCs w:val="24"/>
-        </w:rPr>
-      </w:pPr>
-    </w:p>
-    <w:p>
-      <w:pPr>
-        <w:numPr>
-          <w:ilvl w:val="1"/>
-          <w:numId w:val="1"/>
-        </w:numPr>
-        <w:shd w:val="clear" w:color="auto" w:fill="FFFFFF"/>
-        <w:jc w:val="both"/>
-        <w:rPr>
-          <w:rFonts w:ascii="Cambria" w:hAnsi="Cambria"/>
-          <w:sz w:val="24"/>
-          <w:szCs w:val="24"/>
-        </w:rPr>
-      </w:pPr>
-      <w:r>
-        <w:rPr>
-          <w:rFonts w:ascii="Cambria" w:hAnsi="Cambria"/>
-          <w:sz w:val="24"/>
-          <w:szCs w:val="24"/>
-        </w:rPr>
-        <w:t xml:space="preserve">Add </w:t>
-      </w:r>
-      <w:r>
-        <w:rPr>
-          <w:rFonts w:ascii="Cambria" w:hAnsi="Cambria"/>
-          <w:b/>
-          <w:sz w:val="24"/>
-          <w:szCs w:val="24"/>
-        </w:rPr>
-        <w:t>Port 50010</w:t>
-      </w:r>
-      <w:r>
-        <w:rPr>
-          <w:rFonts w:ascii="Cambria" w:hAnsi="Cambria"/>
-          <w:sz w:val="24"/>
-          <w:szCs w:val="24"/>
-        </w:rPr>
-        <w:t xml:space="preserve"> to Port Forwarding.</w:t>
-      </w:r>
-    </w:p>
-    <w:p>
-      <w:pPr>
-        <w:shd w:val="clear" w:color="auto" w:fill="FFFFFF"/>
-        <w:ind w:left="1440"/>
         <w:jc w:val="both"/>
         <w:rPr>
           <w:sz w:val="28"/>
           <w:szCs w:val="32"/>
         </w:rPr>
       </w:pPr>
+      <w:bookmarkStart w:id="1" w:name="_GoBack"/>
+      <w:bookmarkEnd w:id="1"/>
     </w:p>
     <w:p>
       <w:pPr>
@@ -5969,8 +5779,6 @@
           <w:szCs w:val="36"/>
         </w:rPr>
       </w:pPr>
-      <w:bookmarkStart w:id="1" w:name="_GoBack"/>
-      <w:bookmarkEnd w:id="1"/>
     </w:p>
     <w:p>
       <w:pPr>

</xml_diff>